<commit_message>
Updated table with BERT values
</commit_message>
<xml_diff>
--- a/14_interim_submission_report.docx
+++ b/14_interim_submission_report.docx
@@ -1,18 +1,21 @@
 
 <file path=word/document.xml><?xml version="1.0" encoding="utf-8"?>
-<w:document xmlns:wpc="http://schemas.microsoft.com/office/word/2010/wordprocessingCanvas" xmlns:cx="http://schemas.microsoft.com/office/drawing/2014/chartex" xmlns:cx1="http://schemas.microsoft.com/office/drawing/2015/9/8/chartex" xmlns:cx2="http://schemas.microsoft.com/office/drawing/2015/10/21/chartex" xmlns:cx3="http://schemas.microsoft.com/office/drawing/2016/5/9/chartex" xmlns:cx4="http://schemas.microsoft.com/office/drawing/2016/5/10/chartex" xmlns:cx5="http://schemas.microsoft.com/office/drawing/2016/5/11/chartex" xmlns:cx6="http://schemas.microsoft.com/office/drawing/2016/5/12/chartex" xmlns:cx7="http://schemas.microsoft.com/office/drawing/2016/5/13/chartex" xmlns:cx8="http://schemas.microsoft.com/office/drawing/2016/5/14/chartex" xmlns:mc="http://schemas.openxmlformats.org/markup-compatibility/2006" xmlns:aink="http://schemas.microsoft.com/office/drawing/2016/ink" xmlns:am3d="http://schemas.microsoft.com/office/drawing/2017/model3d" xmlns:o="urn:schemas-microsoft-com:office:office" xmlns:oel="http://schemas.microsoft.com/office/2019/extlst" xmlns:r="http://schemas.openxmlformats.org/officeDocument/2006/relationships" xmlns:m="http://schemas.openxmlformats.org/officeDocument/2006/math" xmlns:v="urn:schemas-microsoft-com:vml" xmlns:wp14="http://schemas.microsoft.com/office/word/2010/wordprocessingDrawing" xmlns:wp="http://schemas.openxmlformats.org/drawingml/2006/wordprocessingDrawing" xmlns:w10="urn:schemas-microsoft-com:office:word" xmlns:w="http://schemas.openxmlformats.org/wordprocessingml/2006/main" xmlns:w14="http://schemas.microsoft.com/office/word/2010/wordml" xmlns:w15="http://schemas.microsoft.com/office/word/2012/wordml" xmlns:w16cex="http://schemas.microsoft.com/office/word/2018/wordml/cex" xmlns:w16cid="http://schemas.microsoft.com/office/word/2016/wordml/cid" xmlns:w16="http://schemas.microsoft.com/office/word/2018/wordml" xmlns:w16sdtdh="http://schemas.microsoft.com/office/word/2020/wordml/sdtdatahash" xmlns:w16se="http://schemas.microsoft.com/office/word/2015/wordml/symex" xmlns:wpg="http://schemas.microsoft.com/office/word/2010/wordprocessingGroup" xmlns:wpi="http://schemas.microsoft.com/office/word/2010/wordprocessingInk" xmlns:wne="http://schemas.microsoft.com/office/word/2006/wordml" xmlns:wps="http://schemas.microsoft.com/office/word/2010/wordprocessingShape" mc:Ignorable="w14 w15 w16se w16cid w16 w16cex w16sdtdh wp14">
+<w:document xmlns:o="urn:schemas-microsoft-com:office:office" xmlns:r="http://schemas.openxmlformats.org/officeDocument/2006/relationships" xmlns:v="urn:schemas-microsoft-com:vml" xmlns:w="http://schemas.openxmlformats.org/wordprocessingml/2006/main" xmlns:w10="urn:schemas-microsoft-com:office:word" xmlns:wp="http://schemas.openxmlformats.org/drawingml/2006/wordprocessingDrawing" xmlns:wps="http://schemas.microsoft.com/office/word/2010/wordprocessingShape" xmlns:wpg="http://schemas.microsoft.com/office/word/2010/wordprocessingGroup" xmlns:mc="http://schemas.openxmlformats.org/markup-compatibility/2006" xmlns:wp14="http://schemas.microsoft.com/office/word/2010/wordprocessingDrawing" xmlns:w14="http://schemas.microsoft.com/office/word/2010/wordml" xmlns:w15="http://schemas.microsoft.com/office/word/2012/wordml" mc:Ignorable="w14 wp14 w15">
   <w:body>
     <w:p>
       <w:pPr>
         <w:pStyle w:val="Title"/>
         <w:jc w:val="center"/>
-      </w:pPr>
-      <w:r>
+        <w:rPr/>
+      </w:pPr>
+      <w:r>
+        <w:rPr/>
         <w:t>Hate Intensity Prediction</w:t>
       </w:r>
     </w:p>
     <w:p>
       <w:pPr>
+        <w:pStyle w:val="Normal"/>
         <w:jc w:val="center"/>
         <w:rPr>
           <w:sz w:val="20"/>
@@ -24,81 +27,25 @@
           <w:sz w:val="20"/>
           <w:szCs w:val="20"/>
         </w:rPr>
-        <w:t>Team Members:</w:t>
-      </w:r>
-      <w:r>
-        <w:rPr>
-          <w:sz w:val="20"/>
-          <w:szCs w:val="20"/>
-        </w:rPr>
-        <w:t xml:space="preserve"> Vinay</w:t>
-      </w:r>
-      <w:r>
-        <w:rPr>
-          <w:sz w:val="20"/>
-          <w:szCs w:val="20"/>
-        </w:rPr>
-        <w:t xml:space="preserve"> S</w:t>
-      </w:r>
-      <w:r>
-        <w:rPr>
-          <w:sz w:val="20"/>
-          <w:szCs w:val="20"/>
-        </w:rPr>
-        <w:t xml:space="preserve">, Satya Swaroop </w:t>
-      </w:r>
-      <w:r>
-        <w:rPr>
-          <w:sz w:val="20"/>
-          <w:szCs w:val="20"/>
-        </w:rPr>
-        <w:t>G</w:t>
-      </w:r>
-      <w:r>
-        <w:rPr>
-          <w:sz w:val="20"/>
-          <w:szCs w:val="20"/>
-        </w:rPr>
-        <w:t xml:space="preserve">, </w:t>
-      </w:r>
-      <w:r>
-        <w:rPr>
-          <w:sz w:val="20"/>
-          <w:szCs w:val="20"/>
-        </w:rPr>
-        <w:t>Aman</w:t>
-      </w:r>
-      <w:r>
-        <w:rPr>
-          <w:sz w:val="20"/>
-          <w:szCs w:val="20"/>
-        </w:rPr>
-        <w:t xml:space="preserve"> G</w:t>
-      </w:r>
-      <w:r>
-        <w:rPr>
-          <w:sz w:val="20"/>
-          <w:szCs w:val="20"/>
-        </w:rPr>
+        <w:t>Team Members: Vinay S, Satya Swaroop G, Aman G</w:t>
         <w:br/>
-      </w:r>
-      <w:r>
-        <w:rPr>
-          <w:sz w:val="20"/>
-          <w:szCs w:val="20"/>
-        </w:rPr>
-        <w:t>Team Number: 1</w:t>
-      </w:r>
-      <w:r>
-        <w:rPr>
-          <w:sz w:val="20"/>
-          <w:szCs w:val="20"/>
-        </w:rPr>
-        <w:t>4</w:t>
-      </w:r>
-    </w:p>
-    <w:p/>
-    <w:p>
+        <w:t>Team Number: 14</w:t>
+      </w:r>
+    </w:p>
+    <w:p>
+      <w:pPr>
+        <w:pStyle w:val="Normal"/>
+        <w:rPr/>
+      </w:pPr>
+      <w:r>
+        <w:rPr/>
+      </w:r>
+    </w:p>
+    <w:p>
+      <w:pPr>
+        <w:pStyle w:val="Normal"/>
+        <w:rPr/>
+      </w:pPr>
       <w:r>
         <w:rPr>
           <w:rStyle w:val="Heading2Char"/>
@@ -106,16 +53,23 @@
         <w:t>Description</w:t>
       </w:r>
       <w:r>
+        <w:rPr/>
         <w:t xml:space="preserve">: </w:t>
       </w:r>
     </w:p>
     <w:p>
-      <w:r>
+      <w:pPr>
+        <w:pStyle w:val="Normal"/>
+        <w:rPr/>
+      </w:pPr>
+      <w:r>
+        <w:rPr/>
         <w:t>As part of the project, we have explored various approaches and in this report we walkthrough regarding datasets we used, our approaches, our findings and next steps. We will also recap our committed timelines as reported in project outline.</w:t>
       </w:r>
     </w:p>
     <w:p>
       <w:pPr>
+        <w:pStyle w:val="Normal"/>
         <w:rPr>
           <w:rStyle w:val="Heading2Char"/>
         </w:rPr>
@@ -129,72 +83,77 @@
     </w:p>
     <w:p>
       <w:pPr>
+        <w:pStyle w:val="Normal"/>
         <w:rPr>
           <w:rStyle w:val="Heading2Char"/>
         </w:rPr>
       </w:pPr>
       <w:r>
-        <w:t>We have identified benchmark datasets for which baselines</w:t>
-      </w:r>
-      <w:r>
-        <w:t>[1]</w:t>
-      </w:r>
-      <w:r>
-        <w:t xml:space="preserve"> are available and performed exploratory data anlaysis to identify any patterns and applied tokenization by ensuring we filter noise in the data and finally we </w:t>
-      </w:r>
-      <w:r>
-        <w:t>experimented with various model architectures by incrementally updating the baseline architecture</w:t>
-      </w:r>
-      <w:r>
-        <w:t xml:space="preserve">. The predicted scores from the trained model are evaluated with metrics like </w:t>
-      </w:r>
-      <w:r>
-        <w:t xml:space="preserve">Pearson, Cosine Sim, RMSE </w:t>
-      </w:r>
-      <w:r>
-        <w:t>against baseline results.</w:t>
+        <w:rPr/>
+        <w:t>We have identified benchmark datasets for which baselines[1] are available and performed exploratory data anlaysis to identify any patterns and applied tokenization by ensuring we filter noise in the data and finally we experimented with various model architectures by incrementally updating the baseline architecture. The predicted scores from the trained model are evaluated with metrics like Pearson, Cosine Sim, RMSE against baseline results.</w:t>
       </w:r>
     </w:p>
     <w:p>
       <w:pPr>
         <w:pStyle w:val="Heading2"/>
-      </w:pPr>
-      <w:r>
-        <w:t xml:space="preserve">Model Training approaches for </w:t>
-      </w:r>
-      <w:r>
-        <w:t>hate intensity</w:t>
-      </w:r>
-      <w:r>
-        <w:t xml:space="preserve"> </w:t>
-      </w:r>
-      <w:r>
-        <w:t>prediction</w:t>
-      </w:r>
-      <w:r>
-        <w:t>:</w:t>
+        <w:rPr/>
+      </w:pPr>
+      <w:r>
+        <w:rPr/>
+        <w:t>Model Training approaches for hate intensity prediction:</w:t>
       </w:r>
     </w:p>
     <w:tbl>
       <w:tblPr>
         <w:tblStyle w:val="TableGrid"/>
-        <w:tblW w:w="0" w:type="auto"/>
-        <w:tblLook w:val="04A0" w:firstRow="1" w:lastRow="0" w:firstColumn="1" w:lastColumn="0" w:noHBand="0" w:noVBand="1"/>
+        <w:tblW w:w="7245" w:type="dxa"/>
+        <w:jc w:val="left"/>
+        <w:tblInd w:w="0" w:type="dxa"/>
+        <w:tblLayout w:type="fixed"/>
+        <w:tblCellMar>
+          <w:top w:w="0" w:type="dxa"/>
+          <w:left w:w="108" w:type="dxa"/>
+          <w:bottom w:w="0" w:type="dxa"/>
+          <w:right w:w="108" w:type="dxa"/>
+        </w:tblCellMar>
+        <w:tblLook w:val="04a0" w:noHBand="0" w:noVBand="1" w:firstColumn="1" w:lastRow="0" w:lastColumn="0" w:firstRow="1"/>
       </w:tblPr>
       <w:tblGrid>
         <w:gridCol w:w="988"/>
         <w:gridCol w:w="2196"/>
         <w:gridCol w:w="1265"/>
-        <w:gridCol w:w="1408"/>
-        <w:gridCol w:w="1388"/>
+        <w:gridCol w:w="1407"/>
+        <w:gridCol w:w="1389"/>
       </w:tblGrid>
       <w:tr>
+        <w:trPr/>
         <w:tc>
           <w:tcPr>
             <w:tcW w:w="988" w:type="dxa"/>
+            <w:tcBorders/>
           </w:tcPr>
           <w:p>
+            <w:pPr>
+              <w:pStyle w:val="Normal"/>
+              <w:widowControl/>
+              <w:spacing w:lineRule="auto" w:line="240" w:before="0" w:after="0"/>
+              <w:jc w:val="left"/>
+              <w:rPr>
+                <w:rFonts w:ascii="Calibri" w:hAnsi="Calibri" w:eastAsia="Calibri" w:cs=""/>
+                <w:kern w:val="2"/>
+                <w:sz w:val="22"/>
+                <w:szCs w:val="22"/>
+                <w:lang w:val="en-IN" w:eastAsia="en-US" w:bidi="ar-SA"/>
+              </w:rPr>
+            </w:pPr>
             <w:r>
+              <w:rPr>
+                <w:rFonts w:eastAsia="Calibri" w:cs=""/>
+                <w:kern w:val="2"/>
+                <w:sz w:val="22"/>
+                <w:szCs w:val="22"/>
+                <w:lang w:val="en-IN" w:eastAsia="en-US" w:bidi="ar-SA"/>
+              </w:rPr>
               <w:t>Exp #No</w:t>
             </w:r>
           </w:p>
@@ -202,9 +161,30 @@
         <w:tc>
           <w:tcPr>
             <w:tcW w:w="2196" w:type="dxa"/>
+            <w:tcBorders/>
           </w:tcPr>
           <w:p>
+            <w:pPr>
+              <w:pStyle w:val="Normal"/>
+              <w:widowControl/>
+              <w:spacing w:lineRule="auto" w:line="240" w:before="0" w:after="0"/>
+              <w:jc w:val="left"/>
+              <w:rPr>
+                <w:rFonts w:ascii="Calibri" w:hAnsi="Calibri" w:eastAsia="Calibri" w:cs=""/>
+                <w:kern w:val="2"/>
+                <w:sz w:val="22"/>
+                <w:szCs w:val="22"/>
+                <w:lang w:val="en-IN" w:eastAsia="en-US" w:bidi="ar-SA"/>
+              </w:rPr>
+            </w:pPr>
             <w:r>
+              <w:rPr>
+                <w:rFonts w:eastAsia="Calibri" w:cs=""/>
+                <w:kern w:val="2"/>
+                <w:sz w:val="22"/>
+                <w:szCs w:val="22"/>
+                <w:lang w:val="en-IN" w:eastAsia="en-US" w:bidi="ar-SA"/>
+              </w:rPr>
               <w:t>Model architecture</w:t>
             </w:r>
           </w:p>
@@ -212,41 +192,126 @@
         <w:tc>
           <w:tcPr>
             <w:tcW w:w="1265" w:type="dxa"/>
+            <w:tcBorders/>
           </w:tcPr>
           <w:p>
+            <w:pPr>
+              <w:pStyle w:val="Normal"/>
+              <w:widowControl/>
+              <w:spacing w:lineRule="auto" w:line="240" w:before="0" w:after="0"/>
+              <w:jc w:val="left"/>
+              <w:rPr>
+                <w:rFonts w:ascii="Calibri" w:hAnsi="Calibri" w:eastAsia="Calibri" w:cs=""/>
+                <w:kern w:val="2"/>
+                <w:sz w:val="22"/>
+                <w:szCs w:val="22"/>
+                <w:lang w:val="en-IN" w:eastAsia="en-US" w:bidi="ar-SA"/>
+              </w:rPr>
+            </w:pPr>
             <w:r>
+              <w:rPr>
+                <w:rFonts w:eastAsia="Calibri" w:cs=""/>
+                <w:kern w:val="2"/>
+                <w:sz w:val="22"/>
+                <w:szCs w:val="22"/>
+                <w:lang w:val="en-IN" w:eastAsia="en-US" w:bidi="ar-SA"/>
+              </w:rPr>
               <w:t>Pearson</w:t>
             </w:r>
           </w:p>
         </w:tc>
         <w:tc>
           <w:tcPr>
-            <w:tcW w:w="1408" w:type="dxa"/>
+            <w:tcW w:w="1407" w:type="dxa"/>
+            <w:tcBorders/>
           </w:tcPr>
           <w:p>
+            <w:pPr>
+              <w:pStyle w:val="Normal"/>
+              <w:widowControl/>
+              <w:spacing w:lineRule="auto" w:line="240" w:before="0" w:after="0"/>
+              <w:jc w:val="left"/>
+              <w:rPr>
+                <w:rFonts w:ascii="Calibri" w:hAnsi="Calibri" w:eastAsia="Calibri" w:cs=""/>
+                <w:kern w:val="2"/>
+                <w:sz w:val="22"/>
+                <w:szCs w:val="22"/>
+                <w:lang w:val="en-IN" w:eastAsia="en-US" w:bidi="ar-SA"/>
+              </w:rPr>
+            </w:pPr>
             <w:r>
+              <w:rPr>
+                <w:rFonts w:eastAsia="Calibri" w:cs=""/>
+                <w:kern w:val="2"/>
+                <w:sz w:val="22"/>
+                <w:szCs w:val="22"/>
+                <w:lang w:val="en-IN" w:eastAsia="en-US" w:bidi="ar-SA"/>
+              </w:rPr>
               <w:t>Cosine Sim</w:t>
             </w:r>
           </w:p>
         </w:tc>
         <w:tc>
           <w:tcPr>
-            <w:tcW w:w="1388" w:type="dxa"/>
+            <w:tcW w:w="1389" w:type="dxa"/>
+            <w:tcBorders/>
           </w:tcPr>
           <w:p>
+            <w:pPr>
+              <w:pStyle w:val="Normal"/>
+              <w:widowControl/>
+              <w:spacing w:lineRule="auto" w:line="240" w:before="0" w:after="0"/>
+              <w:jc w:val="left"/>
+              <w:rPr>
+                <w:rFonts w:ascii="Calibri" w:hAnsi="Calibri" w:eastAsia="Calibri" w:cs=""/>
+                <w:kern w:val="2"/>
+                <w:sz w:val="22"/>
+                <w:szCs w:val="22"/>
+                <w:lang w:val="en-IN" w:eastAsia="en-US" w:bidi="ar-SA"/>
+              </w:rPr>
+            </w:pPr>
             <w:r>
+              <w:rPr>
+                <w:rFonts w:eastAsia="Calibri" w:cs=""/>
+                <w:kern w:val="2"/>
+                <w:sz w:val="22"/>
+                <w:szCs w:val="22"/>
+                <w:lang w:val="en-IN" w:eastAsia="en-US" w:bidi="ar-SA"/>
+              </w:rPr>
               <w:t>RMSE</w:t>
             </w:r>
           </w:p>
         </w:tc>
       </w:tr>
       <w:tr>
+        <w:trPr/>
         <w:tc>
           <w:tcPr>
             <w:tcW w:w="988" w:type="dxa"/>
+            <w:tcBorders/>
           </w:tcPr>
           <w:p>
+            <w:pPr>
+              <w:pStyle w:val="Normal"/>
+              <w:widowControl/>
+              <w:spacing w:lineRule="auto" w:line="240" w:before="0" w:after="0"/>
+              <w:jc w:val="left"/>
+              <w:rPr>
+                <w:rFonts w:ascii="Calibri" w:hAnsi="Calibri" w:eastAsia="Calibri" w:cs=""/>
+                <w:kern w:val="2"/>
+                <w:sz w:val="22"/>
+                <w:szCs w:val="22"/>
+                <w:lang w:val="en-IN" w:eastAsia="en-US" w:bidi="ar-SA"/>
+              </w:rPr>
+            </w:pPr>
             <w:r>
+              <w:rPr>
+                <w:rFonts w:eastAsia="Calibri" w:cs=""/>
+                <w:kern w:val="2"/>
+                <w:sz w:val="22"/>
+                <w:szCs w:val="22"/>
+                <w:lang w:val="en-IN" w:eastAsia="en-US" w:bidi="ar-SA"/>
+              </w:rPr>
               <w:t>1</w:t>
             </w:r>
           </w:p>
@@ -254,42 +319,167 @@
         <w:tc>
           <w:tcPr>
             <w:tcW w:w="2196" w:type="dxa"/>
+            <w:tcBorders/>
           </w:tcPr>
           <w:p>
+            <w:pPr>
+              <w:pStyle w:val="Normal"/>
+              <w:widowControl/>
+              <w:spacing w:lineRule="auto" w:line="240" w:before="0" w:after="0"/>
+              <w:jc w:val="left"/>
+              <w:rPr>
+                <w:rFonts w:ascii="Calibri" w:hAnsi="Calibri" w:eastAsia="Calibri" w:cs=""/>
+                <w:kern w:val="2"/>
+                <w:sz w:val="22"/>
+                <w:szCs w:val="22"/>
+                <w:lang w:val="en-IN" w:eastAsia="en-US" w:bidi="ar-SA"/>
+              </w:rPr>
+            </w:pPr>
             <w:r>
-              <w:t>BERT + BiLSTM</w:t>
-            </w:r>
-            <w:r>
-              <w:t>[1]</w:t>
+              <w:rPr>
+                <w:rFonts w:eastAsia="Calibri" w:cs=""/>
+                <w:kern w:val="2"/>
+                <w:sz w:val="22"/>
+                <w:szCs w:val="22"/>
+                <w:lang w:val="en-IN" w:eastAsia="en-US" w:bidi="ar-SA"/>
+              </w:rPr>
+              <w:t>BERT + BiLSTM[1]</w:t>
             </w:r>
           </w:p>
         </w:tc>
         <w:tc>
           <w:tcPr>
             <w:tcW w:w="1265" w:type="dxa"/>
+            <w:tcBorders/>
           </w:tcPr>
-          <w:p/>
+          <w:p>
+            <w:pPr>
+              <w:pStyle w:val="Normal"/>
+              <w:widowControl/>
+              <w:spacing w:lineRule="auto" w:line="240" w:before="0" w:after="0"/>
+              <w:jc w:val="left"/>
+              <w:rPr>
+                <w:rFonts w:ascii="Calibri" w:hAnsi="Calibri" w:eastAsia="Calibri" w:cs=""/>
+                <w:kern w:val="2"/>
+                <w:sz w:val="22"/>
+                <w:szCs w:val="22"/>
+                <w:lang w:val="en-IN" w:eastAsia="en-US" w:bidi="ar-SA"/>
+              </w:rPr>
+            </w:pPr>
+            <w:r>
+              <w:rPr>
+                <w:rFonts w:eastAsia="Calibri" w:cs=""/>
+                <w:kern w:val="2"/>
+                <w:sz w:val="22"/>
+                <w:szCs w:val="22"/>
+                <w:lang w:val="en-IN" w:eastAsia="en-US" w:bidi="ar-SA"/>
+              </w:rPr>
+              <w:t>0.787</w:t>
+            </w:r>
+          </w:p>
         </w:tc>
         <w:tc>
           <w:tcPr>
-            <w:tcW w:w="1408" w:type="dxa"/>
+            <w:tcW w:w="1407" w:type="dxa"/>
+            <w:tcBorders/>
           </w:tcPr>
-          <w:p/>
+          <w:p>
+            <w:pPr>
+              <w:pStyle w:val="Normal"/>
+              <w:widowControl/>
+              <w:spacing w:lineRule="auto" w:line="240" w:before="0" w:after="0"/>
+              <w:jc w:val="left"/>
+              <w:rPr>
+                <w:rFonts w:ascii="Calibri" w:hAnsi="Calibri" w:eastAsia="Calibri" w:cs=""/>
+                <w:kern w:val="2"/>
+                <w:sz w:val="22"/>
+                <w:szCs w:val="22"/>
+                <w:lang w:val="en-IN" w:eastAsia="en-US" w:bidi="ar-SA"/>
+              </w:rPr>
+            </w:pPr>
+            <w:r>
+              <w:rPr>
+                <w:rFonts w:eastAsia="Calibri" w:cs=""/>
+                <w:kern w:val="2"/>
+                <w:sz w:val="22"/>
+                <w:szCs w:val="22"/>
+                <w:lang w:val="en-IN" w:eastAsia="en-US" w:bidi="ar-SA"/>
+              </w:rPr>
+              <w:t>0.975</w:t>
+            </w:r>
+          </w:p>
         </w:tc>
         <w:tc>
           <w:tcPr>
-            <w:tcW w:w="1388" w:type="dxa"/>
+            <w:tcW w:w="1389" w:type="dxa"/>
+            <w:tcBorders/>
           </w:tcPr>
-          <w:p/>
+          <w:p>
+            <w:pPr>
+              <w:pStyle w:val="Normal"/>
+              <w:widowControl/>
+              <w:spacing w:lineRule="auto" w:line="240" w:before="0" w:after="0"/>
+              <w:jc w:val="left"/>
+              <w:rPr>
+                <w:rFonts w:ascii="Calibri" w:hAnsi="Calibri" w:eastAsia="Calibri" w:cs=""/>
+                <w:kern w:val="2"/>
+                <w:sz w:val="22"/>
+                <w:szCs w:val="22"/>
+                <w:lang w:val="en-IN" w:eastAsia="en-US" w:bidi="ar-SA"/>
+              </w:rPr>
+            </w:pPr>
+            <w:r>
+              <w:rPr>
+                <w:rFonts w:eastAsia="Calibri" w:cs=""/>
+                <w:kern w:val="2"/>
+                <w:sz w:val="22"/>
+                <w:szCs w:val="22"/>
+                <w:lang w:val="en-IN" w:eastAsia="en-US" w:bidi="ar-SA"/>
+              </w:rPr>
+              <w:t>1.39</w:t>
+            </w:r>
+            <w:r>
+              <w:rPr>
+                <w:rFonts w:eastAsia="Calibri" w:cs=""/>
+                <w:kern w:val="2"/>
+                <w:sz w:val="22"/>
+                <w:szCs w:val="22"/>
+                <w:lang w:val="en-IN" w:eastAsia="en-US" w:bidi="ar-SA"/>
+              </w:rPr>
+              <w:t>47</w:t>
+            </w:r>
+          </w:p>
         </w:tc>
       </w:tr>
       <w:tr>
+        <w:trPr/>
         <w:tc>
           <w:tcPr>
             <w:tcW w:w="988" w:type="dxa"/>
+            <w:tcBorders/>
           </w:tcPr>
           <w:p>
+            <w:pPr>
+              <w:pStyle w:val="Normal"/>
+              <w:widowControl/>
+              <w:spacing w:lineRule="auto" w:line="240" w:before="0" w:after="0"/>
+              <w:jc w:val="left"/>
+              <w:rPr>
+                <w:rFonts w:ascii="Calibri" w:hAnsi="Calibri" w:eastAsia="Calibri" w:cs=""/>
+                <w:kern w:val="2"/>
+                <w:sz w:val="22"/>
+                <w:szCs w:val="22"/>
+                <w:lang w:val="en-IN" w:eastAsia="en-US" w:bidi="ar-SA"/>
+              </w:rPr>
+            </w:pPr>
             <w:r>
+              <w:rPr>
+                <w:rFonts w:eastAsia="Calibri" w:cs=""/>
+                <w:kern w:val="2"/>
+                <w:sz w:val="22"/>
+                <w:szCs w:val="22"/>
+                <w:lang w:val="en-IN" w:eastAsia="en-US" w:bidi="ar-SA"/>
+              </w:rPr>
               <w:t>2</w:t>
             </w:r>
           </w:p>
@@ -297,9 +487,30 @@
         <w:tc>
           <w:tcPr>
             <w:tcW w:w="2196" w:type="dxa"/>
+            <w:tcBorders/>
           </w:tcPr>
           <w:p>
+            <w:pPr>
+              <w:pStyle w:val="Normal"/>
+              <w:widowControl/>
+              <w:spacing w:lineRule="auto" w:line="240" w:before="0" w:after="0"/>
+              <w:jc w:val="left"/>
+              <w:rPr>
+                <w:rFonts w:ascii="Calibri" w:hAnsi="Calibri" w:eastAsia="Calibri" w:cs=""/>
+                <w:kern w:val="2"/>
+                <w:sz w:val="22"/>
+                <w:szCs w:val="22"/>
+                <w:lang w:val="en-IN" w:eastAsia="en-US" w:bidi="ar-SA"/>
+              </w:rPr>
+            </w:pPr>
             <w:r>
+              <w:rPr>
+                <w:rFonts w:eastAsia="Calibri" w:cs=""/>
+                <w:kern w:val="2"/>
+                <w:sz w:val="22"/>
+                <w:szCs w:val="22"/>
+                <w:lang w:val="en-IN" w:eastAsia="en-US" w:bidi="ar-SA"/>
+              </w:rPr>
               <w:t>ROBERTA + BiLSTM</w:t>
             </w:r>
           </w:p>
@@ -307,41 +518,126 @@
         <w:tc>
           <w:tcPr>
             <w:tcW w:w="1265" w:type="dxa"/>
+            <w:tcBorders/>
           </w:tcPr>
           <w:p>
+            <w:pPr>
+              <w:pStyle w:val="Normal"/>
+              <w:widowControl/>
+              <w:spacing w:lineRule="auto" w:line="240" w:before="0" w:after="0"/>
+              <w:jc w:val="left"/>
+              <w:rPr>
+                <w:rFonts w:ascii="Calibri" w:hAnsi="Calibri" w:eastAsia="Calibri" w:cs=""/>
+                <w:kern w:val="2"/>
+                <w:sz w:val="22"/>
+                <w:szCs w:val="22"/>
+                <w:lang w:val="en-IN" w:eastAsia="en-US" w:bidi="ar-SA"/>
+              </w:rPr>
+            </w:pPr>
             <w:r>
+              <w:rPr>
+                <w:rFonts w:eastAsia="Calibri" w:cs=""/>
+                <w:kern w:val="2"/>
+                <w:sz w:val="22"/>
+                <w:szCs w:val="22"/>
+                <w:lang w:val="en-IN" w:eastAsia="en-US" w:bidi="ar-SA"/>
+              </w:rPr>
               <w:t>0.818</w:t>
             </w:r>
           </w:p>
         </w:tc>
         <w:tc>
           <w:tcPr>
-            <w:tcW w:w="1408" w:type="dxa"/>
+            <w:tcW w:w="1407" w:type="dxa"/>
+            <w:tcBorders/>
           </w:tcPr>
           <w:p>
+            <w:pPr>
+              <w:pStyle w:val="Normal"/>
+              <w:widowControl/>
+              <w:spacing w:lineRule="auto" w:line="240" w:before="0" w:after="0"/>
+              <w:jc w:val="left"/>
+              <w:rPr>
+                <w:rFonts w:ascii="Calibri" w:hAnsi="Calibri" w:eastAsia="Calibri" w:cs=""/>
+                <w:kern w:val="2"/>
+                <w:sz w:val="22"/>
+                <w:szCs w:val="22"/>
+                <w:lang w:val="en-IN" w:eastAsia="en-US" w:bidi="ar-SA"/>
+              </w:rPr>
+            </w:pPr>
             <w:r>
+              <w:rPr>
+                <w:rFonts w:eastAsia="Calibri" w:cs=""/>
+                <w:kern w:val="2"/>
+                <w:sz w:val="22"/>
+                <w:szCs w:val="22"/>
+                <w:lang w:val="en-IN" w:eastAsia="en-US" w:bidi="ar-SA"/>
+              </w:rPr>
               <w:t>0.98</w:t>
             </w:r>
           </w:p>
         </w:tc>
         <w:tc>
           <w:tcPr>
-            <w:tcW w:w="1388" w:type="dxa"/>
+            <w:tcW w:w="1389" w:type="dxa"/>
+            <w:tcBorders/>
           </w:tcPr>
           <w:p>
+            <w:pPr>
+              <w:pStyle w:val="Normal"/>
+              <w:widowControl/>
+              <w:spacing w:lineRule="auto" w:line="240" w:before="0" w:after="0"/>
+              <w:jc w:val="left"/>
+              <w:rPr>
+                <w:rFonts w:ascii="Calibri" w:hAnsi="Calibri" w:eastAsia="Calibri" w:cs=""/>
+                <w:kern w:val="2"/>
+                <w:sz w:val="22"/>
+                <w:szCs w:val="22"/>
+                <w:lang w:val="en-IN" w:eastAsia="en-US" w:bidi="ar-SA"/>
+              </w:rPr>
+            </w:pPr>
             <w:r>
+              <w:rPr>
+                <w:rFonts w:eastAsia="Calibri" w:cs=""/>
+                <w:kern w:val="2"/>
+                <w:sz w:val="22"/>
+                <w:szCs w:val="22"/>
+                <w:lang w:val="en-IN" w:eastAsia="en-US" w:bidi="ar-SA"/>
+              </w:rPr>
               <w:t>1.1846</w:t>
             </w:r>
           </w:p>
         </w:tc>
       </w:tr>
       <w:tr>
+        <w:trPr/>
         <w:tc>
           <w:tcPr>
             <w:tcW w:w="988" w:type="dxa"/>
+            <w:tcBorders/>
           </w:tcPr>
           <w:p>
+            <w:pPr>
+              <w:pStyle w:val="Normal"/>
+              <w:widowControl/>
+              <w:spacing w:lineRule="auto" w:line="240" w:before="0" w:after="0"/>
+              <w:jc w:val="left"/>
+              <w:rPr>
+                <w:rFonts w:ascii="Calibri" w:hAnsi="Calibri" w:eastAsia="Calibri" w:cs=""/>
+                <w:kern w:val="2"/>
+                <w:sz w:val="22"/>
+                <w:szCs w:val="22"/>
+                <w:lang w:val="en-IN" w:eastAsia="en-US" w:bidi="ar-SA"/>
+              </w:rPr>
+            </w:pPr>
             <w:r>
+              <w:rPr>
+                <w:rFonts w:eastAsia="Calibri" w:cs=""/>
+                <w:kern w:val="2"/>
+                <w:sz w:val="22"/>
+                <w:szCs w:val="22"/>
+                <w:lang w:val="en-IN" w:eastAsia="en-US" w:bidi="ar-SA"/>
+              </w:rPr>
               <w:t>3</w:t>
             </w:r>
           </w:p>
@@ -349,9 +645,30 @@
         <w:tc>
           <w:tcPr>
             <w:tcW w:w="2196" w:type="dxa"/>
+            <w:tcBorders/>
           </w:tcPr>
           <w:p>
+            <w:pPr>
+              <w:pStyle w:val="Normal"/>
+              <w:widowControl/>
+              <w:spacing w:lineRule="auto" w:line="240" w:before="0" w:after="0"/>
+              <w:jc w:val="left"/>
+              <w:rPr>
+                <w:rFonts w:ascii="Calibri" w:hAnsi="Calibri" w:eastAsia="Calibri" w:cs=""/>
+                <w:kern w:val="2"/>
+                <w:sz w:val="22"/>
+                <w:szCs w:val="22"/>
+                <w:lang w:val="en-IN" w:eastAsia="en-US" w:bidi="ar-SA"/>
+              </w:rPr>
+            </w:pPr>
             <w:r>
+              <w:rPr>
+                <w:rFonts w:eastAsia="Calibri" w:cs=""/>
+                <w:kern w:val="2"/>
+                <w:sz w:val="22"/>
+                <w:szCs w:val="22"/>
+                <w:lang w:val="en-IN" w:eastAsia="en-US" w:bidi="ar-SA"/>
+              </w:rPr>
               <w:t>Roberta + RCNN</w:t>
             </w:r>
           </w:p>
@@ -359,41 +676,126 @@
         <w:tc>
           <w:tcPr>
             <w:tcW w:w="1265" w:type="dxa"/>
+            <w:tcBorders/>
           </w:tcPr>
           <w:p>
+            <w:pPr>
+              <w:pStyle w:val="Normal"/>
+              <w:widowControl/>
+              <w:spacing w:lineRule="auto" w:line="240" w:before="0" w:after="0"/>
+              <w:jc w:val="left"/>
+              <w:rPr>
+                <w:rFonts w:ascii="Calibri" w:hAnsi="Calibri" w:eastAsia="Calibri" w:cs=""/>
+                <w:kern w:val="2"/>
+                <w:sz w:val="22"/>
+                <w:szCs w:val="22"/>
+                <w:lang w:val="en-IN" w:eastAsia="en-US" w:bidi="ar-SA"/>
+              </w:rPr>
+            </w:pPr>
             <w:r>
+              <w:rPr>
+                <w:rFonts w:eastAsia="Calibri" w:cs=""/>
+                <w:kern w:val="2"/>
+                <w:sz w:val="22"/>
+                <w:szCs w:val="22"/>
+                <w:lang w:val="en-IN" w:eastAsia="en-US" w:bidi="ar-SA"/>
+              </w:rPr>
               <w:t>0.830</w:t>
             </w:r>
           </w:p>
         </w:tc>
         <w:tc>
           <w:tcPr>
-            <w:tcW w:w="1408" w:type="dxa"/>
+            <w:tcW w:w="1407" w:type="dxa"/>
+            <w:tcBorders/>
           </w:tcPr>
           <w:p>
+            <w:pPr>
+              <w:pStyle w:val="Normal"/>
+              <w:widowControl/>
+              <w:spacing w:lineRule="auto" w:line="240" w:before="0" w:after="0"/>
+              <w:jc w:val="left"/>
+              <w:rPr>
+                <w:rFonts w:ascii="Calibri" w:hAnsi="Calibri" w:eastAsia="Calibri" w:cs=""/>
+                <w:kern w:val="2"/>
+                <w:sz w:val="22"/>
+                <w:szCs w:val="22"/>
+                <w:lang w:val="en-IN" w:eastAsia="en-US" w:bidi="ar-SA"/>
+              </w:rPr>
+            </w:pPr>
             <w:r>
+              <w:rPr>
+                <w:rFonts w:eastAsia="Calibri" w:cs=""/>
+                <w:kern w:val="2"/>
+                <w:sz w:val="22"/>
+                <w:szCs w:val="22"/>
+                <w:lang w:val="en-IN" w:eastAsia="en-US" w:bidi="ar-SA"/>
+              </w:rPr>
               <w:t>0.9799</w:t>
             </w:r>
           </w:p>
         </w:tc>
         <w:tc>
           <w:tcPr>
-            <w:tcW w:w="1388" w:type="dxa"/>
+            <w:tcW w:w="1389" w:type="dxa"/>
+            <w:tcBorders/>
           </w:tcPr>
           <w:p>
+            <w:pPr>
+              <w:pStyle w:val="Normal"/>
+              <w:widowControl/>
+              <w:spacing w:lineRule="auto" w:line="240" w:before="0" w:after="0"/>
+              <w:jc w:val="left"/>
+              <w:rPr>
+                <w:rFonts w:ascii="Calibri" w:hAnsi="Calibri" w:eastAsia="Calibri" w:cs=""/>
+                <w:kern w:val="2"/>
+                <w:sz w:val="22"/>
+                <w:szCs w:val="22"/>
+                <w:lang w:val="en-IN" w:eastAsia="en-US" w:bidi="ar-SA"/>
+              </w:rPr>
+            </w:pPr>
             <w:r>
+              <w:rPr>
+                <w:rFonts w:eastAsia="Calibri" w:cs=""/>
+                <w:kern w:val="2"/>
+                <w:sz w:val="22"/>
+                <w:szCs w:val="22"/>
+                <w:lang w:val="en-IN" w:eastAsia="en-US" w:bidi="ar-SA"/>
+              </w:rPr>
               <w:t>1.1892</w:t>
             </w:r>
           </w:p>
         </w:tc>
       </w:tr>
       <w:tr>
+        <w:trPr/>
         <w:tc>
           <w:tcPr>
             <w:tcW w:w="988" w:type="dxa"/>
+            <w:tcBorders/>
           </w:tcPr>
           <w:p>
+            <w:pPr>
+              <w:pStyle w:val="Normal"/>
+              <w:widowControl/>
+              <w:spacing w:lineRule="auto" w:line="240" w:before="0" w:after="0"/>
+              <w:jc w:val="left"/>
+              <w:rPr>
+                <w:rFonts w:ascii="Calibri" w:hAnsi="Calibri" w:eastAsia="Calibri" w:cs=""/>
+                <w:kern w:val="2"/>
+                <w:sz w:val="22"/>
+                <w:szCs w:val="22"/>
+                <w:lang w:val="en-IN" w:eastAsia="en-US" w:bidi="ar-SA"/>
+              </w:rPr>
+            </w:pPr>
             <w:r>
+              <w:rPr>
+                <w:rFonts w:eastAsia="Calibri" w:cs=""/>
+                <w:kern w:val="2"/>
+                <w:sz w:val="22"/>
+                <w:szCs w:val="22"/>
+                <w:lang w:val="en-IN" w:eastAsia="en-US" w:bidi="ar-SA"/>
+              </w:rPr>
               <w:t>4</w:t>
             </w:r>
           </w:p>
@@ -401,9 +803,30 @@
         <w:tc>
           <w:tcPr>
             <w:tcW w:w="2196" w:type="dxa"/>
+            <w:tcBorders/>
           </w:tcPr>
           <w:p>
+            <w:pPr>
+              <w:pStyle w:val="Normal"/>
+              <w:widowControl/>
+              <w:spacing w:lineRule="auto" w:line="240" w:before="0" w:after="0"/>
+              <w:jc w:val="left"/>
+              <w:rPr>
+                <w:rFonts w:ascii="Calibri" w:hAnsi="Calibri" w:eastAsia="Calibri" w:cs=""/>
+                <w:kern w:val="2"/>
+                <w:sz w:val="22"/>
+                <w:szCs w:val="22"/>
+                <w:lang w:val="en-IN" w:eastAsia="en-US" w:bidi="ar-SA"/>
+              </w:rPr>
+            </w:pPr>
             <w:r>
+              <w:rPr>
+                <w:rFonts w:eastAsia="Calibri" w:cs=""/>
+                <w:kern w:val="2"/>
+                <w:sz w:val="22"/>
+                <w:szCs w:val="22"/>
+                <w:lang w:val="en-IN" w:eastAsia="en-US" w:bidi="ar-SA"/>
+              </w:rPr>
               <w:t>Roberta BiLstm CNN</w:t>
             </w:r>
           </w:p>
@@ -411,29 +834,92 @@
         <w:tc>
           <w:tcPr>
             <w:tcW w:w="1265" w:type="dxa"/>
+            <w:tcBorders/>
           </w:tcPr>
           <w:p>
+            <w:pPr>
+              <w:pStyle w:val="Normal"/>
+              <w:widowControl/>
+              <w:spacing w:lineRule="auto" w:line="240" w:before="0" w:after="0"/>
+              <w:jc w:val="left"/>
+              <w:rPr>
+                <w:rFonts w:ascii="Calibri" w:hAnsi="Calibri" w:eastAsia="Calibri" w:cs=""/>
+                <w:kern w:val="2"/>
+                <w:sz w:val="22"/>
+                <w:szCs w:val="22"/>
+                <w:lang w:val="en-IN" w:eastAsia="en-US" w:bidi="ar-SA"/>
+              </w:rPr>
+            </w:pPr>
             <w:r>
+              <w:rPr>
+                <w:rFonts w:eastAsia="Calibri" w:cs=""/>
+                <w:kern w:val="2"/>
+                <w:sz w:val="22"/>
+                <w:szCs w:val="22"/>
+                <w:lang w:val="en-IN" w:eastAsia="en-US" w:bidi="ar-SA"/>
+              </w:rPr>
               <w:t>0.844</w:t>
             </w:r>
           </w:p>
         </w:tc>
         <w:tc>
           <w:tcPr>
-            <w:tcW w:w="1408" w:type="dxa"/>
+            <w:tcW w:w="1407" w:type="dxa"/>
+            <w:tcBorders/>
           </w:tcPr>
           <w:p>
+            <w:pPr>
+              <w:pStyle w:val="Normal"/>
+              <w:widowControl/>
+              <w:spacing w:lineRule="auto" w:line="240" w:before="0" w:after="0"/>
+              <w:jc w:val="left"/>
+              <w:rPr>
+                <w:rFonts w:ascii="Calibri" w:hAnsi="Calibri" w:eastAsia="Calibri" w:cs=""/>
+                <w:kern w:val="2"/>
+                <w:sz w:val="22"/>
+                <w:szCs w:val="22"/>
+                <w:lang w:val="en-IN" w:eastAsia="en-US" w:bidi="ar-SA"/>
+              </w:rPr>
+            </w:pPr>
             <w:r>
+              <w:rPr>
+                <w:rFonts w:eastAsia="Calibri" w:cs=""/>
+                <w:kern w:val="2"/>
+                <w:sz w:val="22"/>
+                <w:szCs w:val="22"/>
+                <w:lang w:val="en-IN" w:eastAsia="en-US" w:bidi="ar-SA"/>
+              </w:rPr>
               <w:t>0.981</w:t>
             </w:r>
           </w:p>
         </w:tc>
         <w:tc>
           <w:tcPr>
-            <w:tcW w:w="1388" w:type="dxa"/>
+            <w:tcW w:w="1389" w:type="dxa"/>
+            <w:tcBorders/>
           </w:tcPr>
           <w:p>
+            <w:pPr>
+              <w:pStyle w:val="Normal"/>
+              <w:widowControl/>
+              <w:spacing w:lineRule="auto" w:line="240" w:before="0" w:after="0"/>
+              <w:jc w:val="left"/>
+              <w:rPr>
+                <w:rFonts w:ascii="Calibri" w:hAnsi="Calibri" w:eastAsia="Calibri" w:cs=""/>
+                <w:kern w:val="2"/>
+                <w:sz w:val="22"/>
+                <w:szCs w:val="22"/>
+                <w:lang w:val="en-IN" w:eastAsia="en-US" w:bidi="ar-SA"/>
+              </w:rPr>
+            </w:pPr>
             <w:r>
+              <w:rPr>
+                <w:rFonts w:eastAsia="Calibri" w:cs=""/>
+                <w:kern w:val="2"/>
+                <w:sz w:val="22"/>
+                <w:szCs w:val="22"/>
+                <w:lang w:val="en-IN" w:eastAsia="en-US" w:bidi="ar-SA"/>
+              </w:rPr>
               <w:t>1.1517</w:t>
             </w:r>
           </w:p>
@@ -442,6 +928,7 @@
     </w:tbl>
     <w:p>
       <w:pPr>
+        <w:pStyle w:val="Normal"/>
         <w:rPr>
           <w:sz w:val="12"/>
           <w:szCs w:val="12"/>
@@ -455,6 +942,7 @@
         <w:t>*</w:t>
       </w:r>
       <w:r>
+        <w:rPr/>
         <w:t xml:space="preserve"> </w:t>
       </w:r>
       <w:r>
@@ -466,7 +954,12 @@
       </w:r>
     </w:p>
     <w:p>
-      <w:r>
+      <w:pPr>
+        <w:pStyle w:val="Normal"/>
+        <w:rPr/>
+      </w:pPr>
+      <w:r>
+        <w:rPr/>
         <w:t>Observations:</w:t>
       </w:r>
     </w:p>
@@ -477,8 +970,10 @@
           <w:ilvl w:val="0"/>
           <w:numId w:val="1"/>
         </w:numPr>
-      </w:pPr>
-      <w:r>
+        <w:rPr/>
+      </w:pPr>
+      <w:r>
+        <w:rPr/>
         <w:t>We are able to significantly improve the baseline performance by changing the embedding from Bert to Roberta representations.</w:t>
       </w:r>
     </w:p>
@@ -489,30 +984,27 @@
           <w:ilvl w:val="0"/>
           <w:numId w:val="1"/>
         </w:numPr>
-      </w:pPr>
-      <w:r>
-        <w:t>We have referred to a similar problem that is “Sarcasm detection”[</w:t>
-      </w:r>
-      <w:r>
-        <w:t>2</w:t>
-      </w:r>
-      <w:r>
-        <w:t>] and have implemented similar architecture that is Roberta + RCNN for the current problem statement “Hate Intensity prediction” and results are improving by small fractions.</w:t>
-      </w:r>
-    </w:p>
-    <w:p>
-      <w:pPr>
-        <w:rPr>
-          <w:rFonts w:asciiTheme="majorHAnsi" w:eastAsiaTheme="majorEastAsia" w:hAnsiTheme="majorHAnsi" w:cstheme="majorBidi"/>
-          <w:color w:val="2F5496" w:themeColor="accent1" w:themeShade="BF"/>
+        <w:rPr/>
+      </w:pPr>
+      <w:r>
+        <w:rPr/>
+        <w:t>We have referred to a similar problem that is “Sarcasm detection”[2] and have implemented similar architecture that is Roberta + RCNN for the current problem statement “Hate Intensity prediction” and results are improving by small fractions.</w:t>
+      </w:r>
+    </w:p>
+    <w:p>
+      <w:pPr>
+        <w:pStyle w:val="Normal"/>
+        <w:rPr>
+          <w:rFonts w:ascii="Calibri Light" w:hAnsi="Calibri Light" w:eastAsia="" w:cs="" w:asciiTheme="majorHAnsi" w:cstheme="majorBidi" w:eastAsiaTheme="majorEastAsia" w:hAnsiTheme="majorHAnsi"/>
+          <w:color w:val="2F5496" w:themeColor="accent1" w:themeShade="bf"/>
           <w:sz w:val="26"/>
           <w:szCs w:val="26"/>
         </w:rPr>
       </w:pPr>
       <w:r>
         <w:rPr>
-          <w:rFonts w:asciiTheme="majorHAnsi" w:eastAsiaTheme="majorEastAsia" w:hAnsiTheme="majorHAnsi" w:cstheme="majorBidi"/>
-          <w:color w:val="2F5496" w:themeColor="accent1" w:themeShade="BF"/>
+          <w:rFonts w:eastAsia="" w:cs="" w:ascii="Calibri Light" w:hAnsi="Calibri Light" w:asciiTheme="majorHAnsi" w:cstheme="majorBidi" w:eastAsiaTheme="majorEastAsia" w:hAnsiTheme="majorHAnsi"/>
+          <w:color w:val="2F5496" w:themeColor="accent1" w:themeShade="bf"/>
           <w:sz w:val="26"/>
           <w:szCs w:val="26"/>
         </w:rPr>
@@ -521,123 +1013,196 @@
     </w:p>
     <w:p>
       <w:pPr>
-        <w:rPr>
-          <w:rFonts w:asciiTheme="majorHAnsi" w:eastAsiaTheme="majorEastAsia" w:hAnsiTheme="majorHAnsi" w:cstheme="majorBidi"/>
-          <w:color w:val="2F5496" w:themeColor="accent1" w:themeShade="BF"/>
+        <w:pStyle w:val="Normal"/>
+        <w:rPr>
+          <w:rFonts w:ascii="Calibri Light" w:hAnsi="Calibri Light" w:eastAsia="" w:cs="" w:asciiTheme="majorHAnsi" w:cstheme="majorBidi" w:eastAsiaTheme="majorEastAsia" w:hAnsiTheme="majorHAnsi"/>
+          <w:color w:val="2F5496" w:themeColor="accent1" w:themeShade="bf"/>
           <w:sz w:val="26"/>
           <w:szCs w:val="26"/>
         </w:rPr>
       </w:pPr>
-    </w:p>
-    <w:p>
-      <w:pPr>
-        <w:rPr>
-          <w:rFonts w:asciiTheme="majorHAnsi" w:eastAsiaTheme="majorEastAsia" w:hAnsiTheme="majorHAnsi" w:cstheme="majorBidi"/>
-          <w:color w:val="2F5496" w:themeColor="accent1" w:themeShade="BF"/>
+      <w:r>
+        <w:rPr>
+          <w:rFonts w:eastAsia="" w:cs="" w:cstheme="majorBidi" w:eastAsiaTheme="majorEastAsia" w:ascii="Calibri Light" w:hAnsi="Calibri Light"/>
+          <w:color w:val="2F5496" w:themeColor="accent1" w:themeShade="bf"/>
           <w:sz w:val="26"/>
           <w:szCs w:val="26"/>
         </w:rPr>
-      </w:pPr>
-    </w:p>
-    <w:p>
-      <w:pPr>
-        <w:rPr>
-          <w:rFonts w:asciiTheme="majorHAnsi" w:eastAsiaTheme="majorEastAsia" w:hAnsiTheme="majorHAnsi" w:cstheme="majorBidi"/>
-          <w:color w:val="2F5496" w:themeColor="accent1" w:themeShade="BF"/>
+      </w:r>
+    </w:p>
+    <w:p>
+      <w:pPr>
+        <w:pStyle w:val="Normal"/>
+        <w:rPr>
+          <w:rFonts w:ascii="Calibri Light" w:hAnsi="Calibri Light" w:eastAsia="" w:cs="" w:asciiTheme="majorHAnsi" w:cstheme="majorBidi" w:eastAsiaTheme="majorEastAsia" w:hAnsiTheme="majorHAnsi"/>
+          <w:color w:val="2F5496" w:themeColor="accent1" w:themeShade="bf"/>
           <w:sz w:val="26"/>
           <w:szCs w:val="26"/>
         </w:rPr>
       </w:pPr>
-    </w:p>
-    <w:p>
-      <w:pPr>
-        <w:rPr>
-          <w:rFonts w:asciiTheme="majorHAnsi" w:eastAsiaTheme="majorEastAsia" w:hAnsiTheme="majorHAnsi" w:cstheme="majorBidi"/>
-          <w:color w:val="2F5496" w:themeColor="accent1" w:themeShade="BF"/>
+      <w:r>
+        <w:rPr>
+          <w:rFonts w:eastAsia="" w:cs="" w:cstheme="majorBidi" w:eastAsiaTheme="majorEastAsia" w:ascii="Calibri Light" w:hAnsi="Calibri Light"/>
+          <w:color w:val="2F5496" w:themeColor="accent1" w:themeShade="bf"/>
           <w:sz w:val="26"/>
           <w:szCs w:val="26"/>
         </w:rPr>
-      </w:pPr>
-    </w:p>
-    <w:p>
-      <w:pPr>
-        <w:rPr>
-          <w:rFonts w:asciiTheme="majorHAnsi" w:eastAsiaTheme="majorEastAsia" w:hAnsiTheme="majorHAnsi" w:cstheme="majorBidi"/>
-          <w:color w:val="2F5496" w:themeColor="accent1" w:themeShade="BF"/>
+      </w:r>
+    </w:p>
+    <w:p>
+      <w:pPr>
+        <w:pStyle w:val="Normal"/>
+        <w:rPr>
+          <w:rFonts w:ascii="Calibri Light" w:hAnsi="Calibri Light" w:eastAsia="" w:cs="" w:asciiTheme="majorHAnsi" w:cstheme="majorBidi" w:eastAsiaTheme="majorEastAsia" w:hAnsiTheme="majorHAnsi"/>
+          <w:color w:val="2F5496" w:themeColor="accent1" w:themeShade="bf"/>
           <w:sz w:val="26"/>
           <w:szCs w:val="26"/>
         </w:rPr>
       </w:pPr>
-    </w:p>
-    <w:p>
-      <w:pPr>
-        <w:rPr>
-          <w:rFonts w:asciiTheme="majorHAnsi" w:eastAsiaTheme="majorEastAsia" w:hAnsiTheme="majorHAnsi" w:cstheme="majorBidi"/>
-          <w:color w:val="2F5496" w:themeColor="accent1" w:themeShade="BF"/>
+      <w:r>
+        <w:rPr>
+          <w:rFonts w:eastAsia="" w:cs="" w:cstheme="majorBidi" w:eastAsiaTheme="majorEastAsia" w:ascii="Calibri Light" w:hAnsi="Calibri Light"/>
+          <w:color w:val="2F5496" w:themeColor="accent1" w:themeShade="bf"/>
           <w:sz w:val="26"/>
           <w:szCs w:val="26"/>
         </w:rPr>
-      </w:pPr>
-    </w:p>
-    <w:p>
-      <w:pPr>
-        <w:rPr>
-          <w:rFonts w:asciiTheme="majorHAnsi" w:eastAsiaTheme="majorEastAsia" w:hAnsiTheme="majorHAnsi" w:cstheme="majorBidi"/>
-          <w:color w:val="2F5496" w:themeColor="accent1" w:themeShade="BF"/>
+      </w:r>
+    </w:p>
+    <w:p>
+      <w:pPr>
+        <w:pStyle w:val="Normal"/>
+        <w:rPr>
+          <w:rFonts w:ascii="Calibri Light" w:hAnsi="Calibri Light" w:eastAsia="" w:cs="" w:asciiTheme="majorHAnsi" w:cstheme="majorBidi" w:eastAsiaTheme="majorEastAsia" w:hAnsiTheme="majorHAnsi"/>
+          <w:color w:val="2F5496" w:themeColor="accent1" w:themeShade="bf"/>
           <w:sz w:val="26"/>
           <w:szCs w:val="26"/>
         </w:rPr>
       </w:pPr>
-    </w:p>
-    <w:p>
-      <w:pPr>
-        <w:rPr>
-          <w:rFonts w:asciiTheme="majorHAnsi" w:eastAsiaTheme="majorEastAsia" w:hAnsiTheme="majorHAnsi" w:cstheme="majorBidi"/>
-          <w:color w:val="2F5496" w:themeColor="accent1" w:themeShade="BF"/>
+      <w:r>
+        <w:rPr>
+          <w:rFonts w:eastAsia="" w:cs="" w:cstheme="majorBidi" w:eastAsiaTheme="majorEastAsia" w:ascii="Calibri Light" w:hAnsi="Calibri Light"/>
+          <w:color w:val="2F5496" w:themeColor="accent1" w:themeShade="bf"/>
           <w:sz w:val="26"/>
           <w:szCs w:val="26"/>
         </w:rPr>
-      </w:pPr>
-    </w:p>
-    <w:p>
-      <w:pPr>
-        <w:rPr>
-          <w:rFonts w:asciiTheme="majorHAnsi" w:eastAsiaTheme="majorEastAsia" w:hAnsiTheme="majorHAnsi" w:cstheme="majorBidi"/>
-          <w:color w:val="2F5496" w:themeColor="accent1" w:themeShade="BF"/>
+      </w:r>
+    </w:p>
+    <w:p>
+      <w:pPr>
+        <w:pStyle w:val="Normal"/>
+        <w:rPr>
+          <w:rFonts w:ascii="Calibri Light" w:hAnsi="Calibri Light" w:eastAsia="" w:cs="" w:asciiTheme="majorHAnsi" w:cstheme="majorBidi" w:eastAsiaTheme="majorEastAsia" w:hAnsiTheme="majorHAnsi"/>
+          <w:color w:val="2F5496" w:themeColor="accent1" w:themeShade="bf"/>
           <w:sz w:val="26"/>
           <w:szCs w:val="26"/>
         </w:rPr>
       </w:pPr>
       <w:r>
         <w:rPr>
-          <w:rFonts w:asciiTheme="majorHAnsi" w:eastAsiaTheme="majorEastAsia" w:hAnsiTheme="majorHAnsi" w:cstheme="majorBidi"/>
-          <w:color w:val="2F5496" w:themeColor="accent1" w:themeShade="BF"/>
+          <w:rFonts w:eastAsia="" w:cs="" w:cstheme="majorBidi" w:eastAsiaTheme="majorEastAsia" w:ascii="Calibri Light" w:hAnsi="Calibri Light"/>
+          <w:color w:val="2F5496" w:themeColor="accent1" w:themeShade="bf"/>
           <w:sz w:val="26"/>
           <w:szCs w:val="26"/>
         </w:rPr>
-        <w:lastRenderedPageBreak/>
+      </w:r>
+    </w:p>
+    <w:p>
+      <w:pPr>
+        <w:pStyle w:val="Normal"/>
+        <w:rPr>
+          <w:rFonts w:ascii="Calibri Light" w:hAnsi="Calibri Light" w:eastAsia="" w:cs="" w:asciiTheme="majorHAnsi" w:cstheme="majorBidi" w:eastAsiaTheme="majorEastAsia" w:hAnsiTheme="majorHAnsi"/>
+          <w:color w:val="2F5496" w:themeColor="accent1" w:themeShade="bf"/>
+          <w:sz w:val="26"/>
+          <w:szCs w:val="26"/>
+        </w:rPr>
+      </w:pPr>
+      <w:r>
+        <w:rPr>
+          <w:rFonts w:eastAsia="" w:cs="" w:cstheme="majorBidi" w:eastAsiaTheme="majorEastAsia" w:ascii="Calibri Light" w:hAnsi="Calibri Light"/>
+          <w:color w:val="2F5496" w:themeColor="accent1" w:themeShade="bf"/>
+          <w:sz w:val="26"/>
+          <w:szCs w:val="26"/>
+        </w:rPr>
+      </w:r>
+    </w:p>
+    <w:p>
+      <w:pPr>
+        <w:pStyle w:val="Normal"/>
+        <w:rPr>
+          <w:rFonts w:ascii="Calibri Light" w:hAnsi="Calibri Light" w:eastAsia="" w:cs="" w:asciiTheme="majorHAnsi" w:cstheme="majorBidi" w:eastAsiaTheme="majorEastAsia" w:hAnsiTheme="majorHAnsi"/>
+          <w:color w:val="2F5496" w:themeColor="accent1" w:themeShade="bf"/>
+          <w:sz w:val="26"/>
+          <w:szCs w:val="26"/>
+        </w:rPr>
+      </w:pPr>
+      <w:r>
+        <w:rPr>
+          <w:rFonts w:eastAsia="" w:cs="" w:cstheme="majorBidi" w:eastAsiaTheme="majorEastAsia" w:ascii="Calibri Light" w:hAnsi="Calibri Light"/>
+          <w:color w:val="2F5496" w:themeColor="accent1" w:themeShade="bf"/>
+          <w:sz w:val="26"/>
+          <w:szCs w:val="26"/>
+        </w:rPr>
+      </w:r>
+    </w:p>
+    <w:p>
+      <w:pPr>
+        <w:pStyle w:val="Normal"/>
+        <w:rPr>
+          <w:rFonts w:ascii="Calibri Light" w:hAnsi="Calibri Light" w:eastAsia="" w:cs="" w:asciiTheme="majorHAnsi" w:cstheme="majorBidi" w:eastAsiaTheme="majorEastAsia" w:hAnsiTheme="majorHAnsi"/>
+          <w:color w:val="2F5496" w:themeColor="accent1" w:themeShade="bf"/>
+          <w:sz w:val="26"/>
+          <w:szCs w:val="26"/>
+        </w:rPr>
+      </w:pPr>
+      <w:r>
+        <w:rPr>
+          <w:rFonts w:eastAsia="" w:cs="" w:cstheme="majorBidi" w:eastAsiaTheme="majorEastAsia" w:ascii="Calibri Light" w:hAnsi="Calibri Light"/>
+          <w:color w:val="2F5496" w:themeColor="accent1" w:themeShade="bf"/>
+          <w:sz w:val="26"/>
+          <w:szCs w:val="26"/>
+        </w:rPr>
+      </w:r>
+    </w:p>
+    <w:p>
+      <w:pPr>
+        <w:pStyle w:val="Normal"/>
+        <w:rPr>
+          <w:rFonts w:ascii="Calibri Light" w:hAnsi="Calibri Light" w:eastAsia="" w:cs="" w:asciiTheme="majorHAnsi" w:cstheme="majorBidi" w:eastAsiaTheme="majorEastAsia" w:hAnsiTheme="majorHAnsi"/>
+          <w:color w:val="2F5496" w:themeColor="accent1" w:themeShade="bf"/>
+          <w:sz w:val="26"/>
+          <w:szCs w:val="26"/>
+        </w:rPr>
+      </w:pPr>
+      <w:r>
+        <w:rPr>
+          <w:rFonts w:eastAsia="" w:cs="" w:ascii="Calibri Light" w:hAnsi="Calibri Light" w:asciiTheme="majorHAnsi" w:cstheme="majorBidi" w:eastAsiaTheme="majorEastAsia" w:hAnsiTheme="majorHAnsi"/>
+          <w:color w:val="2F5496" w:themeColor="accent1" w:themeShade="bf"/>
+          <w:sz w:val="26"/>
+          <w:szCs w:val="26"/>
+        </w:rPr>
         <w:t>Model Architectures:</w:t>
       </w:r>
     </w:p>
     <w:p>
-      <w:r>
+      <w:pPr>
+        <w:pStyle w:val="Normal"/>
+        <w:rPr/>
+      </w:pPr>
+      <w:r>
+        <w:rPr/>
         <w:t>Following are the architectures of the experiments:</w:t>
       </w:r>
     </w:p>
     <w:p>
       <w:pPr>
-        <w:rPr>
-          <w:noProof/>
-        </w:rPr>
-      </w:pPr>
-      <w:r>
-        <w:rPr>
-          <w:noProof/>
-        </w:rPr>
+        <w:pStyle w:val="Normal"/>
+        <w:rPr/>
+      </w:pPr>
+      <w:r>
         <mc:AlternateContent>
           <mc:Choice Requires="wps">
             <w:drawing>
-              <wp:anchor distT="0" distB="0" distL="114300" distR="114300" simplePos="0" relativeHeight="251659264" behindDoc="0" locked="0" layoutInCell="1" allowOverlap="1" wp14:anchorId="46E996CA" wp14:editId="566E324E">
+              <wp:anchor behindDoc="0" distT="0" distB="6350" distL="0" distR="5080" simplePos="0" locked="0" layoutInCell="0" allowOverlap="1" relativeHeight="8" wp14:anchorId="46E996CA">
                 <wp:simplePos x="0" y="0"/>
                 <wp:positionH relativeFrom="column">
                   <wp:posOffset>599440</wp:posOffset>
@@ -646,18 +1211,17 @@
                   <wp:posOffset>3851910</wp:posOffset>
                 </wp:positionV>
                 <wp:extent cx="1595120" cy="355600"/>
-                <wp:effectExtent l="0" t="0" r="5080" b="6350"/>
+                <wp:effectExtent l="0" t="0" r="0" b="0"/>
                 <wp:wrapNone/>
-                <wp:docPr id="193046705" name="Text Box 7"/>
-                <wp:cNvGraphicFramePr/>
+                <wp:docPr id="1" name="Text Box 7"/>
                 <a:graphic xmlns:a="http://schemas.openxmlformats.org/drawingml/2006/main">
                   <a:graphicData uri="http://schemas.microsoft.com/office/word/2010/wordprocessingShape">
                     <wps:wsp>
-                      <wps:cNvSpPr txBox="1"/>
+                      <wps:cNvSpPr/>
                       <wps:spPr>
                         <a:xfrm>
                           <a:off x="0" y="0"/>
-                          <a:ext cx="1595120" cy="355600"/>
+                          <a:ext cx="1595160" cy="355680"/>
                         </a:xfrm>
                         <a:prstGeom prst="rect">
                           <a:avLst/>
@@ -669,10 +1233,18 @@
                           <a:noFill/>
                         </a:ln>
                       </wps:spPr>
+                      <wps:style>
+                        <a:lnRef idx="0"/>
+                        <a:fillRef idx="0"/>
+                        <a:effectRef idx="0"/>
+                        <a:fontRef idx="minor"/>
+                      </wps:style>
                       <wps:txbx>
                         <w:txbxContent>
                           <w:p>
                             <w:pPr>
+                              <w:pStyle w:val="FrameContents"/>
+                              <w:spacing w:before="0" w:after="160"/>
                               <w:rPr>
                                 <w:sz w:val="16"/>
                                 <w:szCs w:val="16"/>
@@ -688,32 +1260,27 @@
                           </w:p>
                         </w:txbxContent>
                       </wps:txbx>
-                      <wps:bodyPr rot="0" spcFirstLastPara="0" vertOverflow="overflow" horzOverflow="overflow" vert="horz" wrap="square" lIns="91440" tIns="45720" rIns="91440" bIns="45720" numCol="1" spcCol="0" rtlCol="0" fromWordArt="0" anchor="t" anchorCtr="0" forceAA="0" compatLnSpc="1">
-                        <a:prstTxWarp prst="textNoShape">
-                          <a:avLst/>
-                        </a:prstTxWarp>
+                      <wps:bodyPr anchor="t">
+                        <a:prstTxWarp prst="textNoShape"/>
                         <a:noAutofit/>
                       </wps:bodyPr>
                     </wps:wsp>
                   </a:graphicData>
                 </a:graphic>
-                <wp14:sizeRelH relativeFrom="margin">
-                  <wp14:pctWidth>0</wp14:pctWidth>
-                </wp14:sizeRelH>
               </wp:anchor>
             </w:drawing>
           </mc:Choice>
           <mc:Fallback>
             <w:pict>
-              <v:shapetype w14:anchorId="46E996CA" id="_x0000_t202" coordsize="21600,21600" o:spt="202" path="m,l,21600r21600,l21600,xe">
-                <v:stroke joinstyle="miter"/>
-                <v:path gradientshapeok="t" o:connecttype="rect"/>
-              </v:shapetype>
-              <v:shape id="Text Box 7" o:spid="_x0000_s1026" type="#_x0000_t202" style="position:absolute;margin-left:47.2pt;margin-top:303.3pt;width:125.6pt;height:28pt;z-index:251659264;visibility:visible;mso-wrap-style:square;mso-width-percent:0;mso-wrap-distance-left:9pt;mso-wrap-distance-top:0;mso-wrap-distance-right:9pt;mso-wrap-distance-bottom:0;mso-position-horizontal:absolute;mso-position-horizontal-relative:text;mso-position-vertical:absolute;mso-position-vertical-relative:text;mso-width-percent:0;mso-width-relative:margin;v-text-anchor:top" o:gfxdata="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" fillcolor="white [3201]" stroked="f" strokeweight=".5pt">
+              <v:rect id="shape_0" ID="Text Box 7" path="m0,0l-2147483645,0l-2147483645,-2147483646l0,-2147483646xe" fillcolor="white" stroked="f" o:allowincell="f" style="position:absolute;margin-left:47.2pt;margin-top:303.3pt;width:125.55pt;height:27.95pt;mso-wrap-style:square;v-text-anchor:top" wp14:anchorId="46E996CA">
+                <v:fill o:detectmouseclick="t" type="solid" color2="black"/>
+                <v:stroke color="#3465a4" weight="6480" joinstyle="round" endcap="flat"/>
                 <v:textbox>
                   <w:txbxContent>
                     <w:p>
                       <w:pPr>
+                        <w:pStyle w:val="FrameContents"/>
+                        <w:spacing w:before="0" w:after="160"/>
                         <w:rPr>
                           <w:sz w:val="16"/>
                           <w:szCs w:val="16"/>
@@ -729,19 +1296,15 @@
                     </w:p>
                   </w:txbxContent>
                 </v:textbox>
-              </v:shape>
+                <w10:wrap type="none"/>
+              </v:rect>
             </w:pict>
           </mc:Fallback>
         </mc:AlternateContent>
-      </w:r>
-      <w:r>
-        <w:rPr>
-          <w:noProof/>
-        </w:rPr>
         <mc:AlternateContent>
           <mc:Choice Requires="wps">
             <w:drawing>
-              <wp:anchor distT="0" distB="0" distL="114300" distR="114300" simplePos="0" relativeHeight="251661312" behindDoc="0" locked="0" layoutInCell="1" allowOverlap="1" wp14:anchorId="252E6C65" wp14:editId="53479A5D">
+              <wp:anchor behindDoc="0" distT="0" distB="6350" distL="0" distR="5080" simplePos="0" locked="0" layoutInCell="0" allowOverlap="1" relativeHeight="10" wp14:anchorId="252E6C65">
                 <wp:simplePos x="0" y="0"/>
                 <wp:positionH relativeFrom="column">
                   <wp:posOffset>2966720</wp:posOffset>
@@ -750,18 +1313,17 @@
                   <wp:posOffset>3826510</wp:posOffset>
                 </wp:positionV>
                 <wp:extent cx="1595120" cy="355600"/>
-                <wp:effectExtent l="0" t="0" r="5080" b="6350"/>
+                <wp:effectExtent l="0" t="0" r="0" b="0"/>
                 <wp:wrapNone/>
-                <wp:docPr id="1767885253" name="Text Box 7"/>
-                <wp:cNvGraphicFramePr/>
+                <wp:docPr id="3" name="Text Box 7"/>
                 <a:graphic xmlns:a="http://schemas.openxmlformats.org/drawingml/2006/main">
                   <a:graphicData uri="http://schemas.microsoft.com/office/word/2010/wordprocessingShape">
                     <wps:wsp>
-                      <wps:cNvSpPr txBox="1"/>
+                      <wps:cNvSpPr/>
                       <wps:spPr>
                         <a:xfrm>
                           <a:off x="0" y="0"/>
-                          <a:ext cx="1595120" cy="355600"/>
+                          <a:ext cx="1595160" cy="355680"/>
                         </a:xfrm>
                         <a:prstGeom prst="rect">
                           <a:avLst/>
@@ -773,10 +1335,18 @@
                           <a:noFill/>
                         </a:ln>
                       </wps:spPr>
+                      <wps:style>
+                        <a:lnRef idx="0"/>
+                        <a:fillRef idx="0"/>
+                        <a:effectRef idx="0"/>
+                        <a:fontRef idx="minor"/>
+                      </wps:style>
                       <wps:txbx>
                         <w:txbxContent>
                           <w:p>
                             <w:pPr>
+                              <w:pStyle w:val="FrameContents"/>
+                              <w:spacing w:before="0" w:after="160"/>
                               <w:rPr>
                                 <w:sz w:val="16"/>
                                 <w:szCs w:val="16"/>
@@ -787,54 +1357,32 @@
                                 <w:sz w:val="16"/>
                                 <w:szCs w:val="16"/>
                               </w:rPr>
-                              <w:t>#</w:t>
-                            </w:r>
-                            <w:r>
-                              <w:rPr>
-                                <w:sz w:val="16"/>
-                                <w:szCs w:val="16"/>
-                              </w:rPr>
-                              <w:t>3</w:t>
-                            </w:r>
-                            <w:r>
-                              <w:rPr>
-                                <w:sz w:val="16"/>
-                                <w:szCs w:val="16"/>
-                              </w:rPr>
-                              <w:t xml:space="preserve">. Roberta + </w:t>
-                            </w:r>
-                            <w:r>
-                              <w:rPr>
-                                <w:sz w:val="16"/>
-                                <w:szCs w:val="16"/>
-                              </w:rPr>
-                              <w:t>RCNN</w:t>
+                              <w:t>#3. Roberta + RCNN</w:t>
                             </w:r>
                           </w:p>
                         </w:txbxContent>
                       </wps:txbx>
-                      <wps:bodyPr rot="0" spcFirstLastPara="0" vertOverflow="overflow" horzOverflow="overflow" vert="horz" wrap="square" lIns="91440" tIns="45720" rIns="91440" bIns="45720" numCol="1" spcCol="0" rtlCol="0" fromWordArt="0" anchor="t" anchorCtr="0" forceAA="0" compatLnSpc="1">
-                        <a:prstTxWarp prst="textNoShape">
-                          <a:avLst/>
-                        </a:prstTxWarp>
+                      <wps:bodyPr anchor="t">
+                        <a:prstTxWarp prst="textNoShape"/>
                         <a:noAutofit/>
                       </wps:bodyPr>
                     </wps:wsp>
                   </a:graphicData>
                 </a:graphic>
-                <wp14:sizeRelH relativeFrom="margin">
-                  <wp14:pctWidth>0</wp14:pctWidth>
-                </wp14:sizeRelH>
               </wp:anchor>
             </w:drawing>
           </mc:Choice>
           <mc:Fallback>
             <w:pict>
-              <v:shape w14:anchorId="252E6C65" id="_x0000_s1027" type="#_x0000_t202" style="position:absolute;margin-left:233.6pt;margin-top:301.3pt;width:125.6pt;height:28pt;z-index:251661312;visibility:visible;mso-wrap-style:square;mso-width-percent:0;mso-wrap-distance-left:9pt;mso-wrap-distance-top:0;mso-wrap-distance-right:9pt;mso-wrap-distance-bottom:0;mso-position-horizontal:absolute;mso-position-horizontal-relative:text;mso-position-vertical:absolute;mso-position-vertical-relative:text;mso-width-percent:0;mso-width-relative:margin;v-text-anchor:top" o:gfxdata="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" fillcolor="white [3201]" stroked="f" strokeweight=".5pt">
+              <v:rect id="shape_0" ID="Text Box 7" path="m0,0l-2147483645,0l-2147483645,-2147483646l0,-2147483646xe" fillcolor="white" stroked="f" o:allowincell="f" style="position:absolute;margin-left:233.6pt;margin-top:301.3pt;width:125.55pt;height:27.95pt;mso-wrap-style:square;v-text-anchor:top" wp14:anchorId="252E6C65">
+                <v:fill o:detectmouseclick="t" type="solid" color2="black"/>
+                <v:stroke color="#3465a4" weight="6480" joinstyle="round" endcap="flat"/>
                 <v:textbox>
                   <w:txbxContent>
                     <w:p>
                       <w:pPr>
+                        <w:pStyle w:val="FrameContents"/>
+                        <w:spacing w:before="0" w:after="160"/>
                         <w:rPr>
                           <w:sz w:val="16"/>
                           <w:szCs w:val="16"/>
@@ -845,46 +1393,24 @@
                           <w:sz w:val="16"/>
                           <w:szCs w:val="16"/>
                         </w:rPr>
-                        <w:t>#</w:t>
-                      </w:r>
-                      <w:r>
-                        <w:rPr>
-                          <w:sz w:val="16"/>
-                          <w:szCs w:val="16"/>
-                        </w:rPr>
-                        <w:t>3</w:t>
-                      </w:r>
-                      <w:r>
-                        <w:rPr>
-                          <w:sz w:val="16"/>
-                          <w:szCs w:val="16"/>
-                        </w:rPr>
-                        <w:t xml:space="preserve">. Roberta + </w:t>
-                      </w:r>
-                      <w:r>
-                        <w:rPr>
-                          <w:sz w:val="16"/>
-                          <w:szCs w:val="16"/>
-                        </w:rPr>
-                        <w:t>RCNN</w:t>
+                        <w:t>#3. Roberta + RCNN</w:t>
                       </w:r>
                     </w:p>
                   </w:txbxContent>
                 </v:textbox>
-              </v:shape>
+                <w10:wrap type="none"/>
+              </v:rect>
             </w:pict>
           </mc:Fallback>
         </mc:AlternateContent>
       </w:r>
       <w:r>
-        <w:rPr>
-          <w:noProof/>
-        </w:rPr>
+        <w:rPr/>
         <w:drawing>
-          <wp:inline distT="0" distB="0" distL="0" distR="0" wp14:anchorId="776D5194" wp14:editId="6E93EFA6">
-            <wp:extent cx="2421184" cy="3774440"/>
+          <wp:inline distT="0" distB="0" distL="0" distR="0">
+            <wp:extent cx="2421255" cy="3774440"/>
             <wp:effectExtent l="0" t="0" r="0" b="0"/>
-            <wp:docPr id="653440247" name="Picture 4"/>
+            <wp:docPr id="5" name="Picture 4" descr=""/>
             <wp:cNvGraphicFramePr>
               <a:graphicFrameLocks xmlns:a="http://schemas.openxmlformats.org/drawingml/2006/main" noChangeAspect="1"/>
             </wp:cNvGraphicFramePr>
@@ -892,20 +1418,13 @@
               <a:graphicData uri="http://schemas.openxmlformats.org/drawingml/2006/picture">
                 <pic:pic xmlns:pic="http://schemas.openxmlformats.org/drawingml/2006/picture">
                   <pic:nvPicPr>
-                    <pic:cNvPr id="0" name="Picture 4"/>
+                    <pic:cNvPr id="5" name="Picture 4" descr=""/>
                     <pic:cNvPicPr>
                       <a:picLocks noChangeAspect="1" noChangeArrowheads="1"/>
                     </pic:cNvPicPr>
                   </pic:nvPicPr>
                   <pic:blipFill>
-                    <a:blip r:embed="rId5">
-                      <a:extLst>
-                        <a:ext uri="{28A0092B-C50C-407E-A947-70E740481C1C}">
-                          <a14:useLocalDpi xmlns:a14="http://schemas.microsoft.com/office/drawing/2010/main" val="0"/>
-                        </a:ext>
-                      </a:extLst>
-                    </a:blip>
-                    <a:srcRect/>
+                    <a:blip r:embed="rId2"/>
                     <a:stretch>
                       <a:fillRect/>
                     </a:stretch>
@@ -913,15 +1432,11 @@
                   <pic:spPr bwMode="auto">
                     <a:xfrm>
                       <a:off x="0" y="0"/>
-                      <a:ext cx="2442620" cy="3807857"/>
+                      <a:ext cx="2421255" cy="3774440"/>
                     </a:xfrm>
                     <a:prstGeom prst="rect">
                       <a:avLst/>
                     </a:prstGeom>
-                    <a:noFill/>
-                    <a:ln>
-                      <a:noFill/>
-                    </a:ln>
                   </pic:spPr>
                 </pic:pic>
               </a:graphicData>
@@ -930,14 +1445,12 @@
         </w:drawing>
       </w:r>
       <w:r>
-        <w:rPr>
-          <w:noProof/>
-        </w:rPr>
+        <w:rPr/>
         <w:drawing>
-          <wp:inline distT="0" distB="0" distL="0" distR="0" wp14:anchorId="0F9E9D94" wp14:editId="16068264">
-            <wp:extent cx="2326640" cy="3764131"/>
-            <wp:effectExtent l="0" t="0" r="0" b="8255"/>
-            <wp:docPr id="1630814278" name="Picture 5"/>
+          <wp:inline distT="0" distB="0" distL="0" distR="0">
+            <wp:extent cx="2326640" cy="3764280"/>
+            <wp:effectExtent l="0" t="0" r="0" b="0"/>
+            <wp:docPr id="6" name="Picture 5" descr=""/>
             <wp:cNvGraphicFramePr>
               <a:graphicFrameLocks xmlns:a="http://schemas.openxmlformats.org/drawingml/2006/main" noChangeAspect="1"/>
             </wp:cNvGraphicFramePr>
@@ -945,20 +1458,13 @@
               <a:graphicData uri="http://schemas.openxmlformats.org/drawingml/2006/picture">
                 <pic:pic xmlns:pic="http://schemas.openxmlformats.org/drawingml/2006/picture">
                   <pic:nvPicPr>
-                    <pic:cNvPr id="0" name="Picture 5"/>
+                    <pic:cNvPr id="6" name="Picture 5" descr=""/>
                     <pic:cNvPicPr>
                       <a:picLocks noChangeAspect="1" noChangeArrowheads="1"/>
                     </pic:cNvPicPr>
                   </pic:nvPicPr>
                   <pic:blipFill>
-                    <a:blip r:embed="rId6">
-                      <a:extLst>
-                        <a:ext uri="{28A0092B-C50C-407E-A947-70E740481C1C}">
-                          <a14:useLocalDpi xmlns:a14="http://schemas.microsoft.com/office/drawing/2010/main" val="0"/>
-                        </a:ext>
-                      </a:extLst>
-                    </a:blip>
-                    <a:srcRect/>
+                    <a:blip r:embed="rId3"/>
                     <a:stretch>
                       <a:fillRect/>
                     </a:stretch>
@@ -966,15 +1472,11 @@
                   <pic:spPr bwMode="auto">
                     <a:xfrm>
                       <a:off x="0" y="0"/>
-                      <a:ext cx="2348445" cy="3799409"/>
+                      <a:ext cx="2326640" cy="3764280"/>
                     </a:xfrm>
                     <a:prstGeom prst="rect">
                       <a:avLst/>
                     </a:prstGeom>
-                    <a:noFill/>
-                    <a:ln>
-                      <a:noFill/>
-                    </a:ln>
                   </pic:spPr>
                 </pic:pic>
               </a:graphicData>
@@ -985,27 +1487,32 @@
     </w:p>
     <w:p>
       <w:pPr>
-        <w:rPr>
-          <w:noProof/>
-        </w:rPr>
-      </w:pPr>
-    </w:p>
-    <w:p>
-      <w:pPr>
-        <w:rPr>
-          <w:noProof/>
-        </w:rPr>
-      </w:pPr>
-    </w:p>
-    <w:p>
-      <w:r>
-        <w:rPr>
-          <w:noProof/>
-        </w:rPr>
+        <w:pStyle w:val="Normal"/>
+        <w:rPr/>
+      </w:pPr>
+      <w:r>
+        <w:rPr/>
+      </w:r>
+    </w:p>
+    <w:p>
+      <w:pPr>
+        <w:pStyle w:val="Normal"/>
+        <w:rPr/>
+      </w:pPr>
+      <w:r>
+        <w:rPr/>
+      </w:r>
+    </w:p>
+    <w:p>
+      <w:pPr>
+        <w:pStyle w:val="Normal"/>
+        <w:rPr/>
+      </w:pPr>
+      <w:r>
         <mc:AlternateContent>
           <mc:Choice Requires="wps">
             <w:drawing>
-              <wp:anchor distT="0" distB="0" distL="114300" distR="114300" simplePos="0" relativeHeight="251663360" behindDoc="0" locked="0" layoutInCell="1" allowOverlap="1" wp14:anchorId="3D782BDD" wp14:editId="2656B870">
+              <wp:anchor behindDoc="0" distT="0" distB="6350" distL="0" distR="5080" simplePos="0" locked="0" layoutInCell="0" allowOverlap="1" relativeHeight="12" wp14:anchorId="3D782BDD">
                 <wp:simplePos x="0" y="0"/>
                 <wp:positionH relativeFrom="column">
                   <wp:posOffset>1828800</wp:posOffset>
@@ -1014,18 +1521,17 @@
                   <wp:posOffset>3698240</wp:posOffset>
                 </wp:positionV>
                 <wp:extent cx="1595120" cy="355600"/>
-                <wp:effectExtent l="0" t="0" r="5080" b="6350"/>
+                <wp:effectExtent l="0" t="0" r="0" b="0"/>
                 <wp:wrapNone/>
-                <wp:docPr id="80537514" name="Text Box 7"/>
-                <wp:cNvGraphicFramePr/>
+                <wp:docPr id="7" name="Text Box 7"/>
                 <a:graphic xmlns:a="http://schemas.openxmlformats.org/drawingml/2006/main">
                   <a:graphicData uri="http://schemas.microsoft.com/office/word/2010/wordprocessingShape">
                     <wps:wsp>
-                      <wps:cNvSpPr txBox="1"/>
+                      <wps:cNvSpPr/>
                       <wps:spPr>
                         <a:xfrm>
                           <a:off x="0" y="0"/>
-                          <a:ext cx="1595120" cy="355600"/>
+                          <a:ext cx="1595160" cy="355680"/>
                         </a:xfrm>
                         <a:prstGeom prst="rect">
                           <a:avLst/>
@@ -1037,10 +1543,18 @@
                           <a:noFill/>
                         </a:ln>
                       </wps:spPr>
+                      <wps:style>
+                        <a:lnRef idx="0"/>
+                        <a:fillRef idx="0"/>
+                        <a:effectRef idx="0"/>
+                        <a:fontRef idx="minor"/>
+                      </wps:style>
                       <wps:txbx>
                         <w:txbxContent>
                           <w:p>
                             <w:pPr>
+                              <w:pStyle w:val="FrameContents"/>
+                              <w:spacing w:before="0" w:after="160"/>
                               <w:rPr>
                                 <w:sz w:val="16"/>
                                 <w:szCs w:val="16"/>
@@ -1051,54 +1565,32 @@
                                 <w:sz w:val="16"/>
                                 <w:szCs w:val="16"/>
                               </w:rPr>
-                              <w:t>#</w:t>
-                            </w:r>
-                            <w:r>
-                              <w:rPr>
-                                <w:sz w:val="16"/>
-                                <w:szCs w:val="16"/>
-                              </w:rPr>
-                              <w:t>4</w:t>
-                            </w:r>
-                            <w:r>
-                              <w:rPr>
-                                <w:sz w:val="16"/>
-                                <w:szCs w:val="16"/>
-                              </w:rPr>
-                              <w:t xml:space="preserve">. Roberta + </w:t>
-                            </w:r>
-                            <w:r>
-                              <w:rPr>
-                                <w:sz w:val="16"/>
-                                <w:szCs w:val="16"/>
-                              </w:rPr>
-                              <w:t>BiLSTM + CNN</w:t>
+                              <w:t>#4. Roberta + BiLSTM + CNN</w:t>
                             </w:r>
                           </w:p>
                         </w:txbxContent>
                       </wps:txbx>
-                      <wps:bodyPr rot="0" spcFirstLastPara="0" vertOverflow="overflow" horzOverflow="overflow" vert="horz" wrap="square" lIns="91440" tIns="45720" rIns="91440" bIns="45720" numCol="1" spcCol="0" rtlCol="0" fromWordArt="0" anchor="t" anchorCtr="0" forceAA="0" compatLnSpc="1">
-                        <a:prstTxWarp prst="textNoShape">
-                          <a:avLst/>
-                        </a:prstTxWarp>
+                      <wps:bodyPr anchor="t">
+                        <a:prstTxWarp prst="textNoShape"/>
                         <a:noAutofit/>
                       </wps:bodyPr>
                     </wps:wsp>
                   </a:graphicData>
                 </a:graphic>
-                <wp14:sizeRelH relativeFrom="margin">
-                  <wp14:pctWidth>0</wp14:pctWidth>
-                </wp14:sizeRelH>
               </wp:anchor>
             </w:drawing>
           </mc:Choice>
           <mc:Fallback>
             <w:pict>
-              <v:shape w14:anchorId="3D782BDD" id="_x0000_s1028" type="#_x0000_t202" style="position:absolute;margin-left:2in;margin-top:291.2pt;width:125.6pt;height:28pt;z-index:251663360;visibility:visible;mso-wrap-style:square;mso-width-percent:0;mso-wrap-distance-left:9pt;mso-wrap-distance-top:0;mso-wrap-distance-right:9pt;mso-wrap-distance-bottom:0;mso-position-horizontal:absolute;mso-position-horizontal-relative:text;mso-position-vertical:absolute;mso-position-vertical-relative:text;mso-width-percent:0;mso-width-relative:margin;v-text-anchor:top" o:gfxdata="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" fillcolor="white [3201]" stroked="f" strokeweight=".5pt">
+              <v:rect id="shape_0" ID="Text Box 7" path="m0,0l-2147483645,0l-2147483645,-2147483646l0,-2147483646xe" fillcolor="white" stroked="f" o:allowincell="f" style="position:absolute;margin-left:144pt;margin-top:291.2pt;width:125.55pt;height:27.95pt;mso-wrap-style:square;v-text-anchor:top" wp14:anchorId="3D782BDD">
+                <v:fill o:detectmouseclick="t" type="solid" color2="black"/>
+                <v:stroke color="#3465a4" weight="6480" joinstyle="round" endcap="flat"/>
                 <v:textbox>
                   <w:txbxContent>
                     <w:p>
                       <w:pPr>
+                        <w:pStyle w:val="FrameContents"/>
+                        <w:spacing w:before="0" w:after="160"/>
                         <w:rPr>
                           <w:sz w:val="16"/>
                           <w:szCs w:val="16"/>
@@ -1109,49 +1601,28 @@
                           <w:sz w:val="16"/>
                           <w:szCs w:val="16"/>
                         </w:rPr>
-                        <w:t>#</w:t>
-                      </w:r>
-                      <w:r>
-                        <w:rPr>
-                          <w:sz w:val="16"/>
-                          <w:szCs w:val="16"/>
-                        </w:rPr>
-                        <w:t>4</w:t>
-                      </w:r>
-                      <w:r>
-                        <w:rPr>
-                          <w:sz w:val="16"/>
-                          <w:szCs w:val="16"/>
-                        </w:rPr>
-                        <w:t xml:space="preserve">. Roberta + </w:t>
-                      </w:r>
-                      <w:r>
-                        <w:rPr>
-                          <w:sz w:val="16"/>
-                          <w:szCs w:val="16"/>
-                        </w:rPr>
-                        <w:t>BiLSTM + CNN</w:t>
+                        <w:t>#4. Roberta + BiLSTM + CNN</w:t>
                       </w:r>
                     </w:p>
                   </w:txbxContent>
                 </v:textbox>
-              </v:shape>
+                <w10:wrap type="none"/>
+              </v:rect>
             </w:pict>
           </mc:Fallback>
         </mc:AlternateContent>
       </w:r>
       <w:r>
+        <w:rPr/>
         <w:t xml:space="preserve">                                     </w:t>
       </w:r>
       <w:r>
-        <w:rPr>
-          <w:noProof/>
-        </w:rPr>
+        <w:rPr/>
         <w:drawing>
-          <wp:inline distT="0" distB="0" distL="0" distR="0" wp14:anchorId="3501FE20" wp14:editId="19CDFA46">
+          <wp:inline distT="0" distB="0" distL="0" distR="0">
             <wp:extent cx="2738120" cy="3647440"/>
-            <wp:effectExtent l="0" t="0" r="5080" b="0"/>
-            <wp:docPr id="1168264923" name="Picture 6"/>
+            <wp:effectExtent l="0" t="0" r="0" b="0"/>
+            <wp:docPr id="9" name="Picture 6" descr=""/>
             <wp:cNvGraphicFramePr>
               <a:graphicFrameLocks xmlns:a="http://schemas.openxmlformats.org/drawingml/2006/main" noChangeAspect="1"/>
             </wp:cNvGraphicFramePr>
@@ -1159,20 +1630,13 @@
               <a:graphicData uri="http://schemas.openxmlformats.org/drawingml/2006/picture">
                 <pic:pic xmlns:pic="http://schemas.openxmlformats.org/drawingml/2006/picture">
                   <pic:nvPicPr>
-                    <pic:cNvPr id="0" name="Picture 6"/>
+                    <pic:cNvPr id="9" name="Picture 6" descr=""/>
                     <pic:cNvPicPr>
                       <a:picLocks noChangeAspect="1" noChangeArrowheads="1"/>
                     </pic:cNvPicPr>
                   </pic:nvPicPr>
                   <pic:blipFill>
-                    <a:blip r:embed="rId7">
-                      <a:extLst>
-                        <a:ext uri="{28A0092B-C50C-407E-A947-70E740481C1C}">
-                          <a14:useLocalDpi xmlns:a14="http://schemas.microsoft.com/office/drawing/2010/main" val="0"/>
-                        </a:ext>
-                      </a:extLst>
-                    </a:blip>
-                    <a:srcRect/>
+                    <a:blip r:embed="rId4"/>
                     <a:stretch>
                       <a:fillRect/>
                     </a:stretch>
@@ -1180,15 +1644,11 @@
                   <pic:spPr bwMode="auto">
                     <a:xfrm>
                       <a:off x="0" y="0"/>
-                      <a:ext cx="2774075" cy="3695336"/>
+                      <a:ext cx="2738120" cy="3647440"/>
                     </a:xfrm>
                     <a:prstGeom prst="rect">
                       <a:avLst/>
                     </a:prstGeom>
-                    <a:noFill/>
-                    <a:ln>
-                      <a:noFill/>
-                    </a:ln>
                   </pic:spPr>
                 </pic:pic>
               </a:graphicData>
@@ -1198,21 +1658,29 @@
       </w:r>
     </w:p>
     <w:p>
-      <w:r>
-        <w:rPr>
-          <w:rFonts w:asciiTheme="majorHAnsi" w:eastAsiaTheme="majorEastAsia" w:hAnsiTheme="majorHAnsi" w:cstheme="majorBidi"/>
-          <w:color w:val="2F5496" w:themeColor="accent1" w:themeShade="BF"/>
+      <w:pPr>
+        <w:pStyle w:val="Normal"/>
+        <w:rPr/>
+      </w:pPr>
+      <w:r>
+        <w:rPr>
+          <w:rFonts w:eastAsia="" w:cs="" w:ascii="Calibri Light" w:hAnsi="Calibri Light" w:asciiTheme="majorHAnsi" w:cstheme="majorBidi" w:eastAsiaTheme="majorEastAsia" w:hAnsiTheme="majorHAnsi"/>
+          <w:color w:val="2F5496" w:themeColor="accent1" w:themeShade="bf"/>
           <w:sz w:val="26"/>
           <w:szCs w:val="26"/>
         </w:rPr>
-        <w:lastRenderedPageBreak/>
         <w:t>Model description</w:t>
       </w:r>
       <w:r>
+        <w:rPr/>
         <w:t>:</w:t>
       </w:r>
     </w:p>
     <w:p>
+      <w:pPr>
+        <w:pStyle w:val="Normal"/>
+        <w:rPr/>
+      </w:pPr>
       <w:r>
         <w:rPr>
           <w:b/>
@@ -1221,10 +1689,15 @@
         <w:t>Input Layer</w:t>
       </w:r>
       <w:r>
+        <w:rPr/>
         <w:t>: Takes input_ids and input_masks as inputs.</w:t>
       </w:r>
     </w:p>
     <w:p>
+      <w:pPr>
+        <w:pStyle w:val="Normal"/>
+        <w:rPr/>
+      </w:pPr>
       <w:r>
         <w:rPr>
           <w:b/>
@@ -1233,10 +1706,15 @@
         <w:t>BERT Embedding Layer</w:t>
       </w:r>
       <w:r>
+        <w:rPr/>
         <w:t>: Transforms the input IDs into embeddings.</w:t>
       </w:r>
     </w:p>
     <w:p>
+      <w:pPr>
+        <w:pStyle w:val="Normal"/>
+        <w:rPr/>
+      </w:pPr>
       <w:r>
         <w:rPr>
           <w:b/>
@@ -1245,10 +1723,15 @@
         <w:t>Bi-directional LSTM</w:t>
       </w:r>
       <w:r>
+        <w:rPr/>
         <w:t>: Processes the embeddings and captures sequential information from both directions.</w:t>
       </w:r>
     </w:p>
     <w:p>
+      <w:pPr>
+        <w:pStyle w:val="Normal"/>
+        <w:rPr/>
+      </w:pPr>
       <w:r>
         <w:rPr>
           <w:b/>
@@ -1257,10 +1740,15 @@
         <w:t>Attention Layer</w:t>
       </w:r>
       <w:r>
+        <w:rPr/>
         <w:t>: (Optional) Applies self-attention to the LSTM outputs, focusing on different parts of the sequence.</w:t>
       </w:r>
     </w:p>
     <w:p>
+      <w:pPr>
+        <w:pStyle w:val="Normal"/>
+        <w:rPr/>
+      </w:pPr>
       <w:r>
         <w:rPr>
           <w:b/>
@@ -1269,10 +1757,15 @@
         <w:t>Global Max Pooling</w:t>
       </w:r>
       <w:r>
+        <w:rPr/>
         <w:t>: Reduces dimensionality by retaining max values from LSTM/Attention outputs.</w:t>
       </w:r>
     </w:p>
     <w:p>
+      <w:pPr>
+        <w:pStyle w:val="Normal"/>
+        <w:rPr/>
+      </w:pPr>
       <w:r>
         <w:rPr>
           <w:b/>
@@ -1281,10 +1774,15 @@
         <w:t>Conv1D:</w:t>
       </w:r>
       <w:r>
+        <w:rPr/>
         <w:t xml:space="preserve"> A 1D Convolution layer applies filters on the BERT embeddings, potentially capturing local patterns or n-gram features from the embeddings.</w:t>
       </w:r>
     </w:p>
     <w:p>
+      <w:pPr>
+        <w:pStyle w:val="Normal"/>
+        <w:rPr/>
+      </w:pPr>
       <w:r>
         <w:rPr>
           <w:b/>
@@ -1293,10 +1791,15 @@
         <w:t>Concatenation</w:t>
       </w:r>
       <w:r>
+        <w:rPr/>
         <w:t>: The max-pooled outputs of both the LSTM and Conv1D layers are concatenated. This action effectively merges the features learned from both paths.</w:t>
       </w:r>
     </w:p>
     <w:p>
+      <w:pPr>
+        <w:pStyle w:val="Normal"/>
+        <w:rPr/>
+      </w:pPr>
       <w:r>
         <w:rPr>
           <w:b/>
@@ -1305,10 +1808,15 @@
         <w:t>Dense Layer</w:t>
       </w:r>
       <w:r>
+        <w:rPr/>
         <w:t>: Fully connected layer that can learn representations from the previous layer.</w:t>
       </w:r>
     </w:p>
     <w:p>
+      <w:pPr>
+        <w:pStyle w:val="Normal"/>
+        <w:rPr/>
+      </w:pPr>
       <w:r>
         <w:rPr>
           <w:b/>
@@ -1317,10 +1825,15 @@
         <w:t>Dropout</w:t>
       </w:r>
       <w:r>
+        <w:rPr/>
         <w:t>: Reduces overfitting by dropping out nodes during training.</w:t>
       </w:r>
     </w:p>
     <w:p>
+      <w:pPr>
+        <w:pStyle w:val="Normal"/>
+        <w:rPr/>
+      </w:pPr>
       <w:r>
         <w:rPr>
           <w:b/>
@@ -1329,53 +1842,61 @@
         <w:t>Output Layer</w:t>
       </w:r>
       <w:r>
+        <w:rPr/>
         <w:t>: Produces the final prediction of hate intensity.</w:t>
       </w:r>
     </w:p>
-    <w:p/>
-    <w:p>
-      <w:pPr>
-        <w:rPr>
-          <w:rFonts w:asciiTheme="majorHAnsi" w:eastAsiaTheme="majorEastAsia" w:hAnsiTheme="majorHAnsi" w:cstheme="majorBidi"/>
-          <w:color w:val="2F5496" w:themeColor="accent1" w:themeShade="BF"/>
+    <w:p>
+      <w:pPr>
+        <w:pStyle w:val="Normal"/>
+        <w:rPr/>
+      </w:pPr>
+      <w:r>
+        <w:rPr/>
+      </w:r>
+    </w:p>
+    <w:p>
+      <w:pPr>
+        <w:pStyle w:val="Normal"/>
+        <w:rPr>
+          <w:rFonts w:ascii="Calibri Light" w:hAnsi="Calibri Light" w:eastAsia="" w:cs="" w:asciiTheme="majorHAnsi" w:cstheme="majorBidi" w:eastAsiaTheme="majorEastAsia" w:hAnsiTheme="majorHAnsi"/>
+          <w:color w:val="2F5496" w:themeColor="accent1" w:themeShade="bf"/>
           <w:sz w:val="26"/>
           <w:szCs w:val="26"/>
         </w:rPr>
       </w:pPr>
       <w:r>
         <w:rPr>
-          <w:rFonts w:asciiTheme="majorHAnsi" w:eastAsiaTheme="majorEastAsia" w:hAnsiTheme="majorHAnsi" w:cstheme="majorBidi"/>
-          <w:color w:val="2F5496" w:themeColor="accent1" w:themeShade="BF"/>
+          <w:rFonts w:eastAsia="" w:cs="" w:ascii="Calibri Light" w:hAnsi="Calibri Light" w:asciiTheme="majorHAnsi" w:cstheme="majorBidi" w:eastAsiaTheme="majorEastAsia" w:hAnsiTheme="majorHAnsi"/>
+          <w:color w:val="2F5496" w:themeColor="accent1" w:themeShade="bf"/>
           <w:sz w:val="26"/>
           <w:szCs w:val="26"/>
         </w:rPr>
-        <w:t>Comet ML experiment tracker</w:t>
-      </w:r>
-      <w:r>
-        <w:rPr>
-          <w:rFonts w:asciiTheme="majorHAnsi" w:eastAsiaTheme="majorEastAsia" w:hAnsiTheme="majorHAnsi" w:cstheme="majorBidi"/>
-          <w:color w:val="2F5496" w:themeColor="accent1" w:themeShade="BF"/>
-          <w:sz w:val="26"/>
-          <w:szCs w:val="26"/>
-        </w:rPr>
-        <w:t xml:space="preserve"> Visualizations:</w:t>
-      </w:r>
-    </w:p>
-    <w:p>
-      <w:r>
+        <w:t>Comet ML experiment tracker Visualizations:</w:t>
+      </w:r>
+    </w:p>
+    <w:p>
+      <w:pPr>
+        <w:pStyle w:val="Normal"/>
+        <w:rPr/>
+      </w:pPr>
+      <w:r>
+        <w:rPr/>
         <w:t>Bert + BiLSTM</w:t>
       </w:r>
     </w:p>
     <w:p>
-      <w:r>
-        <w:rPr>
-          <w:noProof/>
-        </w:rPr>
+      <w:pPr>
+        <w:pStyle w:val="Normal"/>
+        <w:rPr/>
+      </w:pPr>
+      <w:r>
+        <w:rPr/>
         <w:drawing>
-          <wp:inline distT="0" distB="0" distL="0" distR="0" wp14:anchorId="64696631" wp14:editId="7D06F1ED">
+          <wp:inline distT="0" distB="0" distL="0" distR="0">
             <wp:extent cx="5730240" cy="1635760"/>
-            <wp:effectExtent l="0" t="0" r="3810" b="2540"/>
-            <wp:docPr id="1109947676" name="Picture 3"/>
+            <wp:effectExtent l="0" t="0" r="0" b="0"/>
+            <wp:docPr id="10" name="Picture 3" descr=""/>
             <wp:cNvGraphicFramePr>
               <a:graphicFrameLocks xmlns:a="http://schemas.openxmlformats.org/drawingml/2006/main" noChangeAspect="1"/>
             </wp:cNvGraphicFramePr>
@@ -1383,20 +1904,13 @@
               <a:graphicData uri="http://schemas.openxmlformats.org/drawingml/2006/picture">
                 <pic:pic xmlns:pic="http://schemas.openxmlformats.org/drawingml/2006/picture">
                   <pic:nvPicPr>
-                    <pic:cNvPr id="0" name="Picture 3"/>
+                    <pic:cNvPr id="10" name="Picture 3" descr=""/>
                     <pic:cNvPicPr>
                       <a:picLocks noChangeAspect="1" noChangeArrowheads="1"/>
                     </pic:cNvPicPr>
                   </pic:nvPicPr>
                   <pic:blipFill>
-                    <a:blip r:embed="rId8">
-                      <a:extLst>
-                        <a:ext uri="{28A0092B-C50C-407E-A947-70E740481C1C}">
-                          <a14:useLocalDpi xmlns:a14="http://schemas.microsoft.com/office/drawing/2010/main" val="0"/>
-                        </a:ext>
-                      </a:extLst>
-                    </a:blip>
-                    <a:srcRect/>
+                    <a:blip r:embed="rId5"/>
                     <a:stretch>
                       <a:fillRect/>
                     </a:stretch>
@@ -1409,10 +1923,6 @@
                     <a:prstGeom prst="rect">
                       <a:avLst/>
                     </a:prstGeom>
-                    <a:noFill/>
-                    <a:ln>
-                      <a:noFill/>
-                    </a:ln>
                   </pic:spPr>
                 </pic:pic>
               </a:graphicData>
@@ -1422,7 +1932,12 @@
       </w:r>
     </w:p>
     <w:p>
-      <w:r>
+      <w:pPr>
+        <w:pStyle w:val="Normal"/>
+        <w:rPr/>
+      </w:pPr>
+      <w:r>
+        <w:rPr/>
         <w:t>Ro</w:t>
       </w:r>
       <w:r>
@@ -1433,19 +1948,22 @@
         <w:t xml:space="preserve">berta </w:t>
       </w:r>
       <w:r>
+        <w:rPr/>
         <w:t>+ BiLSTM + CNN</w:t>
       </w:r>
     </w:p>
     <w:p>
-      <w:r>
-        <w:rPr>
-          <w:noProof/>
-        </w:rPr>
+      <w:pPr>
+        <w:pStyle w:val="Normal"/>
+        <w:rPr/>
+      </w:pPr>
+      <w:r>
+        <w:rPr/>
         <w:drawing>
-          <wp:inline distT="0" distB="0" distL="0" distR="0" wp14:anchorId="4ED0EA4E" wp14:editId="6695BA00">
+          <wp:inline distT="0" distB="0" distL="0" distR="0">
             <wp:extent cx="5588000" cy="1653540"/>
-            <wp:effectExtent l="0" t="0" r="0" b="3810"/>
-            <wp:docPr id="2115603037" name="Picture 9"/>
+            <wp:effectExtent l="0" t="0" r="0" b="0"/>
+            <wp:docPr id="11" name="Picture 9" descr=""/>
             <wp:cNvGraphicFramePr>
               <a:graphicFrameLocks xmlns:a="http://schemas.openxmlformats.org/drawingml/2006/main" noChangeAspect="1"/>
             </wp:cNvGraphicFramePr>
@@ -1453,20 +1971,13 @@
               <a:graphicData uri="http://schemas.openxmlformats.org/drawingml/2006/picture">
                 <pic:pic xmlns:pic="http://schemas.openxmlformats.org/drawingml/2006/picture">
                   <pic:nvPicPr>
-                    <pic:cNvPr id="0" name="Picture 8"/>
+                    <pic:cNvPr id="11" name="Picture 9" descr=""/>
                     <pic:cNvPicPr>
                       <a:picLocks noChangeAspect="1" noChangeArrowheads="1"/>
                     </pic:cNvPicPr>
                   </pic:nvPicPr>
                   <pic:blipFill>
-                    <a:blip r:embed="rId9">
-                      <a:extLst>
-                        <a:ext uri="{28A0092B-C50C-407E-A947-70E740481C1C}">
-                          <a14:useLocalDpi xmlns:a14="http://schemas.microsoft.com/office/drawing/2010/main" val="0"/>
-                        </a:ext>
-                      </a:extLst>
-                    </a:blip>
-                    <a:srcRect/>
+                    <a:blip r:embed="rId6"/>
                     <a:stretch>
                       <a:fillRect/>
                     </a:stretch>
@@ -1474,15 +1985,11 @@
                   <pic:spPr bwMode="auto">
                     <a:xfrm>
                       <a:off x="0" y="0"/>
-                      <a:ext cx="5604942" cy="1658553"/>
+                      <a:ext cx="5588000" cy="1653540"/>
                     </a:xfrm>
                     <a:prstGeom prst="rect">
                       <a:avLst/>
                     </a:prstGeom>
-                    <a:noFill/>
-                    <a:ln>
-                      <a:noFill/>
-                    </a:ln>
                   </pic:spPr>
                 </pic:pic>
               </a:graphicData>
@@ -1493,60 +2000,70 @@
     </w:p>
     <w:p>
       <w:pPr>
-        <w:rPr>
-          <w:rFonts w:asciiTheme="majorHAnsi" w:eastAsiaTheme="majorEastAsia" w:hAnsiTheme="majorHAnsi" w:cstheme="majorBidi"/>
-          <w:color w:val="2F5496" w:themeColor="accent1" w:themeShade="BF"/>
+        <w:pStyle w:val="Normal"/>
+        <w:rPr>
+          <w:rFonts w:ascii="Calibri Light" w:hAnsi="Calibri Light" w:eastAsia="" w:cs="" w:asciiTheme="majorHAnsi" w:cstheme="majorBidi" w:eastAsiaTheme="majorEastAsia" w:hAnsiTheme="majorHAnsi"/>
+          <w:color w:val="2F5496" w:themeColor="accent1" w:themeShade="bf"/>
           <w:sz w:val="26"/>
           <w:szCs w:val="26"/>
         </w:rPr>
       </w:pPr>
-    </w:p>
-    <w:p>
-      <w:pPr>
-        <w:rPr>
-          <w:rFonts w:asciiTheme="majorHAnsi" w:eastAsiaTheme="majorEastAsia" w:hAnsiTheme="majorHAnsi" w:cstheme="majorBidi"/>
-          <w:color w:val="2F5496" w:themeColor="accent1" w:themeShade="BF"/>
+      <w:r>
+        <w:rPr>
+          <w:rFonts w:eastAsia="" w:cs="" w:cstheme="majorBidi" w:eastAsiaTheme="majorEastAsia" w:ascii="Calibri Light" w:hAnsi="Calibri Light"/>
+          <w:color w:val="2F5496" w:themeColor="accent1" w:themeShade="bf"/>
           <w:sz w:val="26"/>
           <w:szCs w:val="26"/>
         </w:rPr>
-      </w:pPr>
-      <w:r>
-        <w:rPr>
-          <w:rFonts w:asciiTheme="majorHAnsi" w:eastAsiaTheme="majorEastAsia" w:hAnsiTheme="majorHAnsi" w:cstheme="majorBidi"/>
-          <w:color w:val="2F5496" w:themeColor="accent1" w:themeShade="BF"/>
+      </w:r>
+    </w:p>
+    <w:p>
+      <w:pPr>
+        <w:pStyle w:val="Normal"/>
+        <w:rPr>
+          <w:rFonts w:ascii="Calibri Light" w:hAnsi="Calibri Light" w:eastAsia="" w:cs="" w:asciiTheme="majorHAnsi" w:cstheme="majorBidi" w:eastAsiaTheme="majorEastAsia" w:hAnsiTheme="majorHAnsi"/>
+          <w:color w:val="2F5496" w:themeColor="accent1" w:themeShade="bf"/>
           <w:sz w:val="26"/>
           <w:szCs w:val="26"/>
         </w:rPr>
-        <w:lastRenderedPageBreak/>
-        <w:t>Revisit Timelines:</w:t>
-      </w:r>
-    </w:p>
-    <w:p>
-      <w:r>
-        <w:t xml:space="preserve">We are precisely meeting the timelines as mentioned in the project outline. Where we </w:t>
-      </w:r>
-      <w:r>
-        <w:t>implemented the baseline and updated the baseline model by modifying the model architecture and able to achieve improved performance than the baseline (Bert + BiLSTM). We have also conducted hyper parameter tuning trials and have explored novel architectures and able to beat the baseline although by few percentages.</w:t>
-      </w:r>
-    </w:p>
-    <w:p>
-      <w:pPr>
-        <w:rPr>
-          <w:rFonts w:asciiTheme="majorHAnsi" w:eastAsiaTheme="majorEastAsia" w:hAnsiTheme="majorHAnsi" w:cstheme="majorBidi"/>
-          <w:color w:val="2F5496" w:themeColor="accent1" w:themeShade="BF"/>
+      </w:pPr>
+      <w:r>
+        <w:rPr>
+          <w:rFonts w:eastAsia="" w:cs="" w:ascii="Calibri Light" w:hAnsi="Calibri Light" w:asciiTheme="majorHAnsi" w:cstheme="majorBidi" w:eastAsiaTheme="majorEastAsia" w:hAnsiTheme="majorHAnsi"/>
+          <w:color w:val="2F5496" w:themeColor="accent1" w:themeShade="bf"/>
           <w:sz w:val="26"/>
           <w:szCs w:val="26"/>
         </w:rPr>
-      </w:pPr>
-      <w:r>
-        <w:rPr>
-          <w:noProof/>
-        </w:rPr>
+        <w:t>Revisit Timelines:</w:t>
+      </w:r>
+    </w:p>
+    <w:p>
+      <w:pPr>
+        <w:pStyle w:val="Normal"/>
+        <w:rPr/>
+      </w:pPr>
+      <w:r>
+        <w:rPr/>
+        <w:t>We are precisely meeting the timelines as mentioned in the project outline. Where we implemented the baseline and updated the baseline model by modifying the model architecture and able to achieve improved performance than the baseline (Bert + BiLSTM). We have also conducted hyper parameter tuning trials and have explored novel architectures and able to beat the baseline although by few percentages.</w:t>
+      </w:r>
+    </w:p>
+    <w:p>
+      <w:pPr>
+        <w:pStyle w:val="Normal"/>
+        <w:rPr>
+          <w:rFonts w:ascii="Calibri Light" w:hAnsi="Calibri Light" w:eastAsia="" w:cs="" w:asciiTheme="majorHAnsi" w:cstheme="majorBidi" w:eastAsiaTheme="majorEastAsia" w:hAnsiTheme="majorHAnsi"/>
+          <w:color w:val="2F5496" w:themeColor="accent1" w:themeShade="bf"/>
+          <w:sz w:val="26"/>
+          <w:szCs w:val="26"/>
+        </w:rPr>
+      </w:pPr>
+      <w:r>
+        <w:rPr/>
         <w:drawing>
-          <wp:inline distT="0" distB="0" distL="0" distR="0" wp14:anchorId="5F6A37EC" wp14:editId="1B1F028D">
+          <wp:inline distT="0" distB="0" distL="0" distR="0">
             <wp:extent cx="5731510" cy="2501900"/>
-            <wp:effectExtent l="0" t="0" r="2540" b="0"/>
-            <wp:docPr id="2096531162" name="Picture 10"/>
+            <wp:effectExtent l="0" t="0" r="0" b="0"/>
+            <wp:docPr id="12" name="Picture 10" descr=""/>
             <wp:cNvGraphicFramePr>
               <a:graphicFrameLocks xmlns:a="http://schemas.openxmlformats.org/drawingml/2006/main" noChangeAspect="1"/>
             </wp:cNvGraphicFramePr>
@@ -1554,20 +2071,13 @@
               <a:graphicData uri="http://schemas.openxmlformats.org/drawingml/2006/picture">
                 <pic:pic xmlns:pic="http://schemas.openxmlformats.org/drawingml/2006/picture">
                   <pic:nvPicPr>
-                    <pic:cNvPr id="0" name="Picture 9"/>
+                    <pic:cNvPr id="12" name="Picture 10" descr=""/>
                     <pic:cNvPicPr>
                       <a:picLocks noChangeAspect="1" noChangeArrowheads="1"/>
                     </pic:cNvPicPr>
                   </pic:nvPicPr>
                   <pic:blipFill>
-                    <a:blip r:embed="rId10">
-                      <a:extLst>
-                        <a:ext uri="{28A0092B-C50C-407E-A947-70E740481C1C}">
-                          <a14:useLocalDpi xmlns:a14="http://schemas.microsoft.com/office/drawing/2010/main" val="0"/>
-                        </a:ext>
-                      </a:extLst>
-                    </a:blip>
-                    <a:srcRect/>
+                    <a:blip r:embed="rId7"/>
                     <a:stretch>
                       <a:fillRect/>
                     </a:stretch>
@@ -1580,10 +2090,6 @@
                     <a:prstGeom prst="rect">
                       <a:avLst/>
                     </a:prstGeom>
-                    <a:noFill/>
-                    <a:ln>
-                      <a:noFill/>
-                    </a:ln>
                   </pic:spPr>
                 </pic:pic>
               </a:graphicData>
@@ -1592,55 +2098,38 @@
         </w:drawing>
       </w:r>
     </w:p>
-    <w:p/>
-    <w:p>
-      <w:pPr>
-        <w:rPr>
-          <w:rFonts w:asciiTheme="majorHAnsi" w:eastAsiaTheme="majorEastAsia" w:hAnsiTheme="majorHAnsi" w:cstheme="majorBidi"/>
-          <w:color w:val="2F5496" w:themeColor="accent1" w:themeShade="BF"/>
+    <w:p>
+      <w:pPr>
+        <w:pStyle w:val="Normal"/>
+        <w:rPr/>
+      </w:pPr>
+      <w:r>
+        <w:rPr/>
+      </w:r>
+    </w:p>
+    <w:p>
+      <w:pPr>
+        <w:pStyle w:val="Normal"/>
+        <w:rPr>
+          <w:rFonts w:ascii="Calibri Light" w:hAnsi="Calibri Light" w:eastAsia="" w:cs="" w:asciiTheme="majorHAnsi" w:cstheme="majorBidi" w:eastAsiaTheme="majorEastAsia" w:hAnsiTheme="majorHAnsi"/>
+          <w:color w:val="2F5496" w:themeColor="accent1" w:themeShade="bf"/>
           <w:sz w:val="26"/>
           <w:szCs w:val="26"/>
         </w:rPr>
       </w:pPr>
       <w:r>
         <w:rPr>
-          <w:rFonts w:asciiTheme="majorHAnsi" w:eastAsiaTheme="majorEastAsia" w:hAnsiTheme="majorHAnsi" w:cstheme="majorBidi"/>
-          <w:color w:val="2F5496" w:themeColor="accent1" w:themeShade="BF"/>
+          <w:rFonts w:eastAsia="" w:cs="" w:ascii="Calibri Light" w:hAnsi="Calibri Light" w:asciiTheme="majorHAnsi" w:cstheme="majorBidi" w:eastAsiaTheme="majorEastAsia" w:hAnsiTheme="majorHAnsi"/>
+          <w:color w:val="2F5496" w:themeColor="accent1" w:themeShade="bf"/>
           <w:sz w:val="26"/>
           <w:szCs w:val="26"/>
         </w:rPr>
-        <w:t>Next</w:t>
-      </w:r>
-      <w:r>
-        <w:rPr>
-          <w:rFonts w:asciiTheme="majorHAnsi" w:eastAsiaTheme="majorEastAsia" w:hAnsiTheme="majorHAnsi" w:cstheme="majorBidi"/>
-          <w:color w:val="2F5496" w:themeColor="accent1" w:themeShade="BF"/>
-          <w:sz w:val="26"/>
-          <w:szCs w:val="26"/>
-        </w:rPr>
-        <w:t xml:space="preserve"> </w:t>
-      </w:r>
-      <w:r>
-        <w:rPr>
-          <w:rFonts w:asciiTheme="majorHAnsi" w:eastAsiaTheme="majorEastAsia" w:hAnsiTheme="majorHAnsi" w:cstheme="majorBidi"/>
-          <w:color w:val="2F5496" w:themeColor="accent1" w:themeShade="BF"/>
-          <w:sz w:val="26"/>
-          <w:szCs w:val="26"/>
-        </w:rPr>
-        <w:t>Steps</w:t>
-      </w:r>
-      <w:r>
-        <w:rPr>
-          <w:rFonts w:asciiTheme="majorHAnsi" w:eastAsiaTheme="majorEastAsia" w:hAnsiTheme="majorHAnsi" w:cstheme="majorBidi"/>
-          <w:color w:val="2F5496" w:themeColor="accent1" w:themeShade="BF"/>
-          <w:sz w:val="26"/>
-          <w:szCs w:val="26"/>
-        </w:rPr>
-        <w:t>:</w:t>
-      </w:r>
-    </w:p>
-    <w:p>
-      <w:pPr>
+        <w:t>Next Steps:</w:t>
+      </w:r>
+    </w:p>
+    <w:p>
+      <w:pPr>
+        <w:pStyle w:val="Normal"/>
         <w:rPr>
           <w:sz w:val="20"/>
           <w:szCs w:val="20"/>
@@ -1715,7 +2204,12 @@
       </w:r>
     </w:p>
     <w:p>
-      <w:r>
+      <w:pPr>
+        <w:pStyle w:val="Normal"/>
+        <w:rPr/>
+      </w:pPr>
+      <w:r>
+        <w:rPr/>
         <w:t>References:</w:t>
       </w:r>
     </w:p>
@@ -1726,11 +2220,12 @@
           <w:ilvl w:val="0"/>
           <w:numId w:val="2"/>
         </w:numPr>
-      </w:pPr>
-      <w:hyperlink r:id="rId11" w:history="1">
+        <w:rPr/>
+      </w:pPr>
+      <w:hyperlink r:id="rId8">
         <w:r>
           <w:rPr>
-            <w:rStyle w:val="Hyperlink"/>
+            <w:rStyle w:val="InternetLink"/>
           </w:rPr>
           <w:t>Hate Intensity Prediction baseline paper</w:t>
         </w:r>
@@ -1743,338 +2238,560 @@
           <w:ilvl w:val="0"/>
           <w:numId w:val="2"/>
         </w:numPr>
-      </w:pPr>
-      <w:hyperlink r:id="rId12" w:history="1">
+        <w:rPr/>
+      </w:pPr>
+      <w:hyperlink r:id="rId9">
         <w:r>
           <w:rPr>
-            <w:rStyle w:val="Hyperlink"/>
+            <w:rStyle w:val="InternetLink"/>
           </w:rPr>
           <w:t>A transformer based approach to Irony and Sarcasm detection</w:t>
         </w:r>
       </w:hyperlink>
     </w:p>
-    <w:p/>
+    <w:p>
+      <w:pPr>
+        <w:pStyle w:val="Normal"/>
+        <w:widowControl/>
+        <w:bidi w:val="0"/>
+        <w:spacing w:lineRule="auto" w:line="259" w:before="0" w:after="160"/>
+        <w:jc w:val="left"/>
+        <w:rPr/>
+      </w:pPr>
+      <w:r>
+        <w:rPr/>
+      </w:r>
+    </w:p>
     <w:sectPr>
+      <w:type w:val="nextPage"/>
       <w:pgSz w:w="11906" w:h="16838"/>
-      <w:pgMar w:top="1440" w:right="1440" w:bottom="1440" w:left="1440" w:header="708" w:footer="708" w:gutter="0"/>
-      <w:cols w:space="708"/>
-      <w:docGrid w:linePitch="360"/>
+      <w:pgMar w:left="1440" w:right="1440" w:gutter="0" w:header="0" w:top="1440" w:footer="0" w:bottom="1440"/>
+      <w:pgNumType w:fmt="decimal"/>
+      <w:formProt w:val="false"/>
+      <w:textDirection w:val="lrTb"/>
+      <w:docGrid w:type="default" w:linePitch="360" w:charSpace="4096"/>
     </w:sectPr>
   </w:body>
 </w:document>
 </file>
 
 <file path=word/numbering.xml><?xml version="1.0" encoding="utf-8"?>
-<w:numbering xmlns:wpc="http://schemas.microsoft.com/office/word/2010/wordprocessingCanvas" xmlns:cx="http://schemas.microsoft.com/office/drawing/2014/chartex" xmlns:cx1="http://schemas.microsoft.com/office/drawing/2015/9/8/chartex" xmlns:cx2="http://schemas.microsoft.com/office/drawing/2015/10/21/chartex" xmlns:cx3="http://schemas.microsoft.com/office/drawing/2016/5/9/chartex" xmlns:cx4="http://schemas.microsoft.com/office/drawing/2016/5/10/chartex" xmlns:cx5="http://schemas.microsoft.com/office/drawing/2016/5/11/chartex" xmlns:cx6="http://schemas.microsoft.com/office/drawing/2016/5/12/chartex" xmlns:cx7="http://schemas.microsoft.com/office/drawing/2016/5/13/chartex" xmlns:cx8="http://schemas.microsoft.com/office/drawing/2016/5/14/chartex" xmlns:mc="http://schemas.openxmlformats.org/markup-compatibility/2006" xmlns:aink="http://schemas.microsoft.com/office/drawing/2016/ink" xmlns:am3d="http://schemas.microsoft.com/office/drawing/2017/model3d" xmlns:o="urn:schemas-microsoft-com:office:office" xmlns:oel="http://schemas.microsoft.com/office/2019/extlst" xmlns:r="http://schemas.openxmlformats.org/officeDocument/2006/relationships" xmlns:m="http://schemas.openxmlformats.org/officeDocument/2006/math" xmlns:v="urn:schemas-microsoft-com:vml" xmlns:wp14="http://schemas.microsoft.com/office/word/2010/wordprocessingDrawing" xmlns:wp="http://schemas.openxmlformats.org/drawingml/2006/wordprocessingDrawing" xmlns:w10="urn:schemas-microsoft-com:office:word" xmlns:w="http://schemas.openxmlformats.org/wordprocessingml/2006/main" xmlns:w14="http://schemas.microsoft.com/office/word/2010/wordml" xmlns:w15="http://schemas.microsoft.com/office/word/2012/wordml" xmlns:w16cex="http://schemas.microsoft.com/office/word/2018/wordml/cex" xmlns:w16cid="http://schemas.microsoft.com/office/word/2016/wordml/cid" xmlns:w16="http://schemas.microsoft.com/office/word/2018/wordml" xmlns:w16sdtdh="http://schemas.microsoft.com/office/word/2020/wordml/sdtdatahash" xmlns:w16se="http://schemas.microsoft.com/office/word/2015/wordml/symex" xmlns:wpg="http://schemas.microsoft.com/office/word/2010/wordprocessingGroup" xmlns:wpi="http://schemas.microsoft.com/office/word/2010/wordprocessingInk" xmlns:wne="http://schemas.microsoft.com/office/word/2006/wordml" xmlns:wps="http://schemas.microsoft.com/office/word/2010/wordprocessingShape" mc:Ignorable="w14 w15 w16se w16cid w16 w16cex w16sdtdh wp14">
-  <w:abstractNum w:abstractNumId="0" w15:restartNumberingAfterBreak="0">
-    <w:nsid w:val="225A1899"/>
-    <w:multiLevelType w:val="hybridMultilevel"/>
-    <w:tmpl w:val="7F6A6BAA"/>
-    <w:lvl w:ilvl="0" w:tplc="4009000F">
+<w:numbering xmlns:w="http://schemas.openxmlformats.org/wordprocessingml/2006/main" xmlns:o="urn:schemas-microsoft-com:office:office" xmlns:r="http://schemas.openxmlformats.org/officeDocument/2006/relationships" xmlns:v="urn:schemas-microsoft-com:vml" xmlns:mc="http://schemas.openxmlformats.org/markup-compatibility/2006" xmlns:w14="http://schemas.microsoft.com/office/word/2010/wordml" mc:Ignorable="w14">
+  <w:abstractNum w:abstractNumId="1">
+    <w:lvl w:ilvl="0">
       <w:start w:val="1"/>
       <w:numFmt w:val="decimal"/>
       <w:lvlText w:val="%1."/>
       <w:lvlJc w:val="left"/>
       <w:pPr>
+        <w:tabs>
+          <w:tab w:val="num" w:pos="0"/>
+        </w:tabs>
         <w:ind w:left="720" w:hanging="360"/>
       </w:pPr>
-      <w:rPr>
-        <w:rFonts w:hint="default"/>
-      </w:rPr>
+      <w:rPr/>
     </w:lvl>
-    <w:lvl w:ilvl="1" w:tplc="40090019" w:tentative="1">
+    <w:lvl w:ilvl="1">
       <w:start w:val="1"/>
       <w:numFmt w:val="lowerLetter"/>
       <w:lvlText w:val="%2."/>
       <w:lvlJc w:val="left"/>
       <w:pPr>
+        <w:tabs>
+          <w:tab w:val="num" w:pos="0"/>
+        </w:tabs>
         <w:ind w:left="1440" w:hanging="360"/>
       </w:pPr>
+      <w:rPr/>
     </w:lvl>
-    <w:lvl w:ilvl="2" w:tplc="4009001B" w:tentative="1">
+    <w:lvl w:ilvl="2">
       <w:start w:val="1"/>
       <w:numFmt w:val="lowerRoman"/>
       <w:lvlText w:val="%3."/>
       <w:lvlJc w:val="right"/>
       <w:pPr>
+        <w:tabs>
+          <w:tab w:val="num" w:pos="0"/>
+        </w:tabs>
         <w:ind w:left="2160" w:hanging="180"/>
       </w:pPr>
+      <w:rPr/>
     </w:lvl>
-    <w:lvl w:ilvl="3" w:tplc="4009000F" w:tentative="1">
+    <w:lvl w:ilvl="3">
       <w:start w:val="1"/>
       <w:numFmt w:val="decimal"/>
       <w:lvlText w:val="%4."/>
       <w:lvlJc w:val="left"/>
       <w:pPr>
+        <w:tabs>
+          <w:tab w:val="num" w:pos="0"/>
+        </w:tabs>
         <w:ind w:left="2880" w:hanging="360"/>
       </w:pPr>
+      <w:rPr/>
     </w:lvl>
-    <w:lvl w:ilvl="4" w:tplc="40090019" w:tentative="1">
+    <w:lvl w:ilvl="4">
       <w:start w:val="1"/>
       <w:numFmt w:val="lowerLetter"/>
       <w:lvlText w:val="%5."/>
       <w:lvlJc w:val="left"/>
       <w:pPr>
+        <w:tabs>
+          <w:tab w:val="num" w:pos="0"/>
+        </w:tabs>
         <w:ind w:left="3600" w:hanging="360"/>
       </w:pPr>
+      <w:rPr/>
     </w:lvl>
-    <w:lvl w:ilvl="5" w:tplc="4009001B" w:tentative="1">
+    <w:lvl w:ilvl="5">
       <w:start w:val="1"/>
       <w:numFmt w:val="lowerRoman"/>
       <w:lvlText w:val="%6."/>
       <w:lvlJc w:val="right"/>
       <w:pPr>
+        <w:tabs>
+          <w:tab w:val="num" w:pos="0"/>
+        </w:tabs>
         <w:ind w:left="4320" w:hanging="180"/>
       </w:pPr>
+      <w:rPr/>
     </w:lvl>
-    <w:lvl w:ilvl="6" w:tplc="4009000F" w:tentative="1">
+    <w:lvl w:ilvl="6">
       <w:start w:val="1"/>
       <w:numFmt w:val="decimal"/>
       <w:lvlText w:val="%7."/>
       <w:lvlJc w:val="left"/>
       <w:pPr>
+        <w:tabs>
+          <w:tab w:val="num" w:pos="0"/>
+        </w:tabs>
         <w:ind w:left="5040" w:hanging="360"/>
       </w:pPr>
+      <w:rPr/>
     </w:lvl>
-    <w:lvl w:ilvl="7" w:tplc="40090019" w:tentative="1">
+    <w:lvl w:ilvl="7">
       <w:start w:val="1"/>
       <w:numFmt w:val="lowerLetter"/>
       <w:lvlText w:val="%8."/>
       <w:lvlJc w:val="left"/>
       <w:pPr>
+        <w:tabs>
+          <w:tab w:val="num" w:pos="0"/>
+        </w:tabs>
         <w:ind w:left="5760" w:hanging="360"/>
       </w:pPr>
+      <w:rPr/>
     </w:lvl>
-    <w:lvl w:ilvl="8" w:tplc="4009001B" w:tentative="1">
+    <w:lvl w:ilvl="8">
       <w:start w:val="1"/>
       <w:numFmt w:val="lowerRoman"/>
       <w:lvlText w:val="%9."/>
       <w:lvlJc w:val="right"/>
       <w:pPr>
+        <w:tabs>
+          <w:tab w:val="num" w:pos="0"/>
+        </w:tabs>
         <w:ind w:left="6480" w:hanging="180"/>
       </w:pPr>
+      <w:rPr/>
     </w:lvl>
   </w:abstractNum>
-  <w:abstractNum w:abstractNumId="1" w15:restartNumberingAfterBreak="0">
-    <w:nsid w:val="39C85DE2"/>
-    <w:multiLevelType w:val="hybridMultilevel"/>
-    <w:tmpl w:val="3EE668BE"/>
-    <w:lvl w:ilvl="0" w:tplc="4009000F">
+  <w:abstractNum w:abstractNumId="2">
+    <w:lvl w:ilvl="0">
       <w:start w:val="1"/>
       <w:numFmt w:val="decimal"/>
       <w:lvlText w:val="%1."/>
       <w:lvlJc w:val="left"/>
       <w:pPr>
+        <w:tabs>
+          <w:tab w:val="num" w:pos="0"/>
+        </w:tabs>
         <w:ind w:left="720" w:hanging="360"/>
       </w:pPr>
-      <w:rPr>
-        <w:rFonts w:hint="default"/>
-      </w:rPr>
+      <w:rPr/>
     </w:lvl>
-    <w:lvl w:ilvl="1" w:tplc="40090019" w:tentative="1">
+    <w:lvl w:ilvl="1">
       <w:start w:val="1"/>
       <w:numFmt w:val="lowerLetter"/>
       <w:lvlText w:val="%2."/>
       <w:lvlJc w:val="left"/>
       <w:pPr>
+        <w:tabs>
+          <w:tab w:val="num" w:pos="0"/>
+        </w:tabs>
         <w:ind w:left="1440" w:hanging="360"/>
       </w:pPr>
+      <w:rPr/>
     </w:lvl>
-    <w:lvl w:ilvl="2" w:tplc="4009001B" w:tentative="1">
+    <w:lvl w:ilvl="2">
       <w:start w:val="1"/>
       <w:numFmt w:val="lowerRoman"/>
       <w:lvlText w:val="%3."/>
       <w:lvlJc w:val="right"/>
       <w:pPr>
+        <w:tabs>
+          <w:tab w:val="num" w:pos="0"/>
+        </w:tabs>
         <w:ind w:left="2160" w:hanging="180"/>
       </w:pPr>
+      <w:rPr/>
     </w:lvl>
-    <w:lvl w:ilvl="3" w:tplc="4009000F" w:tentative="1">
+    <w:lvl w:ilvl="3">
       <w:start w:val="1"/>
       <w:numFmt w:val="decimal"/>
       <w:lvlText w:val="%4."/>
       <w:lvlJc w:val="left"/>
       <w:pPr>
+        <w:tabs>
+          <w:tab w:val="num" w:pos="0"/>
+        </w:tabs>
         <w:ind w:left="2880" w:hanging="360"/>
       </w:pPr>
+      <w:rPr/>
     </w:lvl>
-    <w:lvl w:ilvl="4" w:tplc="40090019" w:tentative="1">
+    <w:lvl w:ilvl="4">
       <w:start w:val="1"/>
       <w:numFmt w:val="lowerLetter"/>
       <w:lvlText w:val="%5."/>
       <w:lvlJc w:val="left"/>
       <w:pPr>
+        <w:tabs>
+          <w:tab w:val="num" w:pos="0"/>
+        </w:tabs>
         <w:ind w:left="3600" w:hanging="360"/>
       </w:pPr>
+      <w:rPr/>
     </w:lvl>
-    <w:lvl w:ilvl="5" w:tplc="4009001B" w:tentative="1">
+    <w:lvl w:ilvl="5">
       <w:start w:val="1"/>
       <w:numFmt w:val="lowerRoman"/>
       <w:lvlText w:val="%6."/>
       <w:lvlJc w:val="right"/>
       <w:pPr>
+        <w:tabs>
+          <w:tab w:val="num" w:pos="0"/>
+        </w:tabs>
         <w:ind w:left="4320" w:hanging="180"/>
       </w:pPr>
+      <w:rPr/>
     </w:lvl>
-    <w:lvl w:ilvl="6" w:tplc="4009000F" w:tentative="1">
+    <w:lvl w:ilvl="6">
       <w:start w:val="1"/>
       <w:numFmt w:val="decimal"/>
       <w:lvlText w:val="%7."/>
       <w:lvlJc w:val="left"/>
       <w:pPr>
+        <w:tabs>
+          <w:tab w:val="num" w:pos="0"/>
+        </w:tabs>
         <w:ind w:left="5040" w:hanging="360"/>
       </w:pPr>
+      <w:rPr/>
     </w:lvl>
-    <w:lvl w:ilvl="7" w:tplc="40090019" w:tentative="1">
+    <w:lvl w:ilvl="7">
       <w:start w:val="1"/>
       <w:numFmt w:val="lowerLetter"/>
       <w:lvlText w:val="%8."/>
       <w:lvlJc w:val="left"/>
       <w:pPr>
+        <w:tabs>
+          <w:tab w:val="num" w:pos="0"/>
+        </w:tabs>
         <w:ind w:left="5760" w:hanging="360"/>
       </w:pPr>
+      <w:rPr/>
     </w:lvl>
-    <w:lvl w:ilvl="8" w:tplc="4009001B" w:tentative="1">
+    <w:lvl w:ilvl="8">
       <w:start w:val="1"/>
       <w:numFmt w:val="lowerRoman"/>
       <w:lvlText w:val="%9."/>
       <w:lvlJc w:val="right"/>
       <w:pPr>
+        <w:tabs>
+          <w:tab w:val="num" w:pos="0"/>
+        </w:tabs>
         <w:ind w:left="6480" w:hanging="180"/>
       </w:pPr>
+      <w:rPr/>
     </w:lvl>
   </w:abstractNum>
-  <w:abstractNum w:abstractNumId="2" w15:restartNumberingAfterBreak="0">
-    <w:nsid w:val="75E9447B"/>
-    <w:multiLevelType w:val="hybridMultilevel"/>
-    <w:tmpl w:val="D05869F4"/>
-    <w:lvl w:ilvl="0" w:tplc="40090001">
+  <w:abstractNum w:abstractNumId="3">
+    <w:lvl w:ilvl="0">
       <w:start w:val="1"/>
       <w:numFmt w:val="bullet"/>
       <w:lvlText w:val=""/>
       <w:lvlJc w:val="left"/>
       <w:pPr>
+        <w:tabs>
+          <w:tab w:val="num" w:pos="0"/>
+        </w:tabs>
         <w:ind w:left="720" w:hanging="360"/>
       </w:pPr>
       <w:rPr>
-        <w:rFonts w:ascii="Symbol" w:hAnsi="Symbol" w:hint="default"/>
+        <w:rFonts w:ascii="Symbol" w:hAnsi="Symbol" w:cs="Symbol" w:hint="default"/>
       </w:rPr>
     </w:lvl>
-    <w:lvl w:ilvl="1" w:tplc="40090003" w:tentative="1">
+    <w:lvl w:ilvl="1">
       <w:start w:val="1"/>
       <w:numFmt w:val="bullet"/>
       <w:lvlText w:val="o"/>
       <w:lvlJc w:val="left"/>
       <w:pPr>
+        <w:tabs>
+          <w:tab w:val="num" w:pos="0"/>
+        </w:tabs>
         <w:ind w:left="1440" w:hanging="360"/>
       </w:pPr>
       <w:rPr>
         <w:rFonts w:ascii="Courier New" w:hAnsi="Courier New" w:cs="Courier New" w:hint="default"/>
       </w:rPr>
     </w:lvl>
-    <w:lvl w:ilvl="2" w:tplc="40090005" w:tentative="1">
+    <w:lvl w:ilvl="2">
       <w:start w:val="1"/>
       <w:numFmt w:val="bullet"/>
       <w:lvlText w:val=""/>
       <w:lvlJc w:val="left"/>
       <w:pPr>
+        <w:tabs>
+          <w:tab w:val="num" w:pos="0"/>
+        </w:tabs>
         <w:ind w:left="2160" w:hanging="360"/>
       </w:pPr>
       <w:rPr>
-        <w:rFonts w:ascii="Wingdings" w:hAnsi="Wingdings" w:hint="default"/>
+        <w:rFonts w:ascii="Wingdings" w:hAnsi="Wingdings" w:cs="Wingdings" w:hint="default"/>
       </w:rPr>
     </w:lvl>
-    <w:lvl w:ilvl="3" w:tplc="40090001" w:tentative="1">
+    <w:lvl w:ilvl="3">
       <w:start w:val="1"/>
       <w:numFmt w:val="bullet"/>
       <w:lvlText w:val=""/>
       <w:lvlJc w:val="left"/>
       <w:pPr>
+        <w:tabs>
+          <w:tab w:val="num" w:pos="0"/>
+        </w:tabs>
         <w:ind w:left="2880" w:hanging="360"/>
       </w:pPr>
       <w:rPr>
-        <w:rFonts w:ascii="Symbol" w:hAnsi="Symbol" w:hint="default"/>
+        <w:rFonts w:ascii="Symbol" w:hAnsi="Symbol" w:cs="Symbol" w:hint="default"/>
       </w:rPr>
     </w:lvl>
-    <w:lvl w:ilvl="4" w:tplc="40090003" w:tentative="1">
+    <w:lvl w:ilvl="4">
       <w:start w:val="1"/>
       <w:numFmt w:val="bullet"/>
       <w:lvlText w:val="o"/>
       <w:lvlJc w:val="left"/>
       <w:pPr>
+        <w:tabs>
+          <w:tab w:val="num" w:pos="0"/>
+        </w:tabs>
         <w:ind w:left="3600" w:hanging="360"/>
       </w:pPr>
       <w:rPr>
         <w:rFonts w:ascii="Courier New" w:hAnsi="Courier New" w:cs="Courier New" w:hint="default"/>
       </w:rPr>
     </w:lvl>
-    <w:lvl w:ilvl="5" w:tplc="40090005" w:tentative="1">
+    <w:lvl w:ilvl="5">
       <w:start w:val="1"/>
       <w:numFmt w:val="bullet"/>
       <w:lvlText w:val=""/>
       <w:lvlJc w:val="left"/>
       <w:pPr>
+        <w:tabs>
+          <w:tab w:val="num" w:pos="0"/>
+        </w:tabs>
         <w:ind w:left="4320" w:hanging="360"/>
       </w:pPr>
       <w:rPr>
-        <w:rFonts w:ascii="Wingdings" w:hAnsi="Wingdings" w:hint="default"/>
+        <w:rFonts w:ascii="Wingdings" w:hAnsi="Wingdings" w:cs="Wingdings" w:hint="default"/>
       </w:rPr>
     </w:lvl>
-    <w:lvl w:ilvl="6" w:tplc="40090001" w:tentative="1">
+    <w:lvl w:ilvl="6">
       <w:start w:val="1"/>
       <w:numFmt w:val="bullet"/>
       <w:lvlText w:val=""/>
       <w:lvlJc w:val="left"/>
       <w:pPr>
+        <w:tabs>
+          <w:tab w:val="num" w:pos="0"/>
+        </w:tabs>
         <w:ind w:left="5040" w:hanging="360"/>
       </w:pPr>
       <w:rPr>
-        <w:rFonts w:ascii="Symbol" w:hAnsi="Symbol" w:hint="default"/>
+        <w:rFonts w:ascii="Symbol" w:hAnsi="Symbol" w:cs="Symbol" w:hint="default"/>
       </w:rPr>
     </w:lvl>
-    <w:lvl w:ilvl="7" w:tplc="40090003" w:tentative="1">
+    <w:lvl w:ilvl="7">
       <w:start w:val="1"/>
       <w:numFmt w:val="bullet"/>
       <w:lvlText w:val="o"/>
       <w:lvlJc w:val="left"/>
       <w:pPr>
+        <w:tabs>
+          <w:tab w:val="num" w:pos="0"/>
+        </w:tabs>
         <w:ind w:left="5760" w:hanging="360"/>
       </w:pPr>
       <w:rPr>
         <w:rFonts w:ascii="Courier New" w:hAnsi="Courier New" w:cs="Courier New" w:hint="default"/>
       </w:rPr>
     </w:lvl>
-    <w:lvl w:ilvl="8" w:tplc="40090005" w:tentative="1">
+    <w:lvl w:ilvl="8">
       <w:start w:val="1"/>
       <w:numFmt w:val="bullet"/>
       <w:lvlText w:val=""/>
       <w:lvlJc w:val="left"/>
       <w:pPr>
+        <w:tabs>
+          <w:tab w:val="num" w:pos="0"/>
+        </w:tabs>
         <w:ind w:left="6480" w:hanging="360"/>
       </w:pPr>
       <w:rPr>
-        <w:rFonts w:ascii="Wingdings" w:hAnsi="Wingdings" w:hint="default"/>
+        <w:rFonts w:ascii="Wingdings" w:hAnsi="Wingdings" w:cs="Wingdings" w:hint="default"/>
       </w:rPr>
     </w:lvl>
   </w:abstractNum>
-  <w:num w:numId="1" w16cid:durableId="1649438738">
-    <w:abstractNumId w:val="0"/>
-  </w:num>
-  <w:num w:numId="2" w16cid:durableId="813136838">
+  <w:abstractNum w:abstractNumId="4">
+    <w:lvl w:ilvl="0">
+      <w:start w:val="1"/>
+      <w:numFmt w:val="none"/>
+      <w:suff w:val="nothing"/>
+      <w:lvlText w:val=""/>
+      <w:lvlJc w:val="left"/>
+      <w:pPr>
+        <w:tabs>
+          <w:tab w:val="num" w:pos="0"/>
+        </w:tabs>
+        <w:ind w:left="0" w:hanging="0"/>
+      </w:pPr>
+    </w:lvl>
+    <w:lvl w:ilvl="1">
+      <w:start w:val="1"/>
+      <w:numFmt w:val="none"/>
+      <w:suff w:val="nothing"/>
+      <w:lvlText w:val=""/>
+      <w:lvlJc w:val="left"/>
+      <w:pPr>
+        <w:tabs>
+          <w:tab w:val="num" w:pos="0"/>
+        </w:tabs>
+        <w:ind w:left="0" w:hanging="0"/>
+      </w:pPr>
+    </w:lvl>
+    <w:lvl w:ilvl="2">
+      <w:start w:val="1"/>
+      <w:numFmt w:val="none"/>
+      <w:suff w:val="nothing"/>
+      <w:lvlText w:val=""/>
+      <w:lvlJc w:val="left"/>
+      <w:pPr>
+        <w:tabs>
+          <w:tab w:val="num" w:pos="0"/>
+        </w:tabs>
+        <w:ind w:left="0" w:hanging="0"/>
+      </w:pPr>
+    </w:lvl>
+    <w:lvl w:ilvl="3">
+      <w:start w:val="1"/>
+      <w:numFmt w:val="none"/>
+      <w:suff w:val="nothing"/>
+      <w:lvlText w:val=""/>
+      <w:lvlJc w:val="left"/>
+      <w:pPr>
+        <w:tabs>
+          <w:tab w:val="num" w:pos="0"/>
+        </w:tabs>
+        <w:ind w:left="0" w:hanging="0"/>
+      </w:pPr>
+    </w:lvl>
+    <w:lvl w:ilvl="4">
+      <w:start w:val="1"/>
+      <w:numFmt w:val="none"/>
+      <w:suff w:val="nothing"/>
+      <w:lvlText w:val=""/>
+      <w:lvlJc w:val="left"/>
+      <w:pPr>
+        <w:tabs>
+          <w:tab w:val="num" w:pos="0"/>
+        </w:tabs>
+        <w:ind w:left="0" w:hanging="0"/>
+      </w:pPr>
+    </w:lvl>
+    <w:lvl w:ilvl="5">
+      <w:start w:val="1"/>
+      <w:numFmt w:val="none"/>
+      <w:suff w:val="nothing"/>
+      <w:lvlText w:val=""/>
+      <w:lvlJc w:val="left"/>
+      <w:pPr>
+        <w:tabs>
+          <w:tab w:val="num" w:pos="0"/>
+        </w:tabs>
+        <w:ind w:left="0" w:hanging="0"/>
+      </w:pPr>
+    </w:lvl>
+    <w:lvl w:ilvl="6">
+      <w:start w:val="1"/>
+      <w:numFmt w:val="none"/>
+      <w:suff w:val="nothing"/>
+      <w:lvlText w:val=""/>
+      <w:lvlJc w:val="left"/>
+      <w:pPr>
+        <w:tabs>
+          <w:tab w:val="num" w:pos="0"/>
+        </w:tabs>
+        <w:ind w:left="0" w:hanging="0"/>
+      </w:pPr>
+    </w:lvl>
+    <w:lvl w:ilvl="7">
+      <w:start w:val="1"/>
+      <w:numFmt w:val="none"/>
+      <w:suff w:val="nothing"/>
+      <w:lvlText w:val=""/>
+      <w:lvlJc w:val="left"/>
+      <w:pPr>
+        <w:tabs>
+          <w:tab w:val="num" w:pos="0"/>
+        </w:tabs>
+        <w:ind w:left="0" w:hanging="0"/>
+      </w:pPr>
+    </w:lvl>
+    <w:lvl w:ilvl="8">
+      <w:start w:val="1"/>
+      <w:numFmt w:val="none"/>
+      <w:suff w:val="nothing"/>
+      <w:lvlText w:val=""/>
+      <w:lvlJc w:val="left"/>
+      <w:pPr>
+        <w:tabs>
+          <w:tab w:val="num" w:pos="0"/>
+        </w:tabs>
+        <w:ind w:left="0" w:hanging="0"/>
+      </w:pPr>
+    </w:lvl>
+  </w:abstractNum>
+  <w:num w:numId="1">
     <w:abstractNumId w:val="1"/>
   </w:num>
-  <w:num w:numId="3" w16cid:durableId="350570339">
+  <w:num w:numId="2">
     <w:abstractNumId w:val="2"/>
+  </w:num>
+  <w:num w:numId="3">
+    <w:abstractNumId w:val="3"/>
+  </w:num>
+  <w:num w:numId="4">
+    <w:abstractNumId w:val="4"/>
   </w:num>
 </w:numbering>
 </file>
 
 <file path=word/styles.xml><?xml version="1.0" encoding="utf-8"?>
-<w:styles xmlns:mc="http://schemas.openxmlformats.org/markup-compatibility/2006" xmlns:r="http://schemas.openxmlformats.org/officeDocument/2006/relationships" xmlns:w="http://schemas.openxmlformats.org/wordprocessingml/2006/main" xmlns:w14="http://schemas.microsoft.com/office/word/2010/wordml" xmlns:w15="http://schemas.microsoft.com/office/word/2012/wordml" xmlns:w16cex="http://schemas.microsoft.com/office/word/2018/wordml/cex" xmlns:w16cid="http://schemas.microsoft.com/office/word/2016/wordml/cid" xmlns:w16="http://schemas.microsoft.com/office/word/2018/wordml" xmlns:w16sdtdh="http://schemas.microsoft.com/office/word/2020/wordml/sdtdatahash" xmlns:w16se="http://schemas.microsoft.com/office/word/2015/wordml/symex" mc:Ignorable="w14 w15 w16se w16cid w16 w16cex w16sdtdh">
+<w:styles xmlns:w="http://schemas.openxmlformats.org/wordprocessingml/2006/main" xmlns:w14="http://schemas.microsoft.com/office/word/2010/wordml" xmlns:mc="http://schemas.openxmlformats.org/markup-compatibility/2006" mc:Ignorable="w14">
   <w:docDefaults>
     <w:rPrDefault>
       <w:rPr>
-        <w:rFonts w:asciiTheme="minorHAnsi" w:eastAsiaTheme="minorHAnsi" w:hAnsiTheme="minorHAnsi" w:cstheme="minorBidi"/>
+        <w:rFonts w:ascii="Calibri" w:hAnsi="Calibri" w:eastAsia="Calibri" w:cs="" w:asciiTheme="minorHAnsi" w:cstheme="minorBidi" w:eastAsiaTheme="minorHAnsi" w:hAnsiTheme="minorHAnsi"/>
         <w:kern w:val="2"/>
         <w:sz w:val="22"/>
         <w:szCs w:val="22"/>
@@ -2084,21 +2801,21 @@
     </w:rPrDefault>
     <w:pPrDefault>
       <w:pPr>
-        <w:spacing w:after="160" w:line="259" w:lineRule="auto"/>
+        <w:suppressAutoHyphens w:val="true"/>
       </w:pPr>
     </w:pPrDefault>
   </w:docDefaults>
   <w:latentStyles w:defLockedState="0" w:defUIPriority="99" w:defSemiHidden="0" w:defUnhideWhenUsed="0" w:defQFormat="0" w:count="376">
     <w:lsdException w:name="Normal" w:uiPriority="0" w:qFormat="1"/>
     <w:lsdException w:name="heading 1" w:uiPriority="9" w:qFormat="1"/>
-    <w:lsdException w:name="heading 2" w:semiHidden="1" w:uiPriority="9" w:unhideWhenUsed="1" w:qFormat="1"/>
-    <w:lsdException w:name="heading 3" w:semiHidden="1" w:uiPriority="9" w:unhideWhenUsed="1" w:qFormat="1"/>
-    <w:lsdException w:name="heading 4" w:semiHidden="1" w:uiPriority="9" w:unhideWhenUsed="1" w:qFormat="1"/>
-    <w:lsdException w:name="heading 5" w:semiHidden="1" w:uiPriority="9" w:unhideWhenUsed="1" w:qFormat="1"/>
-    <w:lsdException w:name="heading 6" w:semiHidden="1" w:uiPriority="9" w:unhideWhenUsed="1" w:qFormat="1"/>
-    <w:lsdException w:name="heading 7" w:semiHidden="1" w:uiPriority="9" w:unhideWhenUsed="1" w:qFormat="1"/>
-    <w:lsdException w:name="heading 8" w:semiHidden="1" w:uiPriority="9" w:unhideWhenUsed="1" w:qFormat="1"/>
-    <w:lsdException w:name="heading 9" w:semiHidden="1" w:uiPriority="9" w:unhideWhenUsed="1" w:qFormat="1"/>
+    <w:lsdException w:name="heading 2" w:uiPriority="9" w:semiHidden="1" w:unhideWhenUsed="1" w:qFormat="1"/>
+    <w:lsdException w:name="heading 3" w:uiPriority="9" w:semiHidden="1" w:unhideWhenUsed="1" w:qFormat="1"/>
+    <w:lsdException w:name="heading 4" w:uiPriority="9" w:semiHidden="1" w:unhideWhenUsed="1" w:qFormat="1"/>
+    <w:lsdException w:name="heading 5" w:uiPriority="9" w:semiHidden="1" w:unhideWhenUsed="1" w:qFormat="1"/>
+    <w:lsdException w:name="heading 6" w:uiPriority="9" w:semiHidden="1" w:unhideWhenUsed="1" w:qFormat="1"/>
+    <w:lsdException w:name="heading 7" w:uiPriority="9" w:semiHidden="1" w:unhideWhenUsed="1" w:qFormat="1"/>
+    <w:lsdException w:name="heading 8" w:uiPriority="9" w:semiHidden="1" w:unhideWhenUsed="1" w:qFormat="1"/>
+    <w:lsdException w:name="heading 9" w:uiPriority="9" w:semiHidden="1" w:unhideWhenUsed="1" w:qFormat="1"/>
     <w:lsdException w:name="index 1" w:semiHidden="1" w:unhideWhenUsed="1"/>
     <w:lsdException w:name="index 2" w:semiHidden="1" w:unhideWhenUsed="1"/>
     <w:lsdException w:name="index 3" w:semiHidden="1" w:unhideWhenUsed="1"/>
@@ -2108,22 +2825,22 @@
     <w:lsdException w:name="index 7" w:semiHidden="1" w:unhideWhenUsed="1"/>
     <w:lsdException w:name="index 8" w:semiHidden="1" w:unhideWhenUsed="1"/>
     <w:lsdException w:name="index 9" w:semiHidden="1" w:unhideWhenUsed="1"/>
-    <w:lsdException w:name="toc 1" w:semiHidden="1" w:uiPriority="39" w:unhideWhenUsed="1"/>
-    <w:lsdException w:name="toc 2" w:semiHidden="1" w:uiPriority="39" w:unhideWhenUsed="1"/>
-    <w:lsdException w:name="toc 3" w:semiHidden="1" w:uiPriority="39" w:unhideWhenUsed="1"/>
-    <w:lsdException w:name="toc 4" w:semiHidden="1" w:uiPriority="39" w:unhideWhenUsed="1"/>
-    <w:lsdException w:name="toc 5" w:semiHidden="1" w:uiPriority="39" w:unhideWhenUsed="1"/>
-    <w:lsdException w:name="toc 6" w:semiHidden="1" w:uiPriority="39" w:unhideWhenUsed="1"/>
-    <w:lsdException w:name="toc 7" w:semiHidden="1" w:uiPriority="39" w:unhideWhenUsed="1"/>
-    <w:lsdException w:name="toc 8" w:semiHidden="1" w:uiPriority="39" w:unhideWhenUsed="1"/>
-    <w:lsdException w:name="toc 9" w:semiHidden="1" w:uiPriority="39" w:unhideWhenUsed="1"/>
+    <w:lsdException w:name="toc 1" w:uiPriority="39" w:semiHidden="1" w:unhideWhenUsed="1"/>
+    <w:lsdException w:name="toc 2" w:uiPriority="39" w:semiHidden="1" w:unhideWhenUsed="1"/>
+    <w:lsdException w:name="toc 3" w:uiPriority="39" w:semiHidden="1" w:unhideWhenUsed="1"/>
+    <w:lsdException w:name="toc 4" w:uiPriority="39" w:semiHidden="1" w:unhideWhenUsed="1"/>
+    <w:lsdException w:name="toc 5" w:uiPriority="39" w:semiHidden="1" w:unhideWhenUsed="1"/>
+    <w:lsdException w:name="toc 6" w:uiPriority="39" w:semiHidden="1" w:unhideWhenUsed="1"/>
+    <w:lsdException w:name="toc 7" w:uiPriority="39" w:semiHidden="1" w:unhideWhenUsed="1"/>
+    <w:lsdException w:name="toc 8" w:uiPriority="39" w:semiHidden="1" w:unhideWhenUsed="1"/>
+    <w:lsdException w:name="toc 9" w:uiPriority="39" w:semiHidden="1" w:unhideWhenUsed="1"/>
     <w:lsdException w:name="Normal Indent" w:semiHidden="1" w:unhideWhenUsed="1"/>
     <w:lsdException w:name="footnote text" w:semiHidden="1" w:unhideWhenUsed="1"/>
     <w:lsdException w:name="annotation text" w:semiHidden="1" w:unhideWhenUsed="1"/>
     <w:lsdException w:name="header" w:semiHidden="1" w:unhideWhenUsed="1"/>
     <w:lsdException w:name="footer" w:semiHidden="1" w:unhideWhenUsed="1"/>
     <w:lsdException w:name="index heading" w:semiHidden="1" w:unhideWhenUsed="1"/>
-    <w:lsdException w:name="caption" w:semiHidden="1" w:uiPriority="35" w:unhideWhenUsed="1" w:qFormat="1"/>
+    <w:lsdException w:name="caption" w:uiPriority="35" w:semiHidden="1" w:unhideWhenUsed="1" w:qFormat="1"/>
     <w:lsdException w:name="table of figures" w:semiHidden="1" w:unhideWhenUsed="1"/>
     <w:lsdException w:name="envelope address" w:semiHidden="1" w:unhideWhenUsed="1"/>
     <w:lsdException w:name="envelope return" w:semiHidden="1" w:unhideWhenUsed="1"/>
@@ -2154,7 +2871,7 @@
     <w:lsdException w:name="Title" w:uiPriority="10" w:qFormat="1"/>
     <w:lsdException w:name="Closing" w:semiHidden="1" w:unhideWhenUsed="1"/>
     <w:lsdException w:name="Signature" w:semiHidden="1" w:unhideWhenUsed="1"/>
-    <w:lsdException w:name="Default Paragraph Font" w:semiHidden="1" w:uiPriority="1" w:unhideWhenUsed="1"/>
+    <w:lsdException w:name="Default Paragraph Font" w:uiPriority="1" w:semiHidden="1" w:unhideWhenUsed="1"/>
     <w:lsdException w:name="Body Text" w:semiHidden="1" w:unhideWhenUsed="1"/>
     <w:lsdException w:name="Body Text Indent" w:semiHidden="1" w:unhideWhenUsed="1"/>
     <w:lsdException w:name="List Continue" w:semiHidden="1" w:unhideWhenUsed="1"/>
@@ -2354,8 +3071,8 @@
     <w:lsdException w:name="Subtle Reference" w:uiPriority="31" w:qFormat="1"/>
     <w:lsdException w:name="Intense Reference" w:uiPriority="32" w:qFormat="1"/>
     <w:lsdException w:name="Book Title" w:uiPriority="33" w:qFormat="1"/>
-    <w:lsdException w:name="Bibliography" w:semiHidden="1" w:uiPriority="37" w:unhideWhenUsed="1"/>
-    <w:lsdException w:name="TOC Heading" w:semiHidden="1" w:uiPriority="39" w:unhideWhenUsed="1" w:qFormat="1"/>
+    <w:lsdException w:name="Bibliography" w:uiPriority="37" w:semiHidden="1" w:unhideWhenUsed="1"/>
+    <w:lsdException w:name="TOC Heading" w:uiPriority="39" w:semiHidden="1" w:unhideWhenUsed="1" w:qFormat="1"/>
     <w:lsdException w:name="Plain Table 1" w:uiPriority="41"/>
     <w:lsdException w:name="Plain Table 2" w:uiPriority="42"/>
     <w:lsdException w:name="Plain Table 3" w:uiPriority="43"/>
@@ -2466,142 +3183,90 @@
     <w:lsdException w:name="Unresolved Mention" w:semiHidden="1" w:unhideWhenUsed="1"/>
     <w:lsdException w:name="Smart Link" w:semiHidden="1" w:unhideWhenUsed="1"/>
   </w:latentStyles>
-  <w:style w:type="paragraph" w:default="1" w:styleId="Normal">
+  <w:style w:type="paragraph" w:styleId="Normal" w:default="1">
     <w:name w:val="Normal"/>
     <w:qFormat/>
+    <w:pPr>
+      <w:widowControl/>
+      <w:bidi w:val="0"/>
+      <w:spacing w:lineRule="auto" w:line="259" w:before="0" w:after="160"/>
+      <w:jc w:val="left"/>
+    </w:pPr>
+    <w:rPr>
+      <w:rFonts w:ascii="Calibri" w:hAnsi="Calibri" w:eastAsia="Calibri" w:cs="" w:asciiTheme="minorHAnsi" w:cstheme="minorBidi" w:eastAsiaTheme="minorHAnsi" w:hAnsiTheme="minorHAnsi"/>
+      <w:color w:val="auto"/>
+      <w:kern w:val="2"/>
+      <w:sz w:val="22"/>
+      <w:szCs w:val="22"/>
+      <w:lang w:val="en-IN" w:eastAsia="en-US" w:bidi="ar-SA"/>
+      <w14:ligatures w14:val="standardContextual"/>
+    </w:rPr>
   </w:style>
   <w:style w:type="paragraph" w:styleId="Heading2">
-    <w:name w:val="heading 2"/>
+    <w:name w:val="Heading 2"/>
     <w:basedOn w:val="Normal"/>
     <w:next w:val="Normal"/>
     <w:link w:val="Heading2Char"/>
     <w:uiPriority w:val="9"/>
     <w:unhideWhenUsed/>
     <w:qFormat/>
-    <w:rsid w:val="009072F7"/>
+    <w:rsid w:val="009072f7"/>
     <w:pPr>
-      <w:keepNext/>
+      <w:keepNext w:val="true"/>
       <w:keepLines/>
       <w:spacing w:before="40" w:after="0"/>
       <w:outlineLvl w:val="1"/>
     </w:pPr>
     <w:rPr>
-      <w:rFonts w:asciiTheme="majorHAnsi" w:eastAsiaTheme="majorEastAsia" w:hAnsiTheme="majorHAnsi" w:cstheme="majorBidi"/>
-      <w:color w:val="2F5496" w:themeColor="accent1" w:themeShade="BF"/>
+      <w:rFonts w:ascii="Calibri Light" w:hAnsi="Calibri Light" w:eastAsia="" w:cs="" w:asciiTheme="majorHAnsi" w:cstheme="majorBidi" w:eastAsiaTheme="majorEastAsia" w:hAnsiTheme="majorHAnsi"/>
+      <w:color w:val="2F5496" w:themeColor="accent1" w:themeShade="bf"/>
       <w:sz w:val="26"/>
       <w:szCs w:val="26"/>
     </w:rPr>
   </w:style>
-  <w:style w:type="character" w:default="1" w:styleId="DefaultParagraphFont">
+  <w:style w:type="character" w:styleId="DefaultParagraphFont" w:default="1">
     <w:name w:val="Default Paragraph Font"/>
     <w:uiPriority w:val="1"/>
     <w:semiHidden/>
     <w:unhideWhenUsed/>
+    <w:qFormat/>
+    <w:rPr/>
   </w:style>
-  <w:style w:type="table" w:default="1" w:styleId="TableNormal">
-    <w:name w:val="Normal Table"/>
-    <w:uiPriority w:val="99"/>
-    <w:semiHidden/>
-    <w:unhideWhenUsed/>
-    <w:tblPr>
-      <w:tblInd w:w="0" w:type="dxa"/>
-      <w:tblCellMar>
-        <w:top w:w="0" w:type="dxa"/>
-        <w:left w:w="108" w:type="dxa"/>
-        <w:bottom w:w="0" w:type="dxa"/>
-        <w:right w:w="108" w:type="dxa"/>
-      </w:tblCellMar>
-    </w:tblPr>
-  </w:style>
-  <w:style w:type="numbering" w:default="1" w:styleId="NoList">
-    <w:name w:val="No List"/>
-    <w:uiPriority w:val="99"/>
-    <w:semiHidden/>
-    <w:unhideWhenUsed/>
-  </w:style>
-  <w:style w:type="paragraph" w:styleId="Title">
-    <w:name w:val="Title"/>
-    <w:basedOn w:val="Normal"/>
-    <w:next w:val="Normal"/>
-    <w:link w:val="TitleChar"/>
+  <w:style w:type="character" w:styleId="TitleChar" w:customStyle="1">
+    <w:name w:val="Title Char"/>
+    <w:basedOn w:val="DefaultParagraphFont"/>
+    <w:link w:val="Title"/>
     <w:uiPriority w:val="10"/>
     <w:qFormat/>
-    <w:rsid w:val="009072F7"/>
-    <w:pPr>
-      <w:spacing w:after="0" w:line="240" w:lineRule="auto"/>
-      <w:contextualSpacing/>
-    </w:pPr>
+    <w:rsid w:val="009072f7"/>
     <w:rPr>
-      <w:rFonts w:asciiTheme="majorHAnsi" w:eastAsiaTheme="majorEastAsia" w:hAnsiTheme="majorHAnsi" w:cstheme="majorBidi"/>
+      <w:rFonts w:ascii="Calibri Light" w:hAnsi="Calibri Light" w:eastAsia="" w:cs="" w:asciiTheme="majorHAnsi" w:cstheme="majorBidi" w:eastAsiaTheme="majorEastAsia" w:hAnsiTheme="majorHAnsi"/>
       <w:spacing w:val="-10"/>
-      <w:kern w:val="28"/>
+      <w:kern w:val="2"/>
       <w:sz w:val="56"/>
       <w:szCs w:val="56"/>
     </w:rPr>
   </w:style>
-  <w:style w:type="character" w:customStyle="1" w:styleId="TitleChar">
-    <w:name w:val="Title Char"/>
-    <w:basedOn w:val="DefaultParagraphFont"/>
-    <w:link w:val="Title"/>
-    <w:uiPriority w:val="10"/>
-    <w:rsid w:val="009072F7"/>
-    <w:rPr>
-      <w:rFonts w:asciiTheme="majorHAnsi" w:eastAsiaTheme="majorEastAsia" w:hAnsiTheme="majorHAnsi" w:cstheme="majorBidi"/>
-      <w:spacing w:val="-10"/>
-      <w:kern w:val="28"/>
-      <w:sz w:val="56"/>
-      <w:szCs w:val="56"/>
-    </w:rPr>
-  </w:style>
-  <w:style w:type="character" w:customStyle="1" w:styleId="Heading2Char">
+  <w:style w:type="character" w:styleId="Heading2Char" w:customStyle="1">
     <w:name w:val="Heading 2 Char"/>
     <w:basedOn w:val="DefaultParagraphFont"/>
     <w:link w:val="Heading2"/>
     <w:uiPriority w:val="9"/>
-    <w:rsid w:val="009072F7"/>
+    <w:qFormat/>
+    <w:rsid w:val="009072f7"/>
     <w:rPr>
-      <w:rFonts w:asciiTheme="majorHAnsi" w:eastAsiaTheme="majorEastAsia" w:hAnsiTheme="majorHAnsi" w:cstheme="majorBidi"/>
-      <w:color w:val="2F5496" w:themeColor="accent1" w:themeShade="BF"/>
+      <w:rFonts w:ascii="Calibri Light" w:hAnsi="Calibri Light" w:eastAsia="" w:cs="" w:asciiTheme="majorHAnsi" w:cstheme="majorBidi" w:eastAsiaTheme="majorEastAsia" w:hAnsiTheme="majorHAnsi"/>
+      <w:color w:val="2F5496" w:themeColor="accent1" w:themeShade="bf"/>
       <w:sz w:val="26"/>
       <w:szCs w:val="26"/>
     </w:rPr>
   </w:style>
-  <w:style w:type="table" w:styleId="TableGrid">
-    <w:name w:val="Table Grid"/>
-    <w:basedOn w:val="TableNormal"/>
-    <w:uiPriority w:val="39"/>
-    <w:rsid w:val="009072F7"/>
-    <w:pPr>
-      <w:spacing w:after="0" w:line="240" w:lineRule="auto"/>
-    </w:pPr>
-    <w:tblPr>
-      <w:tblBorders>
-        <w:top w:val="single" w:sz="4" w:space="0" w:color="auto"/>
-        <w:left w:val="single" w:sz="4" w:space="0" w:color="auto"/>
-        <w:bottom w:val="single" w:sz="4" w:space="0" w:color="auto"/>
-        <w:right w:val="single" w:sz="4" w:space="0" w:color="auto"/>
-        <w:insideH w:val="single" w:sz="4" w:space="0" w:color="auto"/>
-        <w:insideV w:val="single" w:sz="4" w:space="0" w:color="auto"/>
-      </w:tblBorders>
-    </w:tblPr>
-  </w:style>
-  <w:style w:type="paragraph" w:styleId="ListParagraph">
-    <w:name w:val="List Paragraph"/>
-    <w:basedOn w:val="Normal"/>
-    <w:uiPriority w:val="34"/>
-    <w:qFormat/>
-    <w:rsid w:val="002B0C0C"/>
-    <w:pPr>
-      <w:ind w:left="720"/>
-      <w:contextualSpacing/>
-    </w:pPr>
-  </w:style>
-  <w:style w:type="character" w:styleId="Hyperlink">
+  <w:style w:type="character" w:styleId="InternetLink">
     <w:name w:val="Hyperlink"/>
     <w:basedOn w:val="DefaultParagraphFont"/>
     <w:uiPriority w:val="99"/>
     <w:unhideWhenUsed/>
-    <w:rsid w:val="00C36E98"/>
+    <w:rsid w:val="00c36e98"/>
     <w:rPr>
       <w:color w:val="0563C1" w:themeColor="hyperlink"/>
       <w:u w:val="single"/>
@@ -2613,11 +3278,150 @@
     <w:uiPriority w:val="99"/>
     <w:semiHidden/>
     <w:unhideWhenUsed/>
-    <w:rsid w:val="00C36E98"/>
+    <w:qFormat/>
+    <w:rsid w:val="00c36e98"/>
     <w:rPr>
       <w:color w:val="605E5C"/>
-      <w:shd w:val="clear" w:color="auto" w:fill="E1DFDD"/>
+      <w:shd w:fill="E1DFDD" w:val="clear"/>
     </w:rPr>
+  </w:style>
+  <w:style w:type="paragraph" w:styleId="Heading">
+    <w:name w:val="Heading"/>
+    <w:basedOn w:val="Normal"/>
+    <w:next w:val="TextBody"/>
+    <w:qFormat/>
+    <w:pPr>
+      <w:keepNext w:val="true"/>
+      <w:spacing w:before="240" w:after="120"/>
+    </w:pPr>
+    <w:rPr>
+      <w:rFonts w:ascii="Liberation Sans" w:hAnsi="Liberation Sans" w:eastAsia="Noto Sans" w:cs="Droid Sans Devanagari"/>
+      <w:sz w:val="28"/>
+      <w:szCs w:val="28"/>
+    </w:rPr>
+  </w:style>
+  <w:style w:type="paragraph" w:styleId="TextBody">
+    <w:name w:val="Body Text"/>
+    <w:basedOn w:val="Normal"/>
+    <w:pPr>
+      <w:spacing w:lineRule="auto" w:line="276" w:before="0" w:after="140"/>
+    </w:pPr>
+    <w:rPr/>
+  </w:style>
+  <w:style w:type="paragraph" w:styleId="List">
+    <w:name w:val="List"/>
+    <w:basedOn w:val="TextBody"/>
+    <w:pPr/>
+    <w:rPr>
+      <w:rFonts w:cs="Droid Sans Devanagari"/>
+    </w:rPr>
+  </w:style>
+  <w:style w:type="paragraph" w:styleId="Caption">
+    <w:name w:val="Caption"/>
+    <w:basedOn w:val="Normal"/>
+    <w:qFormat/>
+    <w:pPr>
+      <w:suppressLineNumbers/>
+      <w:spacing w:before="120" w:after="120"/>
+    </w:pPr>
+    <w:rPr>
+      <w:rFonts w:cs="Droid Sans Devanagari"/>
+      <w:i/>
+      <w:iCs/>
+      <w:sz w:val="24"/>
+      <w:szCs w:val="24"/>
+    </w:rPr>
+  </w:style>
+  <w:style w:type="paragraph" w:styleId="Index">
+    <w:name w:val="Index"/>
+    <w:basedOn w:val="Normal"/>
+    <w:qFormat/>
+    <w:pPr>
+      <w:suppressLineNumbers/>
+    </w:pPr>
+    <w:rPr>
+      <w:rFonts w:cs="Droid Sans Devanagari"/>
+    </w:rPr>
+  </w:style>
+  <w:style w:type="paragraph" w:styleId="Title">
+    <w:name w:val="Title"/>
+    <w:basedOn w:val="Normal"/>
+    <w:next w:val="Normal"/>
+    <w:link w:val="TitleChar"/>
+    <w:uiPriority w:val="10"/>
+    <w:qFormat/>
+    <w:rsid w:val="009072f7"/>
+    <w:pPr>
+      <w:spacing w:lineRule="auto" w:line="240" w:before="0" w:after="0"/>
+      <w:contextualSpacing/>
+    </w:pPr>
+    <w:rPr>
+      <w:rFonts w:ascii="Calibri Light" w:hAnsi="Calibri Light" w:eastAsia="" w:cs="" w:asciiTheme="majorHAnsi" w:cstheme="majorBidi" w:eastAsiaTheme="majorEastAsia" w:hAnsiTheme="majorHAnsi"/>
+      <w:spacing w:val="-10"/>
+      <w:kern w:val="2"/>
+      <w:sz w:val="56"/>
+      <w:szCs w:val="56"/>
+    </w:rPr>
+  </w:style>
+  <w:style w:type="paragraph" w:styleId="ListParagraph">
+    <w:name w:val="List Paragraph"/>
+    <w:basedOn w:val="Normal"/>
+    <w:uiPriority w:val="34"/>
+    <w:qFormat/>
+    <w:rsid w:val="002b0c0c"/>
+    <w:pPr>
+      <w:spacing w:before="0" w:after="160"/>
+      <w:ind w:left="720" w:hanging="0"/>
+      <w:contextualSpacing/>
+    </w:pPr>
+    <w:rPr/>
+  </w:style>
+  <w:style w:type="paragraph" w:styleId="FrameContents">
+    <w:name w:val="Frame Contents"/>
+    <w:basedOn w:val="Normal"/>
+    <w:qFormat/>
+    <w:pPr/>
+    <w:rPr/>
+  </w:style>
+  <w:style w:type="numbering" w:styleId="NoList" w:default="1">
+    <w:name w:val="No List"/>
+    <w:uiPriority w:val="99"/>
+    <w:semiHidden/>
+    <w:unhideWhenUsed/>
+    <w:qFormat/>
+  </w:style>
+  <w:style w:type="table" w:default="1" w:styleId="TableNormal">
+    <w:name w:val="Normal Table"/>
+    <w:uiPriority w:val="99"/>
+    <w:semiHidden/>
+    <w:unhideWhenUsed/>
+    <w:tblPr>
+      <w:tblCellMar>
+        <w:top w:w="0" w:type="dxa"/>
+        <w:left w:w="108" w:type="dxa"/>
+        <w:bottom w:w="0" w:type="dxa"/>
+        <w:right w:w="108" w:type="dxa"/>
+      </w:tblCellMar>
+    </w:tblPr>
+  </w:style>
+  <w:style w:type="table" w:styleId="TableGrid">
+    <w:name w:val="Table Grid"/>
+    <w:basedOn w:val="TableNormal"/>
+    <w:uiPriority w:val="39"/>
+    <w:rsid w:val="009072f7"/>
+    <w:pPr>
+      <w:spacing w:after="0" w:line="240" w:lineRule="auto"/>
+    </w:pPr>
+    <w:tblPr>
+      <w:tblBorders>
+        <w:top w:val="single" w:color="auto" w:sz="4" w:space="0"/>
+        <w:left w:val="single" w:color="auto" w:sz="4" w:space="0"/>
+        <w:bottom w:val="single" w:color="auto" w:sz="4" w:space="0"/>
+        <w:right w:val="single" w:color="auto" w:sz="4" w:space="0"/>
+        <w:insideH w:val="single" w:color="auto" w:sz="4" w:space="0"/>
+        <w:insideV w:val="single" w:color="auto" w:sz="4" w:space="0"/>
+      </w:tblBorders>
+    </w:tblPr>
   </w:style>
 </w:styles>
 </file>

</xml_diff>

<commit_message>
Combined doc, and removed empty section
</commit_message>
<xml_diff>
--- a/14_interim_submission_report.docx
+++ b/14_interim_submission_report.docx
@@ -64,7 +64,7 @@
       </w:pPr>
       <w:r>
         <w:rPr/>
-        <w:t>As part of the project, we have explored various approaches and in this report we walkthrough regarding datasets we used, our approaches, our findings and next steps. We will also recap our committed timelines as reported in project outline.</w:t>
+        <w:t>As part of the project, we have explored various approaches and in this report we walkthrough regarding datasets we used, our approaches, our findings and next steps. We will also recap our committed time lines as reported in project outline.</w:t>
       </w:r>
     </w:p>
     <w:p>
@@ -90,7 +90,7 @@
       </w:pPr>
       <w:r>
         <w:rPr/>
-        <w:t>We have identified benchmark datasets for which baselines[1] are available and performed exploratory data anlaysis to identify any patterns and applied tokenization by ensuring we filter noise in the data and finally we experimented with various model architectures by incrementally updating the baseline architecture. The predicted scores from the trained model are evaluated with metrics like Pearson, Cosine Sim, RMSE against baseline results.</w:t>
+        <w:t>We have identified benchmark datasets for which baselines[1] are available and performed exploratory data analysis to identify any patterns and applied tokenization by ensuring we filter noise in the data and finally we experimented with various model architectures by incrementally updating the baseline architecture. The predicted scores from the trained model are evaluated with metrics like Pearson, Cosine Sim, RMSE against baseline results.</w:t>
       </w:r>
     </w:p>
     <w:p>
@@ -135,7 +135,8 @@
           <w:p>
             <w:pPr>
               <w:pStyle w:val="Normal"/>
-              <w:widowControl/>
+              <w:widowControl w:val="false"/>
+              <w:suppressAutoHyphens w:val="true"/>
               <w:spacing w:lineRule="auto" w:line="240" w:before="0" w:after="0"/>
               <w:jc w:val="left"/>
               <w:rPr>
@@ -166,7 +167,8 @@
           <w:p>
             <w:pPr>
               <w:pStyle w:val="Normal"/>
-              <w:widowControl/>
+              <w:widowControl w:val="false"/>
+              <w:suppressAutoHyphens w:val="true"/>
               <w:spacing w:lineRule="auto" w:line="240" w:before="0" w:after="0"/>
               <w:jc w:val="left"/>
               <w:rPr>
@@ -197,7 +199,8 @@
           <w:p>
             <w:pPr>
               <w:pStyle w:val="Normal"/>
-              <w:widowControl/>
+              <w:widowControl w:val="false"/>
+              <w:suppressAutoHyphens w:val="true"/>
               <w:spacing w:lineRule="auto" w:line="240" w:before="0" w:after="0"/>
               <w:jc w:val="left"/>
               <w:rPr>
@@ -228,7 +231,8 @@
           <w:p>
             <w:pPr>
               <w:pStyle w:val="Normal"/>
-              <w:widowControl/>
+              <w:widowControl w:val="false"/>
+              <w:suppressAutoHyphens w:val="true"/>
               <w:spacing w:lineRule="auto" w:line="240" w:before="0" w:after="0"/>
               <w:jc w:val="left"/>
               <w:rPr>
@@ -259,7 +263,8 @@
           <w:p>
             <w:pPr>
               <w:pStyle w:val="Normal"/>
-              <w:widowControl/>
+              <w:widowControl w:val="false"/>
+              <w:suppressAutoHyphens w:val="true"/>
               <w:spacing w:lineRule="auto" w:line="240" w:before="0" w:after="0"/>
               <w:jc w:val="left"/>
               <w:rPr>
@@ -293,7 +298,8 @@
           <w:p>
             <w:pPr>
               <w:pStyle w:val="Normal"/>
-              <w:widowControl/>
+              <w:widowControl w:val="false"/>
+              <w:suppressAutoHyphens w:val="true"/>
               <w:spacing w:lineRule="auto" w:line="240" w:before="0" w:after="0"/>
               <w:jc w:val="left"/>
               <w:rPr>
@@ -324,7 +330,8 @@
           <w:p>
             <w:pPr>
               <w:pStyle w:val="Normal"/>
-              <w:widowControl/>
+              <w:widowControl w:val="false"/>
+              <w:suppressAutoHyphens w:val="true"/>
               <w:spacing w:lineRule="auto" w:line="240" w:before="0" w:after="0"/>
               <w:jc w:val="left"/>
               <w:rPr>
@@ -355,7 +362,8 @@
           <w:p>
             <w:pPr>
               <w:pStyle w:val="Normal"/>
-              <w:widowControl/>
+              <w:widowControl w:val="false"/>
+              <w:suppressAutoHyphens w:val="true"/>
               <w:spacing w:lineRule="auto" w:line="240" w:before="0" w:after="0"/>
               <w:jc w:val="left"/>
               <w:rPr>
@@ -386,7 +394,8 @@
           <w:p>
             <w:pPr>
               <w:pStyle w:val="Normal"/>
-              <w:widowControl/>
+              <w:widowControl w:val="false"/>
+              <w:suppressAutoHyphens w:val="true"/>
               <w:spacing w:lineRule="auto" w:line="240" w:before="0" w:after="0"/>
               <w:jc w:val="left"/>
               <w:rPr>
@@ -417,7 +426,8 @@
           <w:p>
             <w:pPr>
               <w:pStyle w:val="Normal"/>
-              <w:widowControl/>
+              <w:widowControl w:val="false"/>
+              <w:suppressAutoHyphens w:val="true"/>
               <w:spacing w:lineRule="auto" w:line="240" w:before="0" w:after="0"/>
               <w:jc w:val="left"/>
               <w:rPr>
@@ -436,17 +446,7 @@
                 <w:szCs w:val="22"/>
                 <w:lang w:val="en-IN" w:eastAsia="en-US" w:bidi="ar-SA"/>
               </w:rPr>
-              <w:t>1.39</w:t>
-            </w:r>
-            <w:r>
-              <w:rPr>
-                <w:rFonts w:eastAsia="Calibri" w:cs=""/>
-                <w:kern w:val="2"/>
-                <w:sz w:val="22"/>
-                <w:szCs w:val="22"/>
-                <w:lang w:val="en-IN" w:eastAsia="en-US" w:bidi="ar-SA"/>
-              </w:rPr>
-              <w:t>47</w:t>
+              <w:t>1.3947</w:t>
             </w:r>
           </w:p>
         </w:tc>
@@ -461,7 +461,8 @@
           <w:p>
             <w:pPr>
               <w:pStyle w:val="Normal"/>
-              <w:widowControl/>
+              <w:widowControl w:val="false"/>
+              <w:suppressAutoHyphens w:val="true"/>
               <w:spacing w:lineRule="auto" w:line="240" w:before="0" w:after="0"/>
               <w:jc w:val="left"/>
               <w:rPr>
@@ -492,7 +493,8 @@
           <w:p>
             <w:pPr>
               <w:pStyle w:val="Normal"/>
-              <w:widowControl/>
+              <w:widowControl w:val="false"/>
+              <w:suppressAutoHyphens w:val="true"/>
               <w:spacing w:lineRule="auto" w:line="240" w:before="0" w:after="0"/>
               <w:jc w:val="left"/>
               <w:rPr>
@@ -523,7 +525,8 @@
           <w:p>
             <w:pPr>
               <w:pStyle w:val="Normal"/>
-              <w:widowControl/>
+              <w:widowControl w:val="false"/>
+              <w:suppressAutoHyphens w:val="true"/>
               <w:spacing w:lineRule="auto" w:line="240" w:before="0" w:after="0"/>
               <w:jc w:val="left"/>
               <w:rPr>
@@ -554,7 +557,8 @@
           <w:p>
             <w:pPr>
               <w:pStyle w:val="Normal"/>
-              <w:widowControl/>
+              <w:widowControl w:val="false"/>
+              <w:suppressAutoHyphens w:val="true"/>
               <w:spacing w:lineRule="auto" w:line="240" w:before="0" w:after="0"/>
               <w:jc w:val="left"/>
               <w:rPr>
@@ -585,7 +589,8 @@
           <w:p>
             <w:pPr>
               <w:pStyle w:val="Normal"/>
-              <w:widowControl/>
+              <w:widowControl w:val="false"/>
+              <w:suppressAutoHyphens w:val="true"/>
               <w:spacing w:lineRule="auto" w:line="240" w:before="0" w:after="0"/>
               <w:jc w:val="left"/>
               <w:rPr>
@@ -619,7 +624,8 @@
           <w:p>
             <w:pPr>
               <w:pStyle w:val="Normal"/>
-              <w:widowControl/>
+              <w:widowControl w:val="false"/>
+              <w:suppressAutoHyphens w:val="true"/>
               <w:spacing w:lineRule="auto" w:line="240" w:before="0" w:after="0"/>
               <w:jc w:val="left"/>
               <w:rPr>
@@ -650,7 +656,8 @@
           <w:p>
             <w:pPr>
               <w:pStyle w:val="Normal"/>
-              <w:widowControl/>
+              <w:widowControl w:val="false"/>
+              <w:suppressAutoHyphens w:val="true"/>
               <w:spacing w:lineRule="auto" w:line="240" w:before="0" w:after="0"/>
               <w:jc w:val="left"/>
               <w:rPr>
@@ -681,7 +688,8 @@
           <w:p>
             <w:pPr>
               <w:pStyle w:val="Normal"/>
-              <w:widowControl/>
+              <w:widowControl w:val="false"/>
+              <w:suppressAutoHyphens w:val="true"/>
               <w:spacing w:lineRule="auto" w:line="240" w:before="0" w:after="0"/>
               <w:jc w:val="left"/>
               <w:rPr>
@@ -712,7 +720,8 @@
           <w:p>
             <w:pPr>
               <w:pStyle w:val="Normal"/>
-              <w:widowControl/>
+              <w:widowControl w:val="false"/>
+              <w:suppressAutoHyphens w:val="true"/>
               <w:spacing w:lineRule="auto" w:line="240" w:before="0" w:after="0"/>
               <w:jc w:val="left"/>
               <w:rPr>
@@ -743,7 +752,8 @@
           <w:p>
             <w:pPr>
               <w:pStyle w:val="Normal"/>
-              <w:widowControl/>
+              <w:widowControl w:val="false"/>
+              <w:suppressAutoHyphens w:val="true"/>
               <w:spacing w:lineRule="auto" w:line="240" w:before="0" w:after="0"/>
               <w:jc w:val="left"/>
               <w:rPr>
@@ -777,7 +787,8 @@
           <w:p>
             <w:pPr>
               <w:pStyle w:val="Normal"/>
-              <w:widowControl/>
+              <w:widowControl w:val="false"/>
+              <w:suppressAutoHyphens w:val="true"/>
               <w:spacing w:lineRule="auto" w:line="240" w:before="0" w:after="0"/>
               <w:jc w:val="left"/>
               <w:rPr>
@@ -808,7 +819,8 @@
           <w:p>
             <w:pPr>
               <w:pStyle w:val="Normal"/>
-              <w:widowControl/>
+              <w:widowControl w:val="false"/>
+              <w:suppressAutoHyphens w:val="true"/>
               <w:spacing w:lineRule="auto" w:line="240" w:before="0" w:after="0"/>
               <w:jc w:val="left"/>
               <w:rPr>
@@ -839,7 +851,8 @@
           <w:p>
             <w:pPr>
               <w:pStyle w:val="Normal"/>
-              <w:widowControl/>
+              <w:widowControl w:val="false"/>
+              <w:suppressAutoHyphens w:val="true"/>
               <w:spacing w:lineRule="auto" w:line="240" w:before="0" w:after="0"/>
               <w:jc w:val="left"/>
               <w:rPr>
@@ -870,7 +883,8 @@
           <w:p>
             <w:pPr>
               <w:pStyle w:val="Normal"/>
-              <w:widowControl/>
+              <w:widowControl w:val="false"/>
+              <w:suppressAutoHyphens w:val="true"/>
               <w:spacing w:lineRule="auto" w:line="240" w:before="0" w:after="0"/>
               <w:jc w:val="left"/>
               <w:rPr>
@@ -901,7 +915,8 @@
           <w:p>
             <w:pPr>
               <w:pStyle w:val="Normal"/>
-              <w:widowControl/>
+              <w:widowControl w:val="false"/>
+              <w:suppressAutoHyphens w:val="true"/>
               <w:spacing w:lineRule="auto" w:line="240" w:before="0" w:after="0"/>
               <w:jc w:val="left"/>
               <w:rPr>
@@ -968,7 +983,7 @@
         <w:pStyle w:val="ListParagraph"/>
         <w:numPr>
           <w:ilvl w:val="0"/>
-          <w:numId w:val="1"/>
+          <w:numId w:val="2"/>
         </w:numPr>
         <w:rPr/>
       </w:pPr>
@@ -982,7 +997,7 @@
         <w:pStyle w:val="ListParagraph"/>
         <w:numPr>
           <w:ilvl w:val="0"/>
-          <w:numId w:val="1"/>
+          <w:numId w:val="2"/>
         </w:numPr>
         <w:rPr/>
       </w:pPr>
@@ -1003,183 +1018,163 @@
       </w:pPr>
       <w:r>
         <w:rPr>
+          <w:rFonts w:eastAsia="" w:cs="" w:cstheme="majorBidi" w:eastAsiaTheme="majorEastAsia" w:ascii="Calibri Light" w:hAnsi="Calibri Light"/>
+          <w:color w:val="2F5496" w:themeColor="accent1" w:themeShade="bf"/>
+          <w:sz w:val="26"/>
+          <w:szCs w:val="26"/>
+        </w:rPr>
+      </w:r>
+    </w:p>
+    <w:p>
+      <w:pPr>
+        <w:pStyle w:val="Normal"/>
+        <w:rPr>
+          <w:rFonts w:ascii="Calibri Light" w:hAnsi="Calibri Light" w:eastAsia="" w:cs="" w:asciiTheme="majorHAnsi" w:cstheme="majorBidi" w:eastAsiaTheme="majorEastAsia" w:hAnsiTheme="majorHAnsi"/>
+          <w:color w:val="2F5496" w:themeColor="accent1" w:themeShade="bf"/>
+          <w:sz w:val="26"/>
+          <w:szCs w:val="26"/>
+        </w:rPr>
+      </w:pPr>
+      <w:r>
+        <w:rPr>
+          <w:rFonts w:eastAsia="" w:cs="" w:cstheme="majorBidi" w:eastAsiaTheme="majorEastAsia" w:ascii="Calibri Light" w:hAnsi="Calibri Light"/>
+          <w:color w:val="2F5496" w:themeColor="accent1" w:themeShade="bf"/>
+          <w:sz w:val="26"/>
+          <w:szCs w:val="26"/>
+        </w:rPr>
+      </w:r>
+    </w:p>
+    <w:p>
+      <w:pPr>
+        <w:pStyle w:val="Normal"/>
+        <w:rPr>
+          <w:rFonts w:ascii="Calibri Light" w:hAnsi="Calibri Light" w:eastAsia="" w:cs="" w:asciiTheme="majorHAnsi" w:cstheme="majorBidi" w:eastAsiaTheme="majorEastAsia" w:hAnsiTheme="majorHAnsi"/>
+          <w:color w:val="2F5496" w:themeColor="accent1" w:themeShade="bf"/>
+          <w:sz w:val="26"/>
+          <w:szCs w:val="26"/>
+        </w:rPr>
+      </w:pPr>
+      <w:r>
+        <w:rPr>
+          <w:rFonts w:eastAsia="" w:cs="" w:cstheme="majorBidi" w:eastAsiaTheme="majorEastAsia" w:ascii="Calibri Light" w:hAnsi="Calibri Light"/>
+          <w:color w:val="2F5496" w:themeColor="accent1" w:themeShade="bf"/>
+          <w:sz w:val="26"/>
+          <w:szCs w:val="26"/>
+        </w:rPr>
+      </w:r>
+    </w:p>
+    <w:p>
+      <w:pPr>
+        <w:pStyle w:val="Normal"/>
+        <w:rPr>
+          <w:rFonts w:ascii="Calibri Light" w:hAnsi="Calibri Light" w:eastAsia="" w:cs="" w:asciiTheme="majorHAnsi" w:cstheme="majorBidi" w:eastAsiaTheme="majorEastAsia" w:hAnsiTheme="majorHAnsi"/>
+          <w:color w:val="2F5496" w:themeColor="accent1" w:themeShade="bf"/>
+          <w:sz w:val="26"/>
+          <w:szCs w:val="26"/>
+        </w:rPr>
+      </w:pPr>
+      <w:r>
+        <w:rPr>
+          <w:rFonts w:eastAsia="" w:cs="" w:cstheme="majorBidi" w:eastAsiaTheme="majorEastAsia" w:ascii="Calibri Light" w:hAnsi="Calibri Light"/>
+          <w:color w:val="2F5496" w:themeColor="accent1" w:themeShade="bf"/>
+          <w:sz w:val="26"/>
+          <w:szCs w:val="26"/>
+        </w:rPr>
+      </w:r>
+    </w:p>
+    <w:p>
+      <w:pPr>
+        <w:pStyle w:val="Normal"/>
+        <w:rPr>
+          <w:rFonts w:ascii="Calibri Light" w:hAnsi="Calibri Light" w:eastAsia="" w:cs="" w:asciiTheme="majorHAnsi" w:cstheme="majorBidi" w:eastAsiaTheme="majorEastAsia" w:hAnsiTheme="majorHAnsi"/>
+          <w:color w:val="2F5496" w:themeColor="accent1" w:themeShade="bf"/>
+          <w:sz w:val="26"/>
+          <w:szCs w:val="26"/>
+        </w:rPr>
+      </w:pPr>
+      <w:r>
+        <w:rPr>
+          <w:rFonts w:eastAsia="" w:cs="" w:cstheme="majorBidi" w:eastAsiaTheme="majorEastAsia" w:ascii="Calibri Light" w:hAnsi="Calibri Light"/>
+          <w:color w:val="2F5496" w:themeColor="accent1" w:themeShade="bf"/>
+          <w:sz w:val="26"/>
+          <w:szCs w:val="26"/>
+        </w:rPr>
+      </w:r>
+    </w:p>
+    <w:p>
+      <w:pPr>
+        <w:pStyle w:val="Normal"/>
+        <w:rPr>
+          <w:rFonts w:ascii="Calibri Light" w:hAnsi="Calibri Light" w:eastAsia="" w:cs="" w:asciiTheme="majorHAnsi" w:cstheme="majorBidi" w:eastAsiaTheme="majorEastAsia" w:hAnsiTheme="majorHAnsi"/>
+          <w:color w:val="2F5496" w:themeColor="accent1" w:themeShade="bf"/>
+          <w:sz w:val="26"/>
+          <w:szCs w:val="26"/>
+        </w:rPr>
+      </w:pPr>
+      <w:r>
+        <w:rPr>
+          <w:rFonts w:eastAsia="" w:cs="" w:cstheme="majorBidi" w:eastAsiaTheme="majorEastAsia" w:ascii="Calibri Light" w:hAnsi="Calibri Light"/>
+          <w:color w:val="2F5496" w:themeColor="accent1" w:themeShade="bf"/>
+          <w:sz w:val="26"/>
+          <w:szCs w:val="26"/>
+        </w:rPr>
+      </w:r>
+    </w:p>
+    <w:p>
+      <w:pPr>
+        <w:pStyle w:val="Normal"/>
+        <w:rPr>
+          <w:rFonts w:ascii="Calibri Light" w:hAnsi="Calibri Light" w:eastAsia="" w:cs="" w:asciiTheme="majorHAnsi" w:cstheme="majorBidi" w:eastAsiaTheme="majorEastAsia" w:hAnsiTheme="majorHAnsi"/>
+          <w:color w:val="2F5496" w:themeColor="accent1" w:themeShade="bf"/>
+          <w:sz w:val="26"/>
+          <w:szCs w:val="26"/>
+        </w:rPr>
+      </w:pPr>
+      <w:r>
+        <w:rPr>
+          <w:rFonts w:eastAsia="" w:cs="" w:cstheme="majorBidi" w:eastAsiaTheme="majorEastAsia" w:ascii="Calibri Light" w:hAnsi="Calibri Light"/>
+          <w:color w:val="2F5496" w:themeColor="accent1" w:themeShade="bf"/>
+          <w:sz w:val="26"/>
+          <w:szCs w:val="26"/>
+        </w:rPr>
+      </w:r>
+    </w:p>
+    <w:p>
+      <w:pPr>
+        <w:pStyle w:val="Normal"/>
+        <w:rPr>
+          <w:rFonts w:ascii="Calibri Light" w:hAnsi="Calibri Light" w:eastAsia="" w:cs="" w:asciiTheme="majorHAnsi" w:cstheme="majorBidi" w:eastAsiaTheme="majorEastAsia" w:hAnsiTheme="majorHAnsi"/>
+          <w:color w:val="2F5496" w:themeColor="accent1" w:themeShade="bf"/>
+          <w:sz w:val="26"/>
+          <w:szCs w:val="26"/>
+        </w:rPr>
+      </w:pPr>
+      <w:r>
+        <w:rPr>
+          <w:rFonts w:eastAsia="" w:cs="" w:cstheme="majorBidi" w:eastAsiaTheme="majorEastAsia" w:ascii="Calibri Light" w:hAnsi="Calibri Light"/>
+          <w:color w:val="2F5496" w:themeColor="accent1" w:themeShade="bf"/>
+          <w:sz w:val="26"/>
+          <w:szCs w:val="26"/>
+        </w:rPr>
+      </w:r>
+    </w:p>
+    <w:p>
+      <w:pPr>
+        <w:pStyle w:val="Normal"/>
+        <w:rPr>
+          <w:rFonts w:ascii="Calibri Light" w:hAnsi="Calibri Light" w:eastAsia="" w:cs="" w:asciiTheme="majorHAnsi" w:cstheme="majorBidi" w:eastAsiaTheme="majorEastAsia" w:hAnsiTheme="majorHAnsi"/>
+          <w:color w:val="2F5496" w:themeColor="accent1" w:themeShade="bf"/>
+          <w:sz w:val="26"/>
+          <w:szCs w:val="26"/>
+        </w:rPr>
+      </w:pPr>
+      <w:r>
+        <w:rPr>
           <w:rFonts w:eastAsia="" w:cs="" w:ascii="Calibri Light" w:hAnsi="Calibri Light" w:asciiTheme="majorHAnsi" w:cstheme="majorBidi" w:eastAsiaTheme="majorEastAsia" w:hAnsiTheme="majorHAnsi"/>
           <w:color w:val="2F5496" w:themeColor="accent1" w:themeShade="bf"/>
           <w:sz w:val="26"/>
           <w:szCs w:val="26"/>
         </w:rPr>
-        <w:t>Hyperparameter tuning trials:</w:t>
-      </w:r>
-    </w:p>
-    <w:p>
-      <w:pPr>
-        <w:pStyle w:val="Normal"/>
-        <w:rPr>
-          <w:rFonts w:ascii="Calibri Light" w:hAnsi="Calibri Light" w:eastAsia="" w:cs="" w:asciiTheme="majorHAnsi" w:cstheme="majorBidi" w:eastAsiaTheme="majorEastAsia" w:hAnsiTheme="majorHAnsi"/>
-          <w:color w:val="2F5496" w:themeColor="accent1" w:themeShade="bf"/>
-          <w:sz w:val="26"/>
-          <w:szCs w:val="26"/>
-        </w:rPr>
-      </w:pPr>
-      <w:r>
-        <w:rPr>
-          <w:rFonts w:eastAsia="" w:cs="" w:cstheme="majorBidi" w:eastAsiaTheme="majorEastAsia" w:ascii="Calibri Light" w:hAnsi="Calibri Light"/>
-          <w:color w:val="2F5496" w:themeColor="accent1" w:themeShade="bf"/>
-          <w:sz w:val="26"/>
-          <w:szCs w:val="26"/>
-        </w:rPr>
-      </w:r>
-    </w:p>
-    <w:p>
-      <w:pPr>
-        <w:pStyle w:val="Normal"/>
-        <w:rPr>
-          <w:rFonts w:ascii="Calibri Light" w:hAnsi="Calibri Light" w:eastAsia="" w:cs="" w:asciiTheme="majorHAnsi" w:cstheme="majorBidi" w:eastAsiaTheme="majorEastAsia" w:hAnsiTheme="majorHAnsi"/>
-          <w:color w:val="2F5496" w:themeColor="accent1" w:themeShade="bf"/>
-          <w:sz w:val="26"/>
-          <w:szCs w:val="26"/>
-        </w:rPr>
-      </w:pPr>
-      <w:r>
-        <w:rPr>
-          <w:rFonts w:eastAsia="" w:cs="" w:cstheme="majorBidi" w:eastAsiaTheme="majorEastAsia" w:ascii="Calibri Light" w:hAnsi="Calibri Light"/>
-          <w:color w:val="2F5496" w:themeColor="accent1" w:themeShade="bf"/>
-          <w:sz w:val="26"/>
-          <w:szCs w:val="26"/>
-        </w:rPr>
-      </w:r>
-    </w:p>
-    <w:p>
-      <w:pPr>
-        <w:pStyle w:val="Normal"/>
-        <w:rPr>
-          <w:rFonts w:ascii="Calibri Light" w:hAnsi="Calibri Light" w:eastAsia="" w:cs="" w:asciiTheme="majorHAnsi" w:cstheme="majorBidi" w:eastAsiaTheme="majorEastAsia" w:hAnsiTheme="majorHAnsi"/>
-          <w:color w:val="2F5496" w:themeColor="accent1" w:themeShade="bf"/>
-          <w:sz w:val="26"/>
-          <w:szCs w:val="26"/>
-        </w:rPr>
-      </w:pPr>
-      <w:r>
-        <w:rPr>
-          <w:rFonts w:eastAsia="" w:cs="" w:cstheme="majorBidi" w:eastAsiaTheme="majorEastAsia" w:ascii="Calibri Light" w:hAnsi="Calibri Light"/>
-          <w:color w:val="2F5496" w:themeColor="accent1" w:themeShade="bf"/>
-          <w:sz w:val="26"/>
-          <w:szCs w:val="26"/>
-        </w:rPr>
-      </w:r>
-    </w:p>
-    <w:p>
-      <w:pPr>
-        <w:pStyle w:val="Normal"/>
-        <w:rPr>
-          <w:rFonts w:ascii="Calibri Light" w:hAnsi="Calibri Light" w:eastAsia="" w:cs="" w:asciiTheme="majorHAnsi" w:cstheme="majorBidi" w:eastAsiaTheme="majorEastAsia" w:hAnsiTheme="majorHAnsi"/>
-          <w:color w:val="2F5496" w:themeColor="accent1" w:themeShade="bf"/>
-          <w:sz w:val="26"/>
-          <w:szCs w:val="26"/>
-        </w:rPr>
-      </w:pPr>
-      <w:r>
-        <w:rPr>
-          <w:rFonts w:eastAsia="" w:cs="" w:cstheme="majorBidi" w:eastAsiaTheme="majorEastAsia" w:ascii="Calibri Light" w:hAnsi="Calibri Light"/>
-          <w:color w:val="2F5496" w:themeColor="accent1" w:themeShade="bf"/>
-          <w:sz w:val="26"/>
-          <w:szCs w:val="26"/>
-        </w:rPr>
-      </w:r>
-    </w:p>
-    <w:p>
-      <w:pPr>
-        <w:pStyle w:val="Normal"/>
-        <w:rPr>
-          <w:rFonts w:ascii="Calibri Light" w:hAnsi="Calibri Light" w:eastAsia="" w:cs="" w:asciiTheme="majorHAnsi" w:cstheme="majorBidi" w:eastAsiaTheme="majorEastAsia" w:hAnsiTheme="majorHAnsi"/>
-          <w:color w:val="2F5496" w:themeColor="accent1" w:themeShade="bf"/>
-          <w:sz w:val="26"/>
-          <w:szCs w:val="26"/>
-        </w:rPr>
-      </w:pPr>
-      <w:r>
-        <w:rPr>
-          <w:rFonts w:eastAsia="" w:cs="" w:cstheme="majorBidi" w:eastAsiaTheme="majorEastAsia" w:ascii="Calibri Light" w:hAnsi="Calibri Light"/>
-          <w:color w:val="2F5496" w:themeColor="accent1" w:themeShade="bf"/>
-          <w:sz w:val="26"/>
-          <w:szCs w:val="26"/>
-        </w:rPr>
-      </w:r>
-    </w:p>
-    <w:p>
-      <w:pPr>
-        <w:pStyle w:val="Normal"/>
-        <w:rPr>
-          <w:rFonts w:ascii="Calibri Light" w:hAnsi="Calibri Light" w:eastAsia="" w:cs="" w:asciiTheme="majorHAnsi" w:cstheme="majorBidi" w:eastAsiaTheme="majorEastAsia" w:hAnsiTheme="majorHAnsi"/>
-          <w:color w:val="2F5496" w:themeColor="accent1" w:themeShade="bf"/>
-          <w:sz w:val="26"/>
-          <w:szCs w:val="26"/>
-        </w:rPr>
-      </w:pPr>
-      <w:r>
-        <w:rPr>
-          <w:rFonts w:eastAsia="" w:cs="" w:cstheme="majorBidi" w:eastAsiaTheme="majorEastAsia" w:ascii="Calibri Light" w:hAnsi="Calibri Light"/>
-          <w:color w:val="2F5496" w:themeColor="accent1" w:themeShade="bf"/>
-          <w:sz w:val="26"/>
-          <w:szCs w:val="26"/>
-        </w:rPr>
-      </w:r>
-    </w:p>
-    <w:p>
-      <w:pPr>
-        <w:pStyle w:val="Normal"/>
-        <w:rPr>
-          <w:rFonts w:ascii="Calibri Light" w:hAnsi="Calibri Light" w:eastAsia="" w:cs="" w:asciiTheme="majorHAnsi" w:cstheme="majorBidi" w:eastAsiaTheme="majorEastAsia" w:hAnsiTheme="majorHAnsi"/>
-          <w:color w:val="2F5496" w:themeColor="accent1" w:themeShade="bf"/>
-          <w:sz w:val="26"/>
-          <w:szCs w:val="26"/>
-        </w:rPr>
-      </w:pPr>
-      <w:r>
-        <w:rPr>
-          <w:rFonts w:eastAsia="" w:cs="" w:cstheme="majorBidi" w:eastAsiaTheme="majorEastAsia" w:ascii="Calibri Light" w:hAnsi="Calibri Light"/>
-          <w:color w:val="2F5496" w:themeColor="accent1" w:themeShade="bf"/>
-          <w:sz w:val="26"/>
-          <w:szCs w:val="26"/>
-        </w:rPr>
-      </w:r>
-    </w:p>
-    <w:p>
-      <w:pPr>
-        <w:pStyle w:val="Normal"/>
-        <w:rPr>
-          <w:rFonts w:ascii="Calibri Light" w:hAnsi="Calibri Light" w:eastAsia="" w:cs="" w:asciiTheme="majorHAnsi" w:cstheme="majorBidi" w:eastAsiaTheme="majorEastAsia" w:hAnsiTheme="majorHAnsi"/>
-          <w:color w:val="2F5496" w:themeColor="accent1" w:themeShade="bf"/>
-          <w:sz w:val="26"/>
-          <w:szCs w:val="26"/>
-        </w:rPr>
-      </w:pPr>
-      <w:r>
-        <w:rPr>
-          <w:rFonts w:eastAsia="" w:cs="" w:cstheme="majorBidi" w:eastAsiaTheme="majorEastAsia" w:ascii="Calibri Light" w:hAnsi="Calibri Light"/>
-          <w:color w:val="2F5496" w:themeColor="accent1" w:themeShade="bf"/>
-          <w:sz w:val="26"/>
-          <w:szCs w:val="26"/>
-        </w:rPr>
-      </w:r>
-    </w:p>
-    <w:p>
-      <w:pPr>
-        <w:pStyle w:val="Normal"/>
-        <w:rPr>
-          <w:rFonts w:ascii="Calibri Light" w:hAnsi="Calibri Light" w:eastAsia="" w:cs="" w:asciiTheme="majorHAnsi" w:cstheme="majorBidi" w:eastAsiaTheme="majorEastAsia" w:hAnsiTheme="majorHAnsi"/>
-          <w:color w:val="2F5496" w:themeColor="accent1" w:themeShade="bf"/>
-          <w:sz w:val="26"/>
-          <w:szCs w:val="26"/>
-        </w:rPr>
-      </w:pPr>
-      <w:r>
-        <w:rPr>
-          <w:rFonts w:eastAsia="" w:cs="" w:ascii="Calibri Light" w:hAnsi="Calibri Light" w:asciiTheme="majorHAnsi" w:cstheme="majorBidi" w:eastAsiaTheme="majorEastAsia" w:hAnsiTheme="majorHAnsi"/>
-          <w:color w:val="2F5496" w:themeColor="accent1" w:themeShade="bf"/>
-          <w:sz w:val="26"/>
-          <w:szCs w:val="26"/>
-        </w:rPr>
         <w:t>Model Architectures:</w:t>
       </w:r>
     </w:p>
@@ -1202,7 +1197,7 @@
         <mc:AlternateContent>
           <mc:Choice Requires="wps">
             <w:drawing>
-              <wp:anchor behindDoc="0" distT="0" distB="6350" distL="0" distR="5080" simplePos="0" locked="0" layoutInCell="0" allowOverlap="1" relativeHeight="8" wp14:anchorId="46E996CA">
+              <wp:anchor behindDoc="0" distT="0" distB="0" distL="0" distR="0" simplePos="0" locked="0" layoutInCell="0" allowOverlap="1" relativeHeight="8" wp14:anchorId="46E996CA">
                 <wp:simplePos x="0" y="0"/>
                 <wp:positionH relativeFrom="column">
                   <wp:posOffset>599440</wp:posOffset>
@@ -1252,6 +1247,7 @@
                             </w:pPr>
                             <w:r>
                               <w:rPr>
+                                <w:color w:val="000000"/>
                                 <w:sz w:val="16"/>
                                 <w:szCs w:val="16"/>
                               </w:rPr>
@@ -1288,6 +1284,7 @@
                       </w:pPr>
                       <w:r>
                         <w:rPr>
+                          <w:color w:val="000000"/>
                           <w:sz w:val="16"/>
                           <w:szCs w:val="16"/>
                         </w:rPr>
@@ -1304,7 +1301,7 @@
         <mc:AlternateContent>
           <mc:Choice Requires="wps">
             <w:drawing>
-              <wp:anchor behindDoc="0" distT="0" distB="6350" distL="0" distR="5080" simplePos="0" locked="0" layoutInCell="0" allowOverlap="1" relativeHeight="10" wp14:anchorId="252E6C65">
+              <wp:anchor behindDoc="0" distT="0" distB="0" distL="0" distR="0" simplePos="0" locked="0" layoutInCell="0" allowOverlap="1" relativeHeight="10" wp14:anchorId="252E6C65">
                 <wp:simplePos x="0" y="0"/>
                 <wp:positionH relativeFrom="column">
                   <wp:posOffset>2966720</wp:posOffset>
@@ -1354,6 +1351,7 @@
                             </w:pPr>
                             <w:r>
                               <w:rPr>
+                                <w:color w:val="000000"/>
                                 <w:sz w:val="16"/>
                                 <w:szCs w:val="16"/>
                               </w:rPr>
@@ -1390,6 +1388,7 @@
                       </w:pPr>
                       <w:r>
                         <w:rPr>
+                          <w:color w:val="000000"/>
                           <w:sz w:val="16"/>
                           <w:szCs w:val="16"/>
                         </w:rPr>
@@ -1512,7 +1511,7 @@
         <mc:AlternateContent>
           <mc:Choice Requires="wps">
             <w:drawing>
-              <wp:anchor behindDoc="0" distT="0" distB="6350" distL="0" distR="5080" simplePos="0" locked="0" layoutInCell="0" allowOverlap="1" relativeHeight="12" wp14:anchorId="3D782BDD">
+              <wp:anchor behindDoc="0" distT="0" distB="0" distL="0" distR="0" simplePos="0" locked="0" layoutInCell="0" allowOverlap="1" relativeHeight="12" wp14:anchorId="3D782BDD">
                 <wp:simplePos x="0" y="0"/>
                 <wp:positionH relativeFrom="column">
                   <wp:posOffset>1828800</wp:posOffset>
@@ -1562,6 +1561,7 @@
                             </w:pPr>
                             <w:r>
                               <w:rPr>
+                                <w:color w:val="000000"/>
                                 <w:sz w:val="16"/>
                                 <w:szCs w:val="16"/>
                               </w:rPr>
@@ -1598,6 +1598,7 @@
                       </w:pPr>
                       <w:r>
                         <w:rPr>
+                          <w:color w:val="000000"/>
                           <w:sz w:val="16"/>
                           <w:szCs w:val="16"/>
                         </w:rPr>
@@ -2124,7 +2125,16 @@
           <w:sz w:val="26"/>
           <w:szCs w:val="26"/>
         </w:rPr>
-        <w:t>Next Steps:</w:t>
+        <w:t>Advancements</w:t>
+      </w:r>
+      <w:r>
+        <w:rPr>
+          <w:rFonts w:eastAsia="" w:cs="" w:ascii="Calibri Light" w:hAnsi="Calibri Light" w:asciiTheme="majorHAnsi" w:cstheme="majorBidi" w:eastAsiaTheme="majorEastAsia" w:hAnsiTheme="majorHAnsi"/>
+          <w:color w:val="2F5496" w:themeColor="accent1" w:themeShade="bf"/>
+          <w:sz w:val="26"/>
+          <w:szCs w:val="26"/>
+        </w:rPr>
+        <w:t>:</w:t>
       </w:r>
     </w:p>
     <w:p>
@@ -2141,6 +2151,175 @@
           <w:szCs w:val="20"/>
         </w:rPr>
         <w:t>Following are some approaches we will be experimenting with as per feasibility:</w:t>
+      </w:r>
+    </w:p>
+    <w:p>
+      <w:pPr>
+        <w:pStyle w:val="ListParagraph"/>
+        <w:numPr>
+          <w:ilvl w:val="0"/>
+          <w:numId w:val="4"/>
+        </w:numPr>
+        <w:rPr>
+          <w:sz w:val="20"/>
+          <w:szCs w:val="20"/>
+        </w:rPr>
+      </w:pPr>
+      <w:r>
+        <w:rPr>
+          <w:sz w:val="20"/>
+          <w:szCs w:val="20"/>
+        </w:rPr>
+        <w:t>Ensemble Approaches by ensembling the prediction results from various model architectures</w:t>
+      </w:r>
+    </w:p>
+    <w:p>
+      <w:pPr>
+        <w:pStyle w:val="ListParagraph"/>
+        <w:numPr>
+          <w:ilvl w:val="0"/>
+          <w:numId w:val="4"/>
+        </w:numPr>
+        <w:rPr>
+          <w:sz w:val="20"/>
+          <w:szCs w:val="20"/>
+        </w:rPr>
+      </w:pPr>
+      <w:r>
+        <w:rPr>
+          <w:sz w:val="20"/>
+          <w:szCs w:val="20"/>
+        </w:rPr>
+        <w:t>Perform transfer learning by identifying a model that is trained on similar dataset and finetune the last layers specific to the current task.</w:t>
+      </w:r>
+    </w:p>
+    <w:p>
+      <w:pPr>
+        <w:pStyle w:val="ListParagraph"/>
+        <w:numPr>
+          <w:ilvl w:val="0"/>
+          <w:numId w:val="4"/>
+        </w:numPr>
+        <w:rPr>
+          <w:sz w:val="20"/>
+          <w:szCs w:val="20"/>
+        </w:rPr>
+      </w:pPr>
+      <w:r>
+        <w:rPr>
+          <w:sz w:val="20"/>
+          <w:szCs w:val="20"/>
+        </w:rPr>
+        <w:t>Explore deeper representations by replacing Bert with T5 etc based on compute availability.</w:t>
+      </w:r>
+    </w:p>
+    <w:p>
+      <w:pPr>
+        <w:pStyle w:val="Heading2"/>
+        <w:rPr/>
+      </w:pPr>
+      <w:r>
+        <w:rPr/>
+        <w:t xml:space="preserve">Novel SVO Relative Positional Encoding and Profanity Encoding: </w:t>
+      </w:r>
+    </w:p>
+    <w:p>
+      <w:pPr>
+        <w:pStyle w:val="Normal"/>
+        <w:rPr/>
+      </w:pPr>
+      <w:r>
+        <w:rPr/>
+        <w:t xml:space="preserve">We will construct a neural implicit Subject-Verb-Object Relative Positional Encoding of a given sentence. </w:t>
+      </w:r>
+    </w:p>
+    <w:p>
+      <w:pPr>
+        <w:pStyle w:val="Normal"/>
+        <w:rPr/>
+      </w:pPr>
+      <w:r>
+        <w:rPr/>
+        <w:t>Given a sentence, using standard libraries we will extract the Subject Verb Object tokens.</w:t>
+      </w:r>
+    </w:p>
+    <w:p>
+      <w:pPr>
+        <w:pStyle w:val="Normal"/>
+        <w:rPr/>
+      </w:pPr>
+      <w:r>
+        <w:rPr/>
+        <w:t>Using the position as well as the category of SVO for each token, we will construct a neural implicit Relative Positional Encoding.</w:t>
+      </w:r>
+    </w:p>
+    <w:p>
+      <w:pPr>
+        <w:pStyle w:val="Normal"/>
+        <w:rPr/>
+      </w:pPr>
+      <w:r>
+        <w:rPr/>
+        <w:t>We will also append a binary categorization of sentence containing a profanity or not.</w:t>
+      </w:r>
+    </w:p>
+    <w:p>
+      <w:pPr>
+        <w:pStyle w:val="Normal"/>
+        <w:rPr/>
+      </w:pPr>
+      <w:r>
+        <w:rPr/>
+        <w:t>Then we will construct our own Hate Language Grammar Multiheaded Self-Attention (HLG-MSA).</w:t>
+      </w:r>
+    </w:p>
+    <w:p>
+      <w:pPr>
+        <w:pStyle w:val="Normal"/>
+        <w:rPr/>
+      </w:pPr>
+      <w:r>
+        <w:rPr/>
+        <w:t>We will have a learnable lookup table for each concatenated SVO Relative Positional Encoding for a Key, Query, Value token to be accompanied with the input token text. [3]</w:t>
+      </w:r>
+    </w:p>
+    <w:p>
+      <w:pPr>
+        <w:pStyle w:val="Normal"/>
+        <w:rPr/>
+      </w:pPr>
+      <w:r>
+        <w:rPr/>
+      </w:r>
+    </w:p>
+    <w:p>
+      <w:pPr>
+        <w:pStyle w:val="Normal"/>
+        <w:rPr/>
+      </w:pPr>
+      <w:r>
+        <w:rPr/>
+        <w:t>Then using the semantic embedding of BERT, we will construct our own Transformer models with HLG-MSA blocks.</w:t>
+      </w:r>
+    </w:p>
+    <w:p>
+      <w:pPr>
+        <w:pStyle w:val="Normal"/>
+        <w:rPr/>
+      </w:pPr>
+      <w:r>
+        <w:rPr/>
+        <w:t>If the transformer head does not generalize well, we may instead use a RNN framework with SVO Relative Positional Encoding and Profanity Encoding embedded in it.</w:t>
+      </w:r>
+    </w:p>
+    <w:p>
+      <w:pPr>
+        <w:pStyle w:val="Normal"/>
+        <w:rPr/>
+      </w:pPr>
+      <w:r>
+        <w:rPr/>
+        <w:t>References:</w:t>
       </w:r>
     </w:p>
     <w:p>
@@ -2149,76 +2328,6 @@
         <w:numPr>
           <w:ilvl w:val="0"/>
           <w:numId w:val="3"/>
-        </w:numPr>
-        <w:rPr>
-          <w:sz w:val="20"/>
-          <w:szCs w:val="20"/>
-        </w:rPr>
-      </w:pPr>
-      <w:r>
-        <w:rPr>
-          <w:sz w:val="20"/>
-          <w:szCs w:val="20"/>
-        </w:rPr>
-        <w:t>Ensemble Approaches by ensembling the prediction results from various model architectures</w:t>
-      </w:r>
-    </w:p>
-    <w:p>
-      <w:pPr>
-        <w:pStyle w:val="ListParagraph"/>
-        <w:numPr>
-          <w:ilvl w:val="0"/>
-          <w:numId w:val="3"/>
-        </w:numPr>
-        <w:rPr>
-          <w:sz w:val="20"/>
-          <w:szCs w:val="20"/>
-        </w:rPr>
-      </w:pPr>
-      <w:r>
-        <w:rPr>
-          <w:sz w:val="20"/>
-          <w:szCs w:val="20"/>
-        </w:rPr>
-        <w:t>Perform transfer learning by identifying a model that is trained on similar dataset and finetune the last layers specific to the current task.</w:t>
-      </w:r>
-    </w:p>
-    <w:p>
-      <w:pPr>
-        <w:pStyle w:val="ListParagraph"/>
-        <w:numPr>
-          <w:ilvl w:val="0"/>
-          <w:numId w:val="3"/>
-        </w:numPr>
-        <w:rPr>
-          <w:sz w:val="20"/>
-          <w:szCs w:val="20"/>
-        </w:rPr>
-      </w:pPr>
-      <w:r>
-        <w:rPr>
-          <w:sz w:val="20"/>
-          <w:szCs w:val="20"/>
-        </w:rPr>
-        <w:t>Explore deeper representations by replacing Bert with T5 etc based on compute availability.</w:t>
-      </w:r>
-    </w:p>
-    <w:p>
-      <w:pPr>
-        <w:pStyle w:val="Normal"/>
-        <w:rPr/>
-      </w:pPr>
-      <w:r>
-        <w:rPr/>
-        <w:t>References:</w:t>
-      </w:r>
-    </w:p>
-    <w:p>
-      <w:pPr>
-        <w:pStyle w:val="ListParagraph"/>
-        <w:numPr>
-          <w:ilvl w:val="0"/>
-          <w:numId w:val="2"/>
         </w:numPr>
         <w:rPr/>
       </w:pPr>
@@ -2236,7 +2345,7 @@
         <w:pStyle w:val="ListParagraph"/>
         <w:numPr>
           <w:ilvl w:val="0"/>
-          <w:numId w:val="2"/>
+          <w:numId w:val="3"/>
         </w:numPr>
         <w:rPr/>
       </w:pPr>
@@ -2280,120 +2389,120 @@
   <w:abstractNum w:abstractNumId="1">
     <w:lvl w:ilvl="0">
       <w:start w:val="1"/>
-      <w:numFmt w:val="decimal"/>
-      <w:lvlText w:val="%1."/>
+      <w:numFmt w:val="none"/>
+      <w:suff w:val="nothing"/>
+      <w:lvlText w:val=""/>
       <w:lvlJc w:val="left"/>
       <w:pPr>
         <w:tabs>
           <w:tab w:val="num" w:pos="0"/>
         </w:tabs>
-        <w:ind w:left="720" w:hanging="360"/>
-      </w:pPr>
-      <w:rPr/>
+        <w:ind w:left="0" w:hanging="0"/>
+      </w:pPr>
     </w:lvl>
     <w:lvl w:ilvl="1">
       <w:start w:val="1"/>
-      <w:numFmt w:val="lowerLetter"/>
-      <w:lvlText w:val="%2."/>
+      <w:numFmt w:val="none"/>
+      <w:suff w:val="nothing"/>
+      <w:lvlText w:val=""/>
       <w:lvlJc w:val="left"/>
       <w:pPr>
         <w:tabs>
           <w:tab w:val="num" w:pos="0"/>
         </w:tabs>
-        <w:ind w:left="1440" w:hanging="360"/>
-      </w:pPr>
-      <w:rPr/>
+        <w:ind w:left="0" w:hanging="0"/>
+      </w:pPr>
     </w:lvl>
     <w:lvl w:ilvl="2">
       <w:start w:val="1"/>
-      <w:numFmt w:val="lowerRoman"/>
-      <w:lvlText w:val="%3."/>
-      <w:lvlJc w:val="right"/>
+      <w:numFmt w:val="none"/>
+      <w:suff w:val="nothing"/>
+      <w:lvlText w:val=""/>
+      <w:lvlJc w:val="left"/>
       <w:pPr>
         <w:tabs>
           <w:tab w:val="num" w:pos="0"/>
         </w:tabs>
-        <w:ind w:left="2160" w:hanging="180"/>
-      </w:pPr>
-      <w:rPr/>
+        <w:ind w:left="0" w:hanging="0"/>
+      </w:pPr>
     </w:lvl>
     <w:lvl w:ilvl="3">
       <w:start w:val="1"/>
-      <w:numFmt w:val="decimal"/>
-      <w:lvlText w:val="%4."/>
+      <w:numFmt w:val="none"/>
+      <w:suff w:val="nothing"/>
+      <w:lvlText w:val=""/>
       <w:lvlJc w:val="left"/>
       <w:pPr>
         <w:tabs>
           <w:tab w:val="num" w:pos="0"/>
         </w:tabs>
-        <w:ind w:left="2880" w:hanging="360"/>
-      </w:pPr>
-      <w:rPr/>
+        <w:ind w:left="0" w:hanging="0"/>
+      </w:pPr>
     </w:lvl>
     <w:lvl w:ilvl="4">
       <w:start w:val="1"/>
-      <w:numFmt w:val="lowerLetter"/>
-      <w:lvlText w:val="%5."/>
+      <w:numFmt w:val="none"/>
+      <w:suff w:val="nothing"/>
+      <w:lvlText w:val=""/>
       <w:lvlJc w:val="left"/>
       <w:pPr>
         <w:tabs>
           <w:tab w:val="num" w:pos="0"/>
         </w:tabs>
-        <w:ind w:left="3600" w:hanging="360"/>
-      </w:pPr>
-      <w:rPr/>
+        <w:ind w:left="0" w:hanging="0"/>
+      </w:pPr>
     </w:lvl>
     <w:lvl w:ilvl="5">
       <w:start w:val="1"/>
-      <w:numFmt w:val="lowerRoman"/>
-      <w:lvlText w:val="%6."/>
-      <w:lvlJc w:val="right"/>
+      <w:numFmt w:val="none"/>
+      <w:suff w:val="nothing"/>
+      <w:lvlText w:val=""/>
+      <w:lvlJc w:val="left"/>
       <w:pPr>
         <w:tabs>
           <w:tab w:val="num" w:pos="0"/>
         </w:tabs>
-        <w:ind w:left="4320" w:hanging="180"/>
-      </w:pPr>
-      <w:rPr/>
+        <w:ind w:left="0" w:hanging="0"/>
+      </w:pPr>
     </w:lvl>
     <w:lvl w:ilvl="6">
       <w:start w:val="1"/>
-      <w:numFmt w:val="decimal"/>
-      <w:lvlText w:val="%7."/>
+      <w:numFmt w:val="none"/>
+      <w:suff w:val="nothing"/>
+      <w:lvlText w:val=""/>
       <w:lvlJc w:val="left"/>
       <w:pPr>
         <w:tabs>
           <w:tab w:val="num" w:pos="0"/>
         </w:tabs>
-        <w:ind w:left="5040" w:hanging="360"/>
-      </w:pPr>
-      <w:rPr/>
+        <w:ind w:left="0" w:hanging="0"/>
+      </w:pPr>
     </w:lvl>
     <w:lvl w:ilvl="7">
       <w:start w:val="1"/>
-      <w:numFmt w:val="lowerLetter"/>
-      <w:lvlText w:val="%8."/>
+      <w:numFmt w:val="none"/>
+      <w:suff w:val="nothing"/>
+      <w:lvlText w:val=""/>
       <w:lvlJc w:val="left"/>
       <w:pPr>
         <w:tabs>
           <w:tab w:val="num" w:pos="0"/>
         </w:tabs>
-        <w:ind w:left="5760" w:hanging="360"/>
-      </w:pPr>
-      <w:rPr/>
+        <w:ind w:left="0" w:hanging="0"/>
+      </w:pPr>
     </w:lvl>
     <w:lvl w:ilvl="8">
       <w:start w:val="1"/>
-      <w:numFmt w:val="lowerRoman"/>
-      <w:lvlText w:val="%9."/>
-      <w:lvlJc w:val="right"/>
+      <w:numFmt w:val="none"/>
+      <w:suff w:val="nothing"/>
+      <w:lvlText w:val=""/>
+      <w:lvlJc w:val="left"/>
       <w:pPr>
         <w:tabs>
           <w:tab w:val="num" w:pos="0"/>
         </w:tabs>
-        <w:ind w:left="6480" w:hanging="180"/>
-      </w:pPr>
-      <w:rPr/>
+        <w:ind w:left="0" w:hanging="0"/>
+      </w:pPr>
     </w:lvl>
   </w:abstractNum>
   <w:abstractNum w:abstractNumId="2">
@@ -2516,6 +2625,125 @@
     </w:lvl>
   </w:abstractNum>
   <w:abstractNum w:abstractNumId="3">
+    <w:lvl w:ilvl="0">
+      <w:start w:val="1"/>
+      <w:numFmt w:val="decimal"/>
+      <w:lvlText w:val="%1."/>
+      <w:lvlJc w:val="left"/>
+      <w:pPr>
+        <w:tabs>
+          <w:tab w:val="num" w:pos="0"/>
+        </w:tabs>
+        <w:ind w:left="720" w:hanging="360"/>
+      </w:pPr>
+      <w:rPr/>
+    </w:lvl>
+    <w:lvl w:ilvl="1">
+      <w:start w:val="1"/>
+      <w:numFmt w:val="lowerLetter"/>
+      <w:lvlText w:val="%2."/>
+      <w:lvlJc w:val="left"/>
+      <w:pPr>
+        <w:tabs>
+          <w:tab w:val="num" w:pos="0"/>
+        </w:tabs>
+        <w:ind w:left="1440" w:hanging="360"/>
+      </w:pPr>
+      <w:rPr/>
+    </w:lvl>
+    <w:lvl w:ilvl="2">
+      <w:start w:val="1"/>
+      <w:numFmt w:val="lowerRoman"/>
+      <w:lvlText w:val="%3."/>
+      <w:lvlJc w:val="right"/>
+      <w:pPr>
+        <w:tabs>
+          <w:tab w:val="num" w:pos="0"/>
+        </w:tabs>
+        <w:ind w:left="2160" w:hanging="180"/>
+      </w:pPr>
+      <w:rPr/>
+    </w:lvl>
+    <w:lvl w:ilvl="3">
+      <w:start w:val="1"/>
+      <w:numFmt w:val="decimal"/>
+      <w:lvlText w:val="%4."/>
+      <w:lvlJc w:val="left"/>
+      <w:pPr>
+        <w:tabs>
+          <w:tab w:val="num" w:pos="0"/>
+        </w:tabs>
+        <w:ind w:left="2880" w:hanging="360"/>
+      </w:pPr>
+      <w:rPr/>
+    </w:lvl>
+    <w:lvl w:ilvl="4">
+      <w:start w:val="1"/>
+      <w:numFmt w:val="lowerLetter"/>
+      <w:lvlText w:val="%5."/>
+      <w:lvlJc w:val="left"/>
+      <w:pPr>
+        <w:tabs>
+          <w:tab w:val="num" w:pos="0"/>
+        </w:tabs>
+        <w:ind w:left="3600" w:hanging="360"/>
+      </w:pPr>
+      <w:rPr/>
+    </w:lvl>
+    <w:lvl w:ilvl="5">
+      <w:start w:val="1"/>
+      <w:numFmt w:val="lowerRoman"/>
+      <w:lvlText w:val="%6."/>
+      <w:lvlJc w:val="right"/>
+      <w:pPr>
+        <w:tabs>
+          <w:tab w:val="num" w:pos="0"/>
+        </w:tabs>
+        <w:ind w:left="4320" w:hanging="180"/>
+      </w:pPr>
+      <w:rPr/>
+    </w:lvl>
+    <w:lvl w:ilvl="6">
+      <w:start w:val="1"/>
+      <w:numFmt w:val="decimal"/>
+      <w:lvlText w:val="%7."/>
+      <w:lvlJc w:val="left"/>
+      <w:pPr>
+        <w:tabs>
+          <w:tab w:val="num" w:pos="0"/>
+        </w:tabs>
+        <w:ind w:left="5040" w:hanging="360"/>
+      </w:pPr>
+      <w:rPr/>
+    </w:lvl>
+    <w:lvl w:ilvl="7">
+      <w:start w:val="1"/>
+      <w:numFmt w:val="lowerLetter"/>
+      <w:lvlText w:val="%8."/>
+      <w:lvlJc w:val="left"/>
+      <w:pPr>
+        <w:tabs>
+          <w:tab w:val="num" w:pos="0"/>
+        </w:tabs>
+        <w:ind w:left="5760" w:hanging="360"/>
+      </w:pPr>
+      <w:rPr/>
+    </w:lvl>
+    <w:lvl w:ilvl="8">
+      <w:start w:val="1"/>
+      <w:numFmt w:val="lowerRoman"/>
+      <w:lvlText w:val="%9."/>
+      <w:lvlJc w:val="right"/>
+      <w:pPr>
+        <w:tabs>
+          <w:tab w:val="num" w:pos="0"/>
+        </w:tabs>
+        <w:ind w:left="6480" w:hanging="180"/>
+      </w:pPr>
+      <w:rPr/>
+    </w:lvl>
+  </w:abstractNum>
+  <w:abstractNum w:abstractNumId="4">
     <w:lvl w:ilvl="0">
       <w:start w:val="1"/>
       <w:numFmt w:val="bullet"/>
@@ -2650,125 +2878,6 @@
       <w:rPr>
         <w:rFonts w:ascii="Wingdings" w:hAnsi="Wingdings" w:cs="Wingdings" w:hint="default"/>
       </w:rPr>
-    </w:lvl>
-  </w:abstractNum>
-  <w:abstractNum w:abstractNumId="4">
-    <w:lvl w:ilvl="0">
-      <w:start w:val="1"/>
-      <w:numFmt w:val="none"/>
-      <w:suff w:val="nothing"/>
-      <w:lvlText w:val=""/>
-      <w:lvlJc w:val="left"/>
-      <w:pPr>
-        <w:tabs>
-          <w:tab w:val="num" w:pos="0"/>
-        </w:tabs>
-        <w:ind w:left="0" w:hanging="0"/>
-      </w:pPr>
-    </w:lvl>
-    <w:lvl w:ilvl="1">
-      <w:start w:val="1"/>
-      <w:numFmt w:val="none"/>
-      <w:suff w:val="nothing"/>
-      <w:lvlText w:val=""/>
-      <w:lvlJc w:val="left"/>
-      <w:pPr>
-        <w:tabs>
-          <w:tab w:val="num" w:pos="0"/>
-        </w:tabs>
-        <w:ind w:left="0" w:hanging="0"/>
-      </w:pPr>
-    </w:lvl>
-    <w:lvl w:ilvl="2">
-      <w:start w:val="1"/>
-      <w:numFmt w:val="none"/>
-      <w:suff w:val="nothing"/>
-      <w:lvlText w:val=""/>
-      <w:lvlJc w:val="left"/>
-      <w:pPr>
-        <w:tabs>
-          <w:tab w:val="num" w:pos="0"/>
-        </w:tabs>
-        <w:ind w:left="0" w:hanging="0"/>
-      </w:pPr>
-    </w:lvl>
-    <w:lvl w:ilvl="3">
-      <w:start w:val="1"/>
-      <w:numFmt w:val="none"/>
-      <w:suff w:val="nothing"/>
-      <w:lvlText w:val=""/>
-      <w:lvlJc w:val="left"/>
-      <w:pPr>
-        <w:tabs>
-          <w:tab w:val="num" w:pos="0"/>
-        </w:tabs>
-        <w:ind w:left="0" w:hanging="0"/>
-      </w:pPr>
-    </w:lvl>
-    <w:lvl w:ilvl="4">
-      <w:start w:val="1"/>
-      <w:numFmt w:val="none"/>
-      <w:suff w:val="nothing"/>
-      <w:lvlText w:val=""/>
-      <w:lvlJc w:val="left"/>
-      <w:pPr>
-        <w:tabs>
-          <w:tab w:val="num" w:pos="0"/>
-        </w:tabs>
-        <w:ind w:left="0" w:hanging="0"/>
-      </w:pPr>
-    </w:lvl>
-    <w:lvl w:ilvl="5">
-      <w:start w:val="1"/>
-      <w:numFmt w:val="none"/>
-      <w:suff w:val="nothing"/>
-      <w:lvlText w:val=""/>
-      <w:lvlJc w:val="left"/>
-      <w:pPr>
-        <w:tabs>
-          <w:tab w:val="num" w:pos="0"/>
-        </w:tabs>
-        <w:ind w:left="0" w:hanging="0"/>
-      </w:pPr>
-    </w:lvl>
-    <w:lvl w:ilvl="6">
-      <w:start w:val="1"/>
-      <w:numFmt w:val="none"/>
-      <w:suff w:val="nothing"/>
-      <w:lvlText w:val=""/>
-      <w:lvlJc w:val="left"/>
-      <w:pPr>
-        <w:tabs>
-          <w:tab w:val="num" w:pos="0"/>
-        </w:tabs>
-        <w:ind w:left="0" w:hanging="0"/>
-      </w:pPr>
-    </w:lvl>
-    <w:lvl w:ilvl="7">
-      <w:start w:val="1"/>
-      <w:numFmt w:val="none"/>
-      <w:suff w:val="nothing"/>
-      <w:lvlText w:val=""/>
-      <w:lvlJc w:val="left"/>
-      <w:pPr>
-        <w:tabs>
-          <w:tab w:val="num" w:pos="0"/>
-        </w:tabs>
-        <w:ind w:left="0" w:hanging="0"/>
-      </w:pPr>
-    </w:lvl>
-    <w:lvl w:ilvl="8">
-      <w:start w:val="1"/>
-      <w:numFmt w:val="none"/>
-      <w:suff w:val="nothing"/>
-      <w:lvlText w:val=""/>
-      <w:lvlJc w:val="left"/>
-      <w:pPr>
-        <w:tabs>
-          <w:tab w:val="num" w:pos="0"/>
-        </w:tabs>
-        <w:ind w:left="0" w:hanging="0"/>
-      </w:pPr>
     </w:lvl>
   </w:abstractNum>
   <w:num w:numId="1">
@@ -3188,6 +3297,7 @@
     <w:qFormat/>
     <w:pPr>
       <w:widowControl/>
+      <w:suppressAutoHyphens w:val="true"/>
       <w:bidi w:val="0"/>
       <w:spacing w:lineRule="auto" w:line="259" w:before="0" w:after="160"/>
       <w:jc w:val="left"/>

</xml_diff>